<commit_message>
Detalle del caso de uso de Liquidacion
</commit_message>
<xml_diff>
--- a/doc/TPO_AplicacionesInteractivas.docx
+++ b/doc/TPO_AplicacionesInteractivas.docx
@@ -762,15 +762,7 @@
         <w:jc w:val="both"/>
       </w:pPr>
       <w:r>
-        <w:t xml:space="preserve">El sistema debe permitir el alta, la baja y modificación de clientes residenciales con su nombre, apellido, domicilio (calle, altura, piso, depto., código postal, localidad, provincia).  Y de clientes industriales su razón social, </w:t>
-      </w:r>
-      <w:bookmarkStart w:id="0" w:name="_GoBack"/>
-      <w:r>
-        <w:t>CUIT</w:t>
-      </w:r>
-      <w:bookmarkEnd w:id="0"/>
-      <w:r>
-        <w:t>, domicilio (calle, altura, piso, depto., código postal, localidad, provincia), número de Ingresos Brutos y Condición Fiscal).</w:t>
+        <w:t>El sistema debe permitir el alta, la baja y modificación de clientes residenciales con su nombre, apellido, domicilio (calle, altura, piso, depto., código postal, localidad, provincia).  Y de clientes industriales su razón social, CUIT, domicilio (calle, altura, piso, depto., código postal, localidad, provincia), número de Ingresos Brutos y Condición Fiscal).</w:t>
       </w:r>
     </w:p>
     <w:p>
@@ -2126,6 +2118,12 @@
               </w:rPr>
               <w:t>Crea una factura y la asocia al cliente</w:t>
             </w:r>
+            <w:r>
+              <w:rPr>
+                <w:rFonts w:ascii="Arial" w:hAnsi="Arial" w:cs="Arial"/>
+              </w:rPr>
+              <w:t>. Y a su vez, asocia el cliente a la factura.</w:t>
+            </w:r>
           </w:p>
         </w:tc>
       </w:tr>
@@ -2182,7 +2180,13 @@
               <w:rPr>
                 <w:rFonts w:ascii="Arial" w:hAnsi="Arial" w:cs="Arial"/>
               </w:rPr>
-              <w:t>6- Muestra el número de lote y la cantidad sembrada.</w:t>
+              <w:t>4- Si el cliente es del tipo residencial, aplica el valor del metro cúbico de clientes residenciales.</w:t>
+            </w:r>
+            <w:r>
+              <w:rPr>
+                <w:rFonts w:ascii="Arial" w:hAnsi="Arial" w:cs="Arial"/>
+              </w:rPr>
+              <w:t xml:space="preserve"> Lo multiplica por la cantidad de metros cúbicos consumidos. </w:t>
             </w:r>
           </w:p>
         </w:tc>
@@ -2242,21 +2246,19 @@
               <w:rPr>
                 <w:rFonts w:ascii="Arial" w:hAnsi="Arial" w:cs="Arial"/>
               </w:rPr>
-              <w:t xml:space="preserve">5- Si la hubiera muestra los datos de la cosecha: </w:t>
-            </w:r>
-            <w:proofErr w:type="spellStart"/>
-            <w:r>
-              <w:rPr>
-                <w:rFonts w:ascii="Arial" w:hAnsi="Arial" w:cs="Arial"/>
-              </w:rPr>
-              <w:t>cantidadasociadas</w:t>
-            </w:r>
-            <w:proofErr w:type="spellEnd"/>
-            <w:r>
-              <w:rPr>
-                <w:rFonts w:ascii="Arial" w:hAnsi="Arial" w:cs="Arial"/>
-              </w:rPr>
-              <w:t xml:space="preserve"> al lote</w:t>
+              <w:t xml:space="preserve">5- </w:t>
+            </w:r>
+            <w:r>
+              <w:rPr>
+                <w:rFonts w:ascii="Arial" w:hAnsi="Arial" w:cs="Arial"/>
+              </w:rPr>
+              <w:t>Aplica el Impuesto al Valor agregado</w:t>
+            </w:r>
+            <w:r>
+              <w:rPr>
+                <w:rFonts w:ascii="Arial" w:hAnsi="Arial" w:cs="Arial"/>
+              </w:rPr>
+              <w:t xml:space="preserve"> de Consumidor Final</w:t>
             </w:r>
           </w:p>
         </w:tc>
@@ -2316,6 +2318,246 @@
               <w:rPr>
                 <w:rFonts w:ascii="Arial" w:hAnsi="Arial" w:cs="Arial"/>
               </w:rPr>
+              <w:t>6- Aplica el porcentaje referente a Contribuciones Municipales.</w:t>
+            </w:r>
+          </w:p>
+        </w:tc>
+      </w:tr>
+      <w:tr>
+        <w:trPr>
+          <w:trHeight w:val="65"/>
+        </w:trPr>
+        <w:tc>
+          <w:tcPr>
+            <w:tcW w:w="2628" w:type="dxa"/>
+            <w:vMerge/>
+          </w:tcPr>
+          <w:p>
+            <w:pPr>
+              <w:spacing w:line="360" w:lineRule="auto"/>
+              <w:jc w:val="right"/>
+              <w:rPr>
+                <w:rFonts w:ascii="Arial" w:hAnsi="Arial" w:cs="Arial"/>
+              </w:rPr>
+            </w:pPr>
+          </w:p>
+        </w:tc>
+        <w:tc>
+          <w:tcPr>
+            <w:tcW w:w="3114" w:type="dxa"/>
+            <w:tcBorders>
+              <w:top w:val="single" w:sz="4" w:space="0" w:color="auto"/>
+              <w:bottom w:val="single" w:sz="4" w:space="0" w:color="auto"/>
+            </w:tcBorders>
+          </w:tcPr>
+          <w:p>
+            <w:pPr>
+              <w:spacing w:line="360" w:lineRule="auto"/>
+              <w:rPr>
+                <w:rFonts w:ascii="Arial" w:hAnsi="Arial" w:cs="Arial"/>
+              </w:rPr>
+            </w:pPr>
+          </w:p>
+        </w:tc>
+        <w:tc>
+          <w:tcPr>
+            <w:tcW w:w="3580" w:type="dxa"/>
+            <w:tcBorders>
+              <w:top w:val="single" w:sz="4" w:space="0" w:color="auto"/>
+              <w:bottom w:val="single" w:sz="4" w:space="0" w:color="auto"/>
+            </w:tcBorders>
+          </w:tcPr>
+          <w:p>
+            <w:pPr>
+              <w:spacing w:line="360" w:lineRule="auto"/>
+              <w:rPr>
+                <w:rFonts w:ascii="Arial" w:hAnsi="Arial" w:cs="Arial"/>
+              </w:rPr>
+            </w:pPr>
+            <w:r>
+              <w:rPr>
+                <w:rFonts w:ascii="Arial" w:hAnsi="Arial" w:cs="Arial"/>
+              </w:rPr>
+              <w:t>7- Si el total es menor a $150 aplica un subsidio de 5%. Acumula el importe del subsidio al para notificarlo al sistema contable.</w:t>
+            </w:r>
+          </w:p>
+        </w:tc>
+      </w:tr>
+      <w:tr>
+        <w:trPr>
+          <w:trHeight w:val="65"/>
+        </w:trPr>
+        <w:tc>
+          <w:tcPr>
+            <w:tcW w:w="2628" w:type="dxa"/>
+            <w:vMerge/>
+          </w:tcPr>
+          <w:p>
+            <w:pPr>
+              <w:spacing w:line="360" w:lineRule="auto"/>
+              <w:jc w:val="right"/>
+              <w:rPr>
+                <w:rFonts w:ascii="Arial" w:hAnsi="Arial" w:cs="Arial"/>
+              </w:rPr>
+            </w:pPr>
+          </w:p>
+        </w:tc>
+        <w:tc>
+          <w:tcPr>
+            <w:tcW w:w="3114" w:type="dxa"/>
+            <w:tcBorders>
+              <w:top w:val="single" w:sz="4" w:space="0" w:color="auto"/>
+              <w:bottom w:val="single" w:sz="4" w:space="0" w:color="auto"/>
+            </w:tcBorders>
+          </w:tcPr>
+          <w:p>
+            <w:pPr>
+              <w:spacing w:line="360" w:lineRule="auto"/>
+              <w:rPr>
+                <w:rFonts w:ascii="Arial" w:hAnsi="Arial" w:cs="Arial"/>
+              </w:rPr>
+            </w:pPr>
+          </w:p>
+        </w:tc>
+        <w:tc>
+          <w:tcPr>
+            <w:tcW w:w="3580" w:type="dxa"/>
+            <w:tcBorders>
+              <w:top w:val="single" w:sz="4" w:space="0" w:color="auto"/>
+              <w:bottom w:val="single" w:sz="4" w:space="0" w:color="auto"/>
+            </w:tcBorders>
+          </w:tcPr>
+          <w:p>
+            <w:pPr>
+              <w:spacing w:line="360" w:lineRule="auto"/>
+              <w:rPr>
+                <w:rFonts w:ascii="Arial" w:hAnsi="Arial" w:cs="Arial"/>
+              </w:rPr>
+            </w:pPr>
+            <w:r>
+              <w:rPr>
+                <w:rFonts w:ascii="Arial" w:hAnsi="Arial" w:cs="Arial"/>
+              </w:rPr>
+              <w:t>8- Asocia cada concepto liquidado a la factura.</w:t>
+            </w:r>
+          </w:p>
+        </w:tc>
+      </w:tr>
+      <w:tr>
+        <w:trPr>
+          <w:trHeight w:val="65"/>
+        </w:trPr>
+        <w:tc>
+          <w:tcPr>
+            <w:tcW w:w="2628" w:type="dxa"/>
+            <w:vMerge/>
+          </w:tcPr>
+          <w:p>
+            <w:pPr>
+              <w:spacing w:line="360" w:lineRule="auto"/>
+              <w:jc w:val="right"/>
+              <w:rPr>
+                <w:rFonts w:ascii="Arial" w:hAnsi="Arial" w:cs="Arial"/>
+              </w:rPr>
+            </w:pPr>
+          </w:p>
+        </w:tc>
+        <w:tc>
+          <w:tcPr>
+            <w:tcW w:w="3114" w:type="dxa"/>
+            <w:tcBorders>
+              <w:top w:val="single" w:sz="4" w:space="0" w:color="auto"/>
+              <w:bottom w:val="single" w:sz="4" w:space="0" w:color="auto"/>
+            </w:tcBorders>
+          </w:tcPr>
+          <w:p>
+            <w:pPr>
+              <w:spacing w:line="360" w:lineRule="auto"/>
+              <w:rPr>
+                <w:rFonts w:ascii="Arial" w:hAnsi="Arial" w:cs="Arial"/>
+              </w:rPr>
+            </w:pPr>
+          </w:p>
+        </w:tc>
+        <w:tc>
+          <w:tcPr>
+            <w:tcW w:w="3580" w:type="dxa"/>
+            <w:tcBorders>
+              <w:top w:val="single" w:sz="4" w:space="0" w:color="auto"/>
+              <w:bottom w:val="single" w:sz="4" w:space="0" w:color="auto"/>
+            </w:tcBorders>
+          </w:tcPr>
+          <w:p>
+            <w:pPr>
+              <w:spacing w:line="360" w:lineRule="auto"/>
+              <w:rPr>
+                <w:rFonts w:ascii="Arial" w:hAnsi="Arial" w:cs="Arial"/>
+              </w:rPr>
+            </w:pPr>
+            <w:r>
+              <w:rPr>
+                <w:rFonts w:ascii="Arial" w:hAnsi="Arial" w:cs="Arial"/>
+              </w:rPr>
+              <w:t>9- Calcula el total de la factura</w:t>
+            </w:r>
+          </w:p>
+        </w:tc>
+      </w:tr>
+      <w:tr>
+        <w:trPr>
+          <w:trHeight w:val="65"/>
+        </w:trPr>
+        <w:tc>
+          <w:tcPr>
+            <w:tcW w:w="2628" w:type="dxa"/>
+            <w:vMerge/>
+          </w:tcPr>
+          <w:p>
+            <w:pPr>
+              <w:spacing w:line="360" w:lineRule="auto"/>
+              <w:jc w:val="right"/>
+              <w:rPr>
+                <w:rFonts w:ascii="Arial" w:hAnsi="Arial" w:cs="Arial"/>
+              </w:rPr>
+            </w:pPr>
+          </w:p>
+        </w:tc>
+        <w:tc>
+          <w:tcPr>
+            <w:tcW w:w="3114" w:type="dxa"/>
+            <w:tcBorders>
+              <w:top w:val="single" w:sz="4" w:space="0" w:color="auto"/>
+              <w:bottom w:val="single" w:sz="4" w:space="0" w:color="auto"/>
+            </w:tcBorders>
+          </w:tcPr>
+          <w:p>
+            <w:pPr>
+              <w:spacing w:line="360" w:lineRule="auto"/>
+              <w:rPr>
+                <w:rFonts w:ascii="Arial" w:hAnsi="Arial" w:cs="Arial"/>
+              </w:rPr>
+            </w:pPr>
+          </w:p>
+        </w:tc>
+        <w:tc>
+          <w:tcPr>
+            <w:tcW w:w="3580" w:type="dxa"/>
+            <w:tcBorders>
+              <w:top w:val="single" w:sz="4" w:space="0" w:color="auto"/>
+              <w:bottom w:val="single" w:sz="4" w:space="0" w:color="auto"/>
+            </w:tcBorders>
+          </w:tcPr>
+          <w:p>
+            <w:pPr>
+              <w:spacing w:line="360" w:lineRule="auto"/>
+              <w:rPr>
+                <w:rFonts w:ascii="Arial" w:hAnsi="Arial" w:cs="Arial"/>
+              </w:rPr>
+            </w:pPr>
+            <w:r>
+              <w:rPr>
+                <w:rFonts w:ascii="Arial" w:hAnsi="Arial" w:cs="Arial"/>
+              </w:rPr>
               <w:t>Fin del caso de uso</w:t>
             </w:r>
           </w:p>
@@ -2450,7 +2692,7 @@
               <w:rPr>
                 <w:rFonts w:ascii="Arial" w:hAnsi="Arial" w:cs="Arial"/>
               </w:rPr>
-              <w:t>Excepciones:</w:t>
+              <w:t>El cliente es del tipo industrial</w:t>
             </w:r>
           </w:p>
         </w:tc>
@@ -2465,12 +2707,6 @@
                 <w:rFonts w:ascii="Arial" w:hAnsi="Arial" w:cs="Arial"/>
               </w:rPr>
             </w:pPr>
-            <w:r>
-              <w:rPr>
-                <w:rFonts w:ascii="Arial" w:hAnsi="Arial" w:cs="Arial"/>
-              </w:rPr>
-              <w:t>Actor</w:t>
-            </w:r>
           </w:p>
         </w:tc>
         <w:tc>
@@ -2488,7 +2724,7 @@
               <w:rPr>
                 <w:rFonts w:ascii="Arial" w:hAnsi="Arial" w:cs="Arial"/>
               </w:rPr>
-              <w:t>Sistema</w:t>
+              <w:t>4- Si el cliente es industrial, aplica el valor del metro cubico industrial y lo multiplica por los metros cúbicos consumidos</w:t>
             </w:r>
           </w:p>
         </w:tc>
@@ -2506,12 +2742,277 @@
                 <w:rFonts w:ascii="Arial" w:hAnsi="Arial" w:cs="Arial"/>
               </w:rPr>
             </w:pPr>
+          </w:p>
+        </w:tc>
+        <w:tc>
+          <w:tcPr>
+            <w:tcW w:w="3114" w:type="dxa"/>
+          </w:tcPr>
+          <w:p>
+            <w:pPr>
+              <w:spacing w:line="360" w:lineRule="auto"/>
+              <w:rPr>
+                <w:rFonts w:ascii="Arial" w:hAnsi="Arial" w:cs="Arial"/>
+              </w:rPr>
+            </w:pPr>
+          </w:p>
+        </w:tc>
+        <w:tc>
+          <w:tcPr>
+            <w:tcW w:w="3580" w:type="dxa"/>
+          </w:tcPr>
+          <w:p>
+            <w:pPr>
+              <w:spacing w:line="360" w:lineRule="auto"/>
+              <w:rPr>
+                <w:rFonts w:ascii="Arial" w:hAnsi="Arial" w:cs="Arial"/>
+              </w:rPr>
+            </w:pPr>
+            <w:r>
+              <w:rPr>
+                <w:rFonts w:ascii="Arial" w:hAnsi="Arial" w:cs="Arial"/>
+              </w:rPr>
+              <w:t>5- Aplica el impuesto al valor agregado “Responsable Inscripto”</w:t>
+            </w:r>
+          </w:p>
+        </w:tc>
+      </w:tr>
+      <w:tr>
+        <w:tc>
+          <w:tcPr>
+            <w:tcW w:w="2628" w:type="dxa"/>
+          </w:tcPr>
+          <w:p>
+            <w:pPr>
+              <w:spacing w:line="360" w:lineRule="auto"/>
+              <w:jc w:val="right"/>
+              <w:rPr>
+                <w:rFonts w:ascii="Arial" w:hAnsi="Arial" w:cs="Arial"/>
+              </w:rPr>
+            </w:pPr>
+          </w:p>
+        </w:tc>
+        <w:tc>
+          <w:tcPr>
+            <w:tcW w:w="3114" w:type="dxa"/>
+          </w:tcPr>
+          <w:p>
+            <w:pPr>
+              <w:spacing w:line="360" w:lineRule="auto"/>
+              <w:rPr>
+                <w:rFonts w:ascii="Arial" w:hAnsi="Arial" w:cs="Arial"/>
+              </w:rPr>
+            </w:pPr>
+          </w:p>
+        </w:tc>
+        <w:tc>
+          <w:tcPr>
+            <w:tcW w:w="3580" w:type="dxa"/>
+          </w:tcPr>
+          <w:p>
+            <w:pPr>
+              <w:spacing w:line="360" w:lineRule="auto"/>
+              <w:rPr>
+                <w:rFonts w:ascii="Arial" w:hAnsi="Arial" w:cs="Arial"/>
+              </w:rPr>
+            </w:pPr>
+            <w:r>
+              <w:rPr>
+                <w:rFonts w:ascii="Arial" w:hAnsi="Arial" w:cs="Arial"/>
+              </w:rPr>
+              <w:t>6- Aplica el porcentaje referente a Ingresos Brutos.</w:t>
+            </w:r>
+          </w:p>
+        </w:tc>
+      </w:tr>
+      <w:tr>
+        <w:tc>
+          <w:tcPr>
+            <w:tcW w:w="2628" w:type="dxa"/>
+          </w:tcPr>
+          <w:p>
+            <w:pPr>
+              <w:spacing w:line="360" w:lineRule="auto"/>
+              <w:jc w:val="right"/>
+              <w:rPr>
+                <w:rFonts w:ascii="Arial" w:hAnsi="Arial" w:cs="Arial"/>
+              </w:rPr>
+            </w:pPr>
+          </w:p>
+        </w:tc>
+        <w:tc>
+          <w:tcPr>
+            <w:tcW w:w="3114" w:type="dxa"/>
+          </w:tcPr>
+          <w:p>
+            <w:pPr>
+              <w:spacing w:line="360" w:lineRule="auto"/>
+              <w:rPr>
+                <w:rFonts w:ascii="Arial" w:hAnsi="Arial" w:cs="Arial"/>
+              </w:rPr>
+            </w:pPr>
+          </w:p>
+        </w:tc>
+        <w:tc>
+          <w:tcPr>
+            <w:tcW w:w="3580" w:type="dxa"/>
+          </w:tcPr>
+          <w:p>
+            <w:pPr>
+              <w:spacing w:line="360" w:lineRule="auto"/>
+              <w:rPr>
+                <w:rFonts w:ascii="Arial" w:hAnsi="Arial" w:cs="Arial"/>
+              </w:rPr>
+            </w:pPr>
+            <w:r>
+              <w:rPr>
+                <w:rFonts w:ascii="Arial" w:hAnsi="Arial" w:cs="Arial"/>
+              </w:rPr>
+              <w:t xml:space="preserve">7- Si la cantidad de metros cúbicos consumidos superan los 700m3 </w:t>
+            </w:r>
+            <w:r>
+              <w:rPr>
+                <w:rFonts w:ascii="Arial" w:hAnsi="Arial" w:cs="Arial"/>
+              </w:rPr>
+              <w:t>se aplica el costo por transporte, 3% sobre el total.</w:t>
+            </w:r>
+          </w:p>
+        </w:tc>
+      </w:tr>
+      <w:tr>
+        <w:tc>
+          <w:tcPr>
+            <w:tcW w:w="2628" w:type="dxa"/>
+          </w:tcPr>
+          <w:p>
+            <w:pPr>
+              <w:spacing w:line="360" w:lineRule="auto"/>
+              <w:jc w:val="right"/>
+              <w:rPr>
+                <w:rFonts w:ascii="Arial" w:hAnsi="Arial" w:cs="Arial"/>
+              </w:rPr>
+            </w:pPr>
+          </w:p>
+        </w:tc>
+        <w:tc>
+          <w:tcPr>
+            <w:tcW w:w="3114" w:type="dxa"/>
+          </w:tcPr>
+          <w:p>
+            <w:pPr>
+              <w:spacing w:line="360" w:lineRule="auto"/>
+              <w:rPr>
+                <w:rFonts w:ascii="Arial" w:hAnsi="Arial" w:cs="Arial"/>
+              </w:rPr>
+            </w:pPr>
+          </w:p>
+        </w:tc>
+        <w:tc>
+          <w:tcPr>
+            <w:tcW w:w="3580" w:type="dxa"/>
+          </w:tcPr>
+          <w:p>
+            <w:pPr>
+              <w:spacing w:line="360" w:lineRule="auto"/>
+              <w:rPr>
+                <w:rFonts w:ascii="Arial" w:hAnsi="Arial" w:cs="Arial"/>
+              </w:rPr>
+            </w:pPr>
+            <w:r>
+              <w:rPr>
+                <w:rFonts w:ascii="Arial" w:hAnsi="Arial" w:cs="Arial"/>
+              </w:rPr>
+              <w:t>Vuelve al flujo</w:t>
+            </w:r>
+            <w:bookmarkStart w:id="0" w:name="_GoBack"/>
+            <w:bookmarkEnd w:id="0"/>
+            <w:r>
+              <w:rPr>
+                <w:rFonts w:ascii="Arial" w:hAnsi="Arial" w:cs="Arial"/>
+              </w:rPr>
+              <w:t xml:space="preserve"> principal</w:t>
+            </w:r>
+          </w:p>
+        </w:tc>
+      </w:tr>
+      <w:tr>
+        <w:tc>
+          <w:tcPr>
+            <w:tcW w:w="2628" w:type="dxa"/>
+          </w:tcPr>
+          <w:p>
+            <w:pPr>
+              <w:spacing w:line="360" w:lineRule="auto"/>
+              <w:jc w:val="right"/>
+              <w:rPr>
+                <w:rFonts w:ascii="Arial" w:hAnsi="Arial" w:cs="Arial"/>
+              </w:rPr>
+            </w:pPr>
+            <w:r>
+              <w:rPr>
+                <w:rFonts w:ascii="Arial" w:hAnsi="Arial" w:cs="Arial"/>
+              </w:rPr>
+              <w:t>Excepciones:</w:t>
+            </w:r>
+          </w:p>
+        </w:tc>
+        <w:tc>
+          <w:tcPr>
+            <w:tcW w:w="3114" w:type="dxa"/>
+          </w:tcPr>
+          <w:p>
+            <w:pPr>
+              <w:spacing w:line="360" w:lineRule="auto"/>
+              <w:rPr>
+                <w:rFonts w:ascii="Arial" w:hAnsi="Arial" w:cs="Arial"/>
+              </w:rPr>
+            </w:pPr>
+            <w:r>
+              <w:rPr>
+                <w:rFonts w:ascii="Arial" w:hAnsi="Arial" w:cs="Arial"/>
+              </w:rPr>
+              <w:t>Actor</w:t>
+            </w:r>
+          </w:p>
+        </w:tc>
+        <w:tc>
+          <w:tcPr>
+            <w:tcW w:w="3580" w:type="dxa"/>
+          </w:tcPr>
+          <w:p>
+            <w:pPr>
+              <w:spacing w:line="360" w:lineRule="auto"/>
+              <w:rPr>
+                <w:rFonts w:ascii="Arial" w:hAnsi="Arial" w:cs="Arial"/>
+              </w:rPr>
+            </w:pPr>
+            <w:r>
+              <w:rPr>
+                <w:rFonts w:ascii="Arial" w:hAnsi="Arial" w:cs="Arial"/>
+              </w:rPr>
+              <w:t>Sistema</w:t>
+            </w:r>
+          </w:p>
+        </w:tc>
+      </w:tr>
+      <w:tr>
+        <w:tc>
+          <w:tcPr>
+            <w:tcW w:w="2628" w:type="dxa"/>
+          </w:tcPr>
+          <w:p>
+            <w:pPr>
+              <w:spacing w:line="360" w:lineRule="auto"/>
+              <w:jc w:val="right"/>
+              <w:rPr>
+                <w:rFonts w:ascii="Arial" w:hAnsi="Arial" w:cs="Arial"/>
+              </w:rPr>
+            </w:pPr>
             <w:proofErr w:type="spellStart"/>
             <w:r>
               <w:rPr>
                 <w:rFonts w:ascii="Arial" w:hAnsi="Arial" w:cs="Arial"/>
               </w:rPr>
-              <w:lastRenderedPageBreak/>
               <w:t>Includes</w:t>
             </w:r>
             <w:proofErr w:type="spellEnd"/>
@@ -2554,6 +3055,7 @@
               <w:rPr>
                 <w:rFonts w:ascii="Arial" w:hAnsi="Arial" w:cs="Arial"/>
               </w:rPr>
+              <w:lastRenderedPageBreak/>
               <w:t xml:space="preserve">Requerimientos </w:t>
             </w:r>
             <w:r>
@@ -6043,7 +6545,7 @@
 </file>
 
 <file path=customXml/itemProps1.xml><?xml version="1.0" encoding="utf-8"?>
-<ds:datastoreItem xmlns:ds="http://schemas.openxmlformats.org/officeDocument/2006/customXml" ds:itemID="{418DF53A-18D9-42B4-92AF-B482C0DFF6DA}">
+<ds:datastoreItem xmlns:ds="http://schemas.openxmlformats.org/officeDocument/2006/customXml" ds:itemID="{EF6C6663-503D-420E-B76D-BD351C34C9FB}">
   <ds:schemaRefs>
     <ds:schemaRef ds:uri="http://schemas.openxmlformats.org/officeDocument/2006/bibliography"/>
   </ds:schemaRefs>

</xml_diff>

<commit_message>
Escribi el caso de uso que faltaba: REgistrar Medición y puse los diagramas de secuencia en el documento
</commit_message>
<xml_diff>
--- a/doc/TPO_AplicacionesInteractivas.docx
+++ b/doc/TPO_AplicacionesInteractivas.docx
@@ -73,7 +73,23 @@
           <w:sz w:val="48"/>
           <w:szCs w:val="56"/>
         </w:rPr>
-        <w:t>Sistema de calculo de impuesto de gas</w:t>
+        <w:t xml:space="preserve">Sistema de </w:t>
+      </w:r>
+      <w:r>
+        <w:rPr>
+          <w:rStyle w:val="Ttulodellibro"/>
+          <w:sz w:val="48"/>
+          <w:szCs w:val="56"/>
+        </w:rPr>
+        <w:t>Facturación para empresa</w:t>
+      </w:r>
+      <w:r>
+        <w:rPr>
+          <w:rStyle w:val="Ttulodellibro"/>
+          <w:sz w:val="48"/>
+          <w:szCs w:val="56"/>
+        </w:rPr>
+        <w:t xml:space="preserve"> de gas</w:t>
       </w:r>
     </w:p>
     <w:p>
@@ -221,6 +237,15 @@
           <w:szCs w:val="56"/>
         </w:rPr>
         <w:t xml:space="preserve">Curso: </w:t>
+      </w:r>
+      <w:r>
+        <w:rPr>
+          <w:rStyle w:val="Ttulodellibro"/>
+          <w:rFonts w:cstheme="minorHAnsi"/>
+          <w:sz w:val="24"/>
+          <w:szCs w:val="56"/>
+        </w:rPr>
+        <w:t>WC2138899</w:t>
       </w:r>
     </w:p>
     <w:p>
@@ -874,10 +899,10 @@
           <w:lang w:eastAsia="es-AR"/>
         </w:rPr>
         <w:drawing>
-          <wp:inline distT="0" distB="0" distL="0" distR="0">
-            <wp:extent cx="6712618" cy="4905375"/>
-            <wp:effectExtent l="0" t="0" r="0" b="0"/>
-            <wp:docPr id="3" name="Imagen 3"/>
+          <wp:inline distT="0" distB="0" distL="0" distR="0" wp14:anchorId="508F24E3" wp14:editId="38E54796">
+            <wp:extent cx="3771900" cy="3914775"/>
+            <wp:effectExtent l="0" t="0" r="0" b="9525"/>
+            <wp:docPr id="1" name="Imagen 1"/>
             <wp:cNvGraphicFramePr>
               <a:graphicFrameLocks xmlns:a="http://schemas.openxmlformats.org/drawingml/2006/main" noChangeAspect="1"/>
             </wp:cNvGraphicFramePr>
@@ -885,36 +910,23 @@
               <a:graphicData uri="http://schemas.openxmlformats.org/drawingml/2006/picture">
                 <pic:pic xmlns:pic="http://schemas.openxmlformats.org/drawingml/2006/picture">
                   <pic:nvPicPr>
-                    <pic:cNvPr id="0" name="Picture 3"/>
-                    <pic:cNvPicPr>
-                      <a:picLocks noChangeAspect="1" noChangeArrowheads="1"/>
-                    </pic:cNvPicPr>
+                    <pic:cNvPr id="0" name=""/>
+                    <pic:cNvPicPr/>
                   </pic:nvPicPr>
                   <pic:blipFill>
-                    <a:blip r:embed="rId9">
-                      <a:extLst>
-                        <a:ext uri="{28A0092B-C50C-407E-A947-70E740481C1C}">
-                          <a14:useLocalDpi xmlns:a14="http://schemas.microsoft.com/office/drawing/2010/main" val="0"/>
-                        </a:ext>
-                      </a:extLst>
-                    </a:blip>
-                    <a:srcRect/>
+                    <a:blip r:embed="rId9"/>
                     <a:stretch>
                       <a:fillRect/>
                     </a:stretch>
                   </pic:blipFill>
-                  <pic:spPr bwMode="auto">
+                  <pic:spPr>
                     <a:xfrm>
                       <a:off x="0" y="0"/>
-                      <a:ext cx="6714897" cy="4907041"/>
+                      <a:ext cx="3771900" cy="3914775"/>
                     </a:xfrm>
                     <a:prstGeom prst="rect">
                       <a:avLst/>
                     </a:prstGeom>
-                    <a:noFill/>
-                    <a:ln>
-                      <a:noFill/>
-                    </a:ln>
                   </pic:spPr>
                 </pic:pic>
               </a:graphicData>
@@ -948,7 +960,6 @@
         <w:t>Especificación de Casos de Uso</w:t>
       </w:r>
     </w:p>
-    <w:p/>
     <w:p>
       <w:pPr>
         <w:spacing w:line="360" w:lineRule="auto"/>
@@ -1020,7 +1031,7 @@
               <w:rPr>
                 <w:rFonts w:ascii="Arial" w:hAnsi="Arial" w:cs="Arial"/>
               </w:rPr>
-              <w:t>TPO10</w:t>
+              <w:t>TPO05</w:t>
             </w:r>
           </w:p>
         </w:tc>
@@ -1059,7 +1070,7 @@
               <w:rPr>
                 <w:rFonts w:ascii="Arial" w:hAnsi="Arial" w:cs="Arial"/>
               </w:rPr>
-              <w:t>Generar liquidación</w:t>
+              <w:t>Registrar Medición</w:t>
             </w:r>
           </w:p>
         </w:tc>
@@ -1246,7 +1257,8 @@
       <w:tblGrid>
         <w:gridCol w:w="2628"/>
         <w:gridCol w:w="3114"/>
-        <w:gridCol w:w="3580"/>
+        <w:gridCol w:w="11"/>
+        <w:gridCol w:w="3569"/>
       </w:tblGrid>
       <w:tr>
         <w:tc>
@@ -1272,23 +1284,21 @@
         <w:tc>
           <w:tcPr>
             <w:tcW w:w="6694" w:type="dxa"/>
-            <w:gridSpan w:val="2"/>
-          </w:tcPr>
-          <w:p>
-            <w:pPr>
-              <w:spacing w:line="360" w:lineRule="auto"/>
-              <w:rPr>
-                <w:rFonts w:ascii="Arial" w:hAnsi="Arial" w:cs="Arial"/>
-              </w:rPr>
-            </w:pPr>
-            <w:proofErr w:type="spellStart"/>
-            <w:r>
-              <w:rPr>
-                <w:rFonts w:ascii="Arial" w:hAnsi="Arial" w:cs="Arial"/>
-              </w:rPr>
-              <w:t>Timer</w:t>
-            </w:r>
-            <w:proofErr w:type="spellEnd"/>
+            <w:gridSpan w:val="3"/>
+          </w:tcPr>
+          <w:p>
+            <w:pPr>
+              <w:spacing w:line="360" w:lineRule="auto"/>
+              <w:rPr>
+                <w:rFonts w:ascii="Arial" w:hAnsi="Arial" w:cs="Arial"/>
+              </w:rPr>
+            </w:pPr>
+            <w:r>
+              <w:rPr>
+                <w:rFonts w:ascii="Arial" w:hAnsi="Arial" w:cs="Arial"/>
+              </w:rPr>
+              <w:t>Operador</w:t>
+            </w:r>
           </w:p>
         </w:tc>
       </w:tr>
@@ -1316,85 +1326,17 @@
         <w:tc>
           <w:tcPr>
             <w:tcW w:w="6694" w:type="dxa"/>
-            <w:gridSpan w:val="2"/>
-          </w:tcPr>
-          <w:p>
-            <w:pPr>
-              <w:spacing w:line="360" w:lineRule="auto"/>
-              <w:rPr>
-                <w:rFonts w:ascii="Arial" w:hAnsi="Arial" w:cs="Arial"/>
-              </w:rPr>
-            </w:pPr>
-            <w:r>
-              <w:t>Cada dos meses e</w:t>
-            </w:r>
-            <w:r>
-              <w:t xml:space="preserve">l </w:t>
-            </w:r>
-            <w:proofErr w:type="spellStart"/>
-            <w:r>
-              <w:t>timer</w:t>
-            </w:r>
-            <w:proofErr w:type="spellEnd"/>
-            <w:r>
-              <w:t xml:space="preserve"> </w:t>
-            </w:r>
-            <w:r>
-              <w:t>ejecuta la opción</w:t>
-            </w:r>
-            <w:r>
-              <w:t xml:space="preserve"> </w:t>
-            </w:r>
-            <w:r>
-              <w:t>“Generar Liquidación”</w:t>
-            </w:r>
-            <w:r>
-              <w:t xml:space="preserve">. En el caso de los </w:t>
-            </w:r>
-            <w:r>
-              <w:t xml:space="preserve">clientes </w:t>
-            </w:r>
-            <w:r>
-              <w:t>residenciales calcula la tarifa básica,</w:t>
-            </w:r>
-            <w:r>
-              <w:t xml:space="preserve"> le </w:t>
-            </w:r>
-            <w:r>
-              <w:t>agrega el IVA, las contribuciones municipales y eval</w:t>
-            </w:r>
-            <w:r>
-              <w:t>ú</w:t>
-            </w:r>
-            <w:r>
-              <w:t xml:space="preserve">a la aplicación del subsidio.  En el caso de los clientes industriales calcula la tarifa básica, </w:t>
-            </w:r>
-            <w:r>
-              <w:t xml:space="preserve">le </w:t>
-            </w:r>
-            <w:r>
-              <w:t>agrega el IVA, los ingresos brutos y eval</w:t>
-            </w:r>
-            <w:r>
-              <w:t>úa</w:t>
-            </w:r>
-            <w:r>
-              <w:t xml:space="preserve"> </w:t>
-            </w:r>
-            <w:r>
-              <w:t xml:space="preserve">la aplicación de </w:t>
-            </w:r>
-            <w:r>
-              <w:t xml:space="preserve">costos por transporte. Genera la factura con </w:t>
-            </w:r>
-            <w:r>
-              <w:t>cada</w:t>
-            </w:r>
-            <w:r>
-              <w:t xml:space="preserve"> detalle. Al finalizar con todos los clientes,  notifica al sistema contable el subsidio total</w:t>
-            </w:r>
-            <w:r>
-              <w:t xml:space="preserve"> aplicado.</w:t>
+            <w:gridSpan w:val="3"/>
+          </w:tcPr>
+          <w:p>
+            <w:pPr>
+              <w:spacing w:line="360" w:lineRule="auto"/>
+              <w:rPr>
+                <w:rFonts w:ascii="Arial" w:hAnsi="Arial" w:cs="Arial"/>
+              </w:rPr>
+            </w:pPr>
+            <w:r>
+              <w:t>El operador ingresa a la opción de Registrar Medición. Indica el número de cliente, la fecha y la cantidad de metros cúbicos indicados en el medidor. El sistema registra la Medición, con la fecha de esa medición al cliente. Y la marca como pendiente de liquidación.</w:t>
             </w:r>
           </w:p>
         </w:tc>
@@ -1423,7 +1365,7 @@
         <w:tc>
           <w:tcPr>
             <w:tcW w:w="6694" w:type="dxa"/>
-            <w:gridSpan w:val="2"/>
+            <w:gridSpan w:val="3"/>
           </w:tcPr>
           <w:p>
             <w:pPr>
@@ -1458,15 +1400,45 @@
               <w:rPr>
                 <w:rFonts w:ascii="Arial" w:hAnsi="Arial" w:cs="Arial"/>
               </w:rPr>
-              <w:t xml:space="preserve">Existen </w:t>
-            </w:r>
-            <w:r>
-              <w:rPr>
-                <w:rFonts w:ascii="Arial" w:hAnsi="Arial" w:cs="Arial"/>
-              </w:rPr>
-              <w:t>clientes</w:t>
-            </w:r>
-          </w:p>
+              <w:t>Existen clientes</w:t>
+            </w:r>
+          </w:p>
+        </w:tc>
+      </w:tr>
+      <w:tr>
+        <w:tc>
+          <w:tcPr>
+            <w:tcW w:w="2628" w:type="dxa"/>
+          </w:tcPr>
+          <w:p>
+            <w:pPr>
+              <w:spacing w:line="360" w:lineRule="auto"/>
+              <w:jc w:val="right"/>
+              <w:rPr>
+                <w:rFonts w:ascii="Arial" w:hAnsi="Arial" w:cs="Arial"/>
+              </w:rPr>
+            </w:pPr>
+            <w:proofErr w:type="spellStart"/>
+            <w:r>
+              <w:rPr>
+                <w:rFonts w:ascii="Arial" w:hAnsi="Arial" w:cs="Arial"/>
+              </w:rPr>
+              <w:t>Postcondiciones</w:t>
+            </w:r>
+            <w:proofErr w:type="spellEnd"/>
+            <w:r>
+              <w:rPr>
+                <w:rFonts w:ascii="Arial" w:hAnsi="Arial" w:cs="Arial"/>
+              </w:rPr>
+              <w:t>:</w:t>
+            </w:r>
+          </w:p>
+        </w:tc>
+        <w:tc>
+          <w:tcPr>
+            <w:tcW w:w="6694" w:type="dxa"/>
+            <w:gridSpan w:val="3"/>
+          </w:tcPr>
           <w:p>
             <w:pPr>
               <w:numPr>
@@ -1482,13 +1454,19 @@
               <w:rPr>
                 <w:rFonts w:ascii="Arial" w:hAnsi="Arial" w:cs="Arial"/>
               </w:rPr>
-              <w:t xml:space="preserve">Existen </w:t>
-            </w:r>
-            <w:r>
-              <w:rPr>
-                <w:rFonts w:ascii="Arial" w:hAnsi="Arial" w:cs="Arial"/>
-              </w:rPr>
-              <w:t>Mediciones</w:t>
+              <w:t xml:space="preserve">Se crea una </w:t>
+            </w:r>
+            <w:r>
+              <w:rPr>
+                <w:rFonts w:ascii="Arial" w:hAnsi="Arial" w:cs="Arial"/>
+              </w:rPr>
+              <w:t>Medición</w:t>
+            </w:r>
+            <w:r>
+              <w:rPr>
+                <w:rFonts w:ascii="Arial" w:hAnsi="Arial" w:cs="Arial"/>
+              </w:rPr>
+              <w:t>.</w:t>
             </w:r>
           </w:p>
           <w:p>
@@ -1506,9 +1484,1601 @@
               <w:rPr>
                 <w:rFonts w:ascii="Arial" w:hAnsi="Arial" w:cs="Arial"/>
               </w:rPr>
-              <w:t>Existen Políticas de Liquidación</w:t>
-            </w:r>
-          </w:p>
+              <w:t xml:space="preserve">Se asocia la nueva </w:t>
+            </w:r>
+            <w:r>
+              <w:rPr>
+                <w:rFonts w:ascii="Arial" w:hAnsi="Arial" w:cs="Arial"/>
+              </w:rPr>
+              <w:t>medición</w:t>
+            </w:r>
+            <w:r>
+              <w:rPr>
+                <w:rFonts w:ascii="Arial" w:hAnsi="Arial" w:cs="Arial"/>
+              </w:rPr>
+              <w:t xml:space="preserve"> al cliente.</w:t>
+            </w:r>
+          </w:p>
+        </w:tc>
+      </w:tr>
+      <w:tr>
+        <w:tc>
+          <w:tcPr>
+            <w:tcW w:w="2628" w:type="dxa"/>
+          </w:tcPr>
+          <w:p>
+            <w:pPr>
+              <w:spacing w:line="360" w:lineRule="auto"/>
+              <w:jc w:val="right"/>
+              <w:rPr>
+                <w:rFonts w:ascii="Arial" w:hAnsi="Arial" w:cs="Arial"/>
+              </w:rPr>
+            </w:pPr>
+            <w:r>
+              <w:rPr>
+                <w:rFonts w:ascii="Arial" w:hAnsi="Arial" w:cs="Arial"/>
+              </w:rPr>
+              <w:t>Prioridad:</w:t>
+            </w:r>
+          </w:p>
+        </w:tc>
+        <w:tc>
+          <w:tcPr>
+            <w:tcW w:w="6694" w:type="dxa"/>
+            <w:gridSpan w:val="3"/>
+          </w:tcPr>
+          <w:p>
+            <w:pPr>
+              <w:spacing w:line="360" w:lineRule="auto"/>
+              <w:rPr>
+                <w:rFonts w:ascii="Arial" w:hAnsi="Arial" w:cs="Arial"/>
+              </w:rPr>
+            </w:pPr>
+          </w:p>
+        </w:tc>
+      </w:tr>
+      <w:tr>
+        <w:tc>
+          <w:tcPr>
+            <w:tcW w:w="2628" w:type="dxa"/>
+          </w:tcPr>
+          <w:p>
+            <w:pPr>
+              <w:spacing w:line="360" w:lineRule="auto"/>
+              <w:jc w:val="right"/>
+              <w:rPr>
+                <w:rFonts w:ascii="Arial" w:hAnsi="Arial" w:cs="Arial"/>
+              </w:rPr>
+            </w:pPr>
+            <w:r>
+              <w:rPr>
+                <w:rFonts w:ascii="Arial" w:hAnsi="Arial" w:cs="Arial"/>
+              </w:rPr>
+              <w:t>Frecuencia de uso:</w:t>
+            </w:r>
+          </w:p>
+        </w:tc>
+        <w:tc>
+          <w:tcPr>
+            <w:tcW w:w="6694" w:type="dxa"/>
+            <w:gridSpan w:val="3"/>
+          </w:tcPr>
+          <w:p>
+            <w:pPr>
+              <w:spacing w:line="360" w:lineRule="auto"/>
+              <w:rPr>
+                <w:rFonts w:ascii="Arial" w:hAnsi="Arial" w:cs="Arial"/>
+              </w:rPr>
+            </w:pPr>
+          </w:p>
+        </w:tc>
+      </w:tr>
+      <w:tr>
+        <w:tc>
+          <w:tcPr>
+            <w:tcW w:w="2628" w:type="dxa"/>
+          </w:tcPr>
+          <w:p>
+            <w:pPr>
+              <w:spacing w:line="360" w:lineRule="auto"/>
+              <w:jc w:val="right"/>
+              <w:rPr>
+                <w:rFonts w:ascii="Arial" w:hAnsi="Arial" w:cs="Arial"/>
+              </w:rPr>
+            </w:pPr>
+            <w:r>
+              <w:rPr>
+                <w:rFonts w:ascii="Arial" w:hAnsi="Arial" w:cs="Arial"/>
+              </w:rPr>
+              <w:t>Flujo Normal:</w:t>
+            </w:r>
+          </w:p>
+        </w:tc>
+        <w:tc>
+          <w:tcPr>
+            <w:tcW w:w="3114" w:type="dxa"/>
+          </w:tcPr>
+          <w:p>
+            <w:pPr>
+              <w:spacing w:line="360" w:lineRule="auto"/>
+              <w:rPr>
+                <w:rFonts w:ascii="Arial" w:hAnsi="Arial" w:cs="Arial"/>
+              </w:rPr>
+            </w:pPr>
+            <w:r>
+              <w:rPr>
+                <w:rFonts w:ascii="Arial" w:hAnsi="Arial" w:cs="Arial"/>
+              </w:rPr>
+              <w:t>Actor</w:t>
+            </w:r>
+          </w:p>
+        </w:tc>
+        <w:tc>
+          <w:tcPr>
+            <w:tcW w:w="3580" w:type="dxa"/>
+            <w:gridSpan w:val="2"/>
+          </w:tcPr>
+          <w:p>
+            <w:pPr>
+              <w:spacing w:line="360" w:lineRule="auto"/>
+              <w:rPr>
+                <w:rFonts w:ascii="Arial" w:hAnsi="Arial" w:cs="Arial"/>
+              </w:rPr>
+            </w:pPr>
+            <w:r>
+              <w:rPr>
+                <w:rFonts w:ascii="Arial" w:hAnsi="Arial" w:cs="Arial"/>
+              </w:rPr>
+              <w:t>Sistema</w:t>
+            </w:r>
+          </w:p>
+        </w:tc>
+      </w:tr>
+      <w:tr>
+        <w:trPr>
+          <w:trHeight w:val="351"/>
+        </w:trPr>
+        <w:tc>
+          <w:tcPr>
+            <w:tcW w:w="2628" w:type="dxa"/>
+            <w:vMerge w:val="restart"/>
+          </w:tcPr>
+          <w:p>
+            <w:pPr>
+              <w:spacing w:line="360" w:lineRule="auto"/>
+              <w:jc w:val="right"/>
+              <w:rPr>
+                <w:rFonts w:ascii="Arial" w:hAnsi="Arial" w:cs="Arial"/>
+              </w:rPr>
+            </w:pPr>
+          </w:p>
+        </w:tc>
+        <w:tc>
+          <w:tcPr>
+            <w:tcW w:w="3114" w:type="dxa"/>
+            <w:tcBorders>
+              <w:bottom w:val="single" w:sz="4" w:space="0" w:color="auto"/>
+            </w:tcBorders>
+          </w:tcPr>
+          <w:p>
+            <w:pPr>
+              <w:spacing w:line="360" w:lineRule="auto"/>
+              <w:rPr>
+                <w:rFonts w:ascii="Arial" w:hAnsi="Arial" w:cs="Arial"/>
+              </w:rPr>
+            </w:pPr>
+            <w:r>
+              <w:rPr>
+                <w:rFonts w:ascii="Arial" w:hAnsi="Arial" w:cs="Arial"/>
+              </w:rPr>
+              <w:t>1-</w:t>
+            </w:r>
+            <w:r>
+              <w:rPr>
+                <w:rFonts w:ascii="Arial" w:hAnsi="Arial" w:cs="Arial"/>
+              </w:rPr>
+              <w:t xml:space="preserve"> </w:t>
+            </w:r>
+            <w:r>
+              <w:rPr>
+                <w:rFonts w:ascii="Arial" w:hAnsi="Arial" w:cs="Arial"/>
+              </w:rPr>
+              <w:t xml:space="preserve">El operador ingresa a la </w:t>
+            </w:r>
+            <w:r>
+              <w:rPr>
+                <w:rFonts w:ascii="Arial" w:hAnsi="Arial" w:cs="Arial"/>
+              </w:rPr>
+              <w:lastRenderedPageBreak/>
+              <w:t>opción “Registrar Medición”</w:t>
+            </w:r>
+          </w:p>
+        </w:tc>
+        <w:tc>
+          <w:tcPr>
+            <w:tcW w:w="3580" w:type="dxa"/>
+            <w:gridSpan w:val="2"/>
+            <w:tcBorders>
+              <w:bottom w:val="single" w:sz="4" w:space="0" w:color="auto"/>
+            </w:tcBorders>
+          </w:tcPr>
+          <w:p>
+            <w:pPr>
+              <w:spacing w:line="360" w:lineRule="auto"/>
+              <w:rPr>
+                <w:rFonts w:ascii="Arial" w:hAnsi="Arial" w:cs="Arial"/>
+              </w:rPr>
+            </w:pPr>
+          </w:p>
+        </w:tc>
+      </w:tr>
+      <w:tr>
+        <w:trPr>
+          <w:trHeight w:val="185"/>
+        </w:trPr>
+        <w:tc>
+          <w:tcPr>
+            <w:tcW w:w="2628" w:type="dxa"/>
+            <w:vMerge/>
+          </w:tcPr>
+          <w:p>
+            <w:pPr>
+              <w:spacing w:line="360" w:lineRule="auto"/>
+              <w:jc w:val="right"/>
+              <w:rPr>
+                <w:rFonts w:ascii="Arial" w:hAnsi="Arial" w:cs="Arial"/>
+              </w:rPr>
+            </w:pPr>
+          </w:p>
+        </w:tc>
+        <w:tc>
+          <w:tcPr>
+            <w:tcW w:w="3114" w:type="dxa"/>
+            <w:tcBorders>
+              <w:top w:val="single" w:sz="4" w:space="0" w:color="auto"/>
+            </w:tcBorders>
+          </w:tcPr>
+          <w:p>
+            <w:pPr>
+              <w:spacing w:line="360" w:lineRule="auto"/>
+              <w:rPr>
+                <w:rFonts w:ascii="Arial" w:hAnsi="Arial" w:cs="Arial"/>
+              </w:rPr>
+            </w:pPr>
+          </w:p>
+        </w:tc>
+        <w:tc>
+          <w:tcPr>
+            <w:tcW w:w="3580" w:type="dxa"/>
+            <w:gridSpan w:val="2"/>
+            <w:tcBorders>
+              <w:top w:val="single" w:sz="4" w:space="0" w:color="auto"/>
+            </w:tcBorders>
+          </w:tcPr>
+          <w:p>
+            <w:pPr>
+              <w:spacing w:line="360" w:lineRule="auto"/>
+              <w:rPr>
+                <w:rFonts w:ascii="Arial" w:hAnsi="Arial" w:cs="Arial"/>
+              </w:rPr>
+            </w:pPr>
+            <w:r>
+              <w:rPr>
+                <w:rFonts w:ascii="Arial" w:hAnsi="Arial" w:cs="Arial"/>
+              </w:rPr>
+              <w:t xml:space="preserve">2- </w:t>
+            </w:r>
+            <w:r>
+              <w:rPr>
+                <w:rFonts w:ascii="Arial" w:hAnsi="Arial" w:cs="Arial"/>
+              </w:rPr>
+              <w:t>El sistema solicita al operador que ingrese el número de cliente, la fecha y los metros cúbicos indicados en el medidor (medición).</w:t>
+            </w:r>
+            <w:r>
+              <w:rPr>
+                <w:rFonts w:ascii="Arial" w:hAnsi="Arial" w:cs="Arial"/>
+              </w:rPr>
+              <w:t xml:space="preserve"> </w:t>
+            </w:r>
+          </w:p>
+        </w:tc>
+      </w:tr>
+      <w:tr>
+        <w:trPr>
+          <w:trHeight w:val="185"/>
+        </w:trPr>
+        <w:tc>
+          <w:tcPr>
+            <w:tcW w:w="2628" w:type="dxa"/>
+            <w:vMerge/>
+          </w:tcPr>
+          <w:p>
+            <w:pPr>
+              <w:spacing w:line="360" w:lineRule="auto"/>
+              <w:jc w:val="right"/>
+              <w:rPr>
+                <w:rFonts w:ascii="Arial" w:hAnsi="Arial" w:cs="Arial"/>
+              </w:rPr>
+            </w:pPr>
+          </w:p>
+        </w:tc>
+        <w:tc>
+          <w:tcPr>
+            <w:tcW w:w="3114" w:type="dxa"/>
+            <w:tcBorders>
+              <w:top w:val="single" w:sz="4" w:space="0" w:color="auto"/>
+            </w:tcBorders>
+          </w:tcPr>
+          <w:p>
+            <w:pPr>
+              <w:spacing w:line="360" w:lineRule="auto"/>
+              <w:rPr>
+                <w:rFonts w:ascii="Arial" w:hAnsi="Arial" w:cs="Arial"/>
+              </w:rPr>
+            </w:pPr>
+            <w:r>
+              <w:rPr>
+                <w:rFonts w:ascii="Arial" w:hAnsi="Arial" w:cs="Arial"/>
+              </w:rPr>
+              <w:t>3- Ingresa los datos solicitados.</w:t>
+            </w:r>
+          </w:p>
+        </w:tc>
+        <w:tc>
+          <w:tcPr>
+            <w:tcW w:w="3580" w:type="dxa"/>
+            <w:gridSpan w:val="2"/>
+            <w:tcBorders>
+              <w:top w:val="single" w:sz="4" w:space="0" w:color="auto"/>
+            </w:tcBorders>
+          </w:tcPr>
+          <w:p>
+            <w:pPr>
+              <w:spacing w:line="360" w:lineRule="auto"/>
+              <w:rPr>
+                <w:rFonts w:ascii="Arial" w:hAnsi="Arial" w:cs="Arial"/>
+              </w:rPr>
+            </w:pPr>
+          </w:p>
+        </w:tc>
+      </w:tr>
+      <w:tr>
+        <w:trPr>
+          <w:trHeight w:val="185"/>
+        </w:trPr>
+        <w:tc>
+          <w:tcPr>
+            <w:tcW w:w="2628" w:type="dxa"/>
+            <w:vMerge/>
+          </w:tcPr>
+          <w:p>
+            <w:pPr>
+              <w:spacing w:line="360" w:lineRule="auto"/>
+              <w:jc w:val="right"/>
+              <w:rPr>
+                <w:rFonts w:ascii="Arial" w:hAnsi="Arial" w:cs="Arial"/>
+              </w:rPr>
+            </w:pPr>
+          </w:p>
+        </w:tc>
+        <w:tc>
+          <w:tcPr>
+            <w:tcW w:w="3114" w:type="dxa"/>
+            <w:tcBorders>
+              <w:top w:val="single" w:sz="4" w:space="0" w:color="auto"/>
+            </w:tcBorders>
+          </w:tcPr>
+          <w:p>
+            <w:pPr>
+              <w:spacing w:line="360" w:lineRule="auto"/>
+              <w:rPr>
+                <w:rFonts w:ascii="Arial" w:hAnsi="Arial" w:cs="Arial"/>
+              </w:rPr>
+            </w:pPr>
+          </w:p>
+        </w:tc>
+        <w:tc>
+          <w:tcPr>
+            <w:tcW w:w="3580" w:type="dxa"/>
+            <w:gridSpan w:val="2"/>
+            <w:tcBorders>
+              <w:top w:val="single" w:sz="4" w:space="0" w:color="auto"/>
+            </w:tcBorders>
+          </w:tcPr>
+          <w:p>
+            <w:pPr>
+              <w:spacing w:line="360" w:lineRule="auto"/>
+              <w:rPr>
+                <w:rFonts w:ascii="Arial" w:hAnsi="Arial" w:cs="Arial"/>
+              </w:rPr>
+            </w:pPr>
+            <w:r>
+              <w:rPr>
+                <w:rFonts w:ascii="Arial" w:hAnsi="Arial" w:cs="Arial"/>
+              </w:rPr>
+              <w:t>4- El sistema busca el cliente con el número de cliente dado.</w:t>
+            </w:r>
+          </w:p>
+        </w:tc>
+      </w:tr>
+      <w:tr>
+        <w:trPr>
+          <w:trHeight w:val="409"/>
+        </w:trPr>
+        <w:tc>
+          <w:tcPr>
+            <w:tcW w:w="2628" w:type="dxa"/>
+            <w:vMerge/>
+          </w:tcPr>
+          <w:p>
+            <w:pPr>
+              <w:spacing w:line="360" w:lineRule="auto"/>
+              <w:jc w:val="right"/>
+              <w:rPr>
+                <w:rFonts w:ascii="Arial" w:hAnsi="Arial" w:cs="Arial"/>
+              </w:rPr>
+            </w:pPr>
+          </w:p>
+        </w:tc>
+        <w:tc>
+          <w:tcPr>
+            <w:tcW w:w="3114" w:type="dxa"/>
+            <w:tcBorders>
+              <w:top w:val="single" w:sz="4" w:space="0" w:color="auto"/>
+              <w:bottom w:val="single" w:sz="4" w:space="0" w:color="auto"/>
+            </w:tcBorders>
+          </w:tcPr>
+          <w:p>
+            <w:pPr>
+              <w:spacing w:line="360" w:lineRule="auto"/>
+              <w:rPr>
+                <w:rFonts w:ascii="Arial" w:hAnsi="Arial" w:cs="Arial"/>
+              </w:rPr>
+            </w:pPr>
+          </w:p>
+        </w:tc>
+        <w:tc>
+          <w:tcPr>
+            <w:tcW w:w="3580" w:type="dxa"/>
+            <w:gridSpan w:val="2"/>
+            <w:tcBorders>
+              <w:top w:val="single" w:sz="4" w:space="0" w:color="auto"/>
+              <w:bottom w:val="single" w:sz="4" w:space="0" w:color="auto"/>
+            </w:tcBorders>
+          </w:tcPr>
+          <w:p>
+            <w:pPr>
+              <w:spacing w:line="360" w:lineRule="auto"/>
+              <w:rPr>
+                <w:rFonts w:ascii="Arial" w:hAnsi="Arial" w:cs="Arial"/>
+              </w:rPr>
+            </w:pPr>
+            <w:r>
+              <w:rPr>
+                <w:rFonts w:ascii="Arial" w:hAnsi="Arial" w:cs="Arial"/>
+              </w:rPr>
+              <w:t>5- Crea una nueva medición con la fecha y la cantidad de metros cúbicos. Y la marca como “pendiente de liquidación”</w:t>
+            </w:r>
+          </w:p>
+        </w:tc>
+      </w:tr>
+      <w:tr>
+        <w:trPr>
+          <w:trHeight w:val="65"/>
+        </w:trPr>
+        <w:tc>
+          <w:tcPr>
+            <w:tcW w:w="2628" w:type="dxa"/>
+            <w:vMerge/>
+          </w:tcPr>
+          <w:p>
+            <w:pPr>
+              <w:spacing w:line="360" w:lineRule="auto"/>
+              <w:jc w:val="right"/>
+              <w:rPr>
+                <w:rFonts w:ascii="Arial" w:hAnsi="Arial" w:cs="Arial"/>
+              </w:rPr>
+            </w:pPr>
+          </w:p>
+        </w:tc>
+        <w:tc>
+          <w:tcPr>
+            <w:tcW w:w="3114" w:type="dxa"/>
+            <w:tcBorders>
+              <w:top w:val="single" w:sz="4" w:space="0" w:color="auto"/>
+              <w:bottom w:val="single" w:sz="4" w:space="0" w:color="auto"/>
+            </w:tcBorders>
+          </w:tcPr>
+          <w:p>
+            <w:pPr>
+              <w:spacing w:line="360" w:lineRule="auto"/>
+              <w:rPr>
+                <w:rFonts w:ascii="Arial" w:hAnsi="Arial" w:cs="Arial"/>
+              </w:rPr>
+            </w:pPr>
+          </w:p>
+        </w:tc>
+        <w:tc>
+          <w:tcPr>
+            <w:tcW w:w="3580" w:type="dxa"/>
+            <w:gridSpan w:val="2"/>
+            <w:tcBorders>
+              <w:top w:val="single" w:sz="4" w:space="0" w:color="auto"/>
+              <w:bottom w:val="single" w:sz="4" w:space="0" w:color="auto"/>
+            </w:tcBorders>
+          </w:tcPr>
+          <w:p>
+            <w:pPr>
+              <w:spacing w:line="360" w:lineRule="auto"/>
+              <w:rPr>
+                <w:rFonts w:ascii="Arial" w:hAnsi="Arial" w:cs="Arial"/>
+              </w:rPr>
+            </w:pPr>
+            <w:r>
+              <w:rPr>
+                <w:rFonts w:ascii="Arial" w:hAnsi="Arial" w:cs="Arial"/>
+              </w:rPr>
+              <w:t>6</w:t>
+            </w:r>
+            <w:r>
+              <w:rPr>
+                <w:rFonts w:ascii="Arial" w:hAnsi="Arial" w:cs="Arial"/>
+              </w:rPr>
+              <w:t>- Asocia la nueva medición al cliente buscado.</w:t>
+            </w:r>
+          </w:p>
+        </w:tc>
+      </w:tr>
+      <w:tr>
+        <w:trPr>
+          <w:trHeight w:val="65"/>
+        </w:trPr>
+        <w:tc>
+          <w:tcPr>
+            <w:tcW w:w="2628" w:type="dxa"/>
+            <w:vMerge/>
+          </w:tcPr>
+          <w:p>
+            <w:pPr>
+              <w:spacing w:line="360" w:lineRule="auto"/>
+              <w:jc w:val="right"/>
+              <w:rPr>
+                <w:rFonts w:ascii="Arial" w:hAnsi="Arial" w:cs="Arial"/>
+              </w:rPr>
+            </w:pPr>
+          </w:p>
+        </w:tc>
+        <w:tc>
+          <w:tcPr>
+            <w:tcW w:w="3114" w:type="dxa"/>
+            <w:tcBorders>
+              <w:top w:val="single" w:sz="4" w:space="0" w:color="auto"/>
+              <w:bottom w:val="single" w:sz="4" w:space="0" w:color="auto"/>
+            </w:tcBorders>
+          </w:tcPr>
+          <w:p>
+            <w:pPr>
+              <w:spacing w:line="360" w:lineRule="auto"/>
+              <w:rPr>
+                <w:rFonts w:ascii="Arial" w:hAnsi="Arial" w:cs="Arial"/>
+              </w:rPr>
+            </w:pPr>
+          </w:p>
+        </w:tc>
+        <w:tc>
+          <w:tcPr>
+            <w:tcW w:w="3580" w:type="dxa"/>
+            <w:gridSpan w:val="2"/>
+            <w:tcBorders>
+              <w:top w:val="single" w:sz="4" w:space="0" w:color="auto"/>
+              <w:bottom w:val="single" w:sz="4" w:space="0" w:color="auto"/>
+            </w:tcBorders>
+          </w:tcPr>
+          <w:p>
+            <w:pPr>
+              <w:spacing w:line="360" w:lineRule="auto"/>
+              <w:rPr>
+                <w:rFonts w:ascii="Arial" w:hAnsi="Arial" w:cs="Arial"/>
+              </w:rPr>
+            </w:pPr>
+            <w:r>
+              <w:rPr>
+                <w:rFonts w:ascii="Arial" w:hAnsi="Arial" w:cs="Arial"/>
+              </w:rPr>
+              <w:t>Fin del caso de uso</w:t>
+            </w:r>
+          </w:p>
+        </w:tc>
+      </w:tr>
+      <w:tr>
+        <w:tc>
+          <w:tcPr>
+            <w:tcW w:w="2628" w:type="dxa"/>
+          </w:tcPr>
+          <w:p>
+            <w:pPr>
+              <w:spacing w:line="360" w:lineRule="auto"/>
+              <w:jc w:val="right"/>
+              <w:rPr>
+                <w:rFonts w:ascii="Arial" w:hAnsi="Arial" w:cs="Arial"/>
+              </w:rPr>
+            </w:pPr>
+            <w:r>
+              <w:rPr>
+                <w:rFonts w:ascii="Arial" w:hAnsi="Arial" w:cs="Arial"/>
+              </w:rPr>
+              <w:t>Flujos Alternativos:</w:t>
+            </w:r>
+          </w:p>
+        </w:tc>
+        <w:tc>
+          <w:tcPr>
+            <w:tcW w:w="3114" w:type="dxa"/>
+            <w:tcBorders>
+              <w:top w:val="single" w:sz="4" w:space="0" w:color="auto"/>
+              <w:bottom w:val="single" w:sz="4" w:space="0" w:color="auto"/>
+            </w:tcBorders>
+          </w:tcPr>
+          <w:p>
+            <w:pPr>
+              <w:spacing w:line="360" w:lineRule="auto"/>
+              <w:rPr>
+                <w:rFonts w:ascii="Arial" w:hAnsi="Arial" w:cs="Arial"/>
+              </w:rPr>
+            </w:pPr>
+          </w:p>
+        </w:tc>
+        <w:tc>
+          <w:tcPr>
+            <w:tcW w:w="3580" w:type="dxa"/>
+            <w:gridSpan w:val="2"/>
+            <w:tcBorders>
+              <w:top w:val="single" w:sz="4" w:space="0" w:color="auto"/>
+            </w:tcBorders>
+          </w:tcPr>
+          <w:p>
+            <w:pPr>
+              <w:spacing w:line="360" w:lineRule="auto"/>
+              <w:rPr>
+                <w:rFonts w:ascii="Arial" w:hAnsi="Arial" w:cs="Arial"/>
+              </w:rPr>
+            </w:pPr>
+          </w:p>
+        </w:tc>
+      </w:tr>
+      <w:tr>
+        <w:tc>
+          <w:tcPr>
+            <w:tcW w:w="2628" w:type="dxa"/>
+          </w:tcPr>
+          <w:p>
+            <w:pPr>
+              <w:spacing w:line="360" w:lineRule="auto"/>
+              <w:jc w:val="right"/>
+              <w:rPr>
+                <w:rFonts w:ascii="Arial" w:hAnsi="Arial" w:cs="Arial"/>
+              </w:rPr>
+            </w:pPr>
+            <w:r>
+              <w:rPr>
+                <w:rFonts w:ascii="Arial" w:hAnsi="Arial" w:cs="Arial"/>
+              </w:rPr>
+              <w:t>El cliente no existe</w:t>
+            </w:r>
+          </w:p>
+        </w:tc>
+        <w:tc>
+          <w:tcPr>
+            <w:tcW w:w="3114" w:type="dxa"/>
+            <w:tcBorders>
+              <w:top w:val="single" w:sz="4" w:space="0" w:color="auto"/>
+            </w:tcBorders>
+          </w:tcPr>
+          <w:p>
+            <w:pPr>
+              <w:spacing w:line="360" w:lineRule="auto"/>
+              <w:rPr>
+                <w:rFonts w:ascii="Arial" w:hAnsi="Arial" w:cs="Arial"/>
+              </w:rPr>
+            </w:pPr>
+            <w:r>
+              <w:rPr>
+                <w:rFonts w:ascii="Arial" w:hAnsi="Arial" w:cs="Arial"/>
+              </w:rPr>
+              <w:t>Actor</w:t>
+            </w:r>
+          </w:p>
+        </w:tc>
+        <w:tc>
+          <w:tcPr>
+            <w:tcW w:w="3580" w:type="dxa"/>
+            <w:gridSpan w:val="2"/>
+          </w:tcPr>
+          <w:p>
+            <w:pPr>
+              <w:spacing w:line="360" w:lineRule="auto"/>
+              <w:rPr>
+                <w:rFonts w:ascii="Arial" w:hAnsi="Arial" w:cs="Arial"/>
+              </w:rPr>
+            </w:pPr>
+            <w:r>
+              <w:rPr>
+                <w:rFonts w:ascii="Arial" w:hAnsi="Arial" w:cs="Arial"/>
+              </w:rPr>
+              <w:t>Sistema</w:t>
+            </w:r>
+          </w:p>
+        </w:tc>
+      </w:tr>
+      <w:tr>
+        <w:tc>
+          <w:tcPr>
+            <w:tcW w:w="2628" w:type="dxa"/>
+          </w:tcPr>
+          <w:p>
+            <w:pPr>
+              <w:spacing w:line="360" w:lineRule="auto"/>
+              <w:jc w:val="right"/>
+              <w:rPr>
+                <w:rFonts w:ascii="Arial" w:hAnsi="Arial" w:cs="Arial"/>
+              </w:rPr>
+            </w:pPr>
+          </w:p>
+        </w:tc>
+        <w:tc>
+          <w:tcPr>
+            <w:tcW w:w="3114" w:type="dxa"/>
+          </w:tcPr>
+          <w:p>
+            <w:pPr>
+              <w:spacing w:line="360" w:lineRule="auto"/>
+              <w:rPr>
+                <w:rFonts w:ascii="Arial" w:hAnsi="Arial" w:cs="Arial"/>
+              </w:rPr>
+            </w:pPr>
+          </w:p>
+        </w:tc>
+        <w:tc>
+          <w:tcPr>
+            <w:tcW w:w="3580" w:type="dxa"/>
+            <w:gridSpan w:val="2"/>
+          </w:tcPr>
+          <w:p>
+            <w:pPr>
+              <w:spacing w:line="360" w:lineRule="auto"/>
+              <w:rPr>
+                <w:rFonts w:ascii="Arial" w:hAnsi="Arial" w:cs="Arial"/>
+              </w:rPr>
+            </w:pPr>
+            <w:r>
+              <w:rPr>
+                <w:rFonts w:ascii="Arial" w:hAnsi="Arial" w:cs="Arial"/>
+              </w:rPr>
+              <w:t>5</w:t>
+            </w:r>
+            <w:r>
+              <w:rPr>
+                <w:rFonts w:ascii="Arial" w:hAnsi="Arial" w:cs="Arial"/>
+              </w:rPr>
+              <w:t xml:space="preserve">- </w:t>
+            </w:r>
+            <w:r>
+              <w:rPr>
+                <w:rFonts w:ascii="Arial" w:hAnsi="Arial" w:cs="Arial"/>
+              </w:rPr>
+              <w:t>El sistema informa que el cliente no existe y solicita nuevamente los datos.</w:t>
+            </w:r>
+          </w:p>
+        </w:tc>
+      </w:tr>
+      <w:tr>
+        <w:tc>
+          <w:tcPr>
+            <w:tcW w:w="2628" w:type="dxa"/>
+          </w:tcPr>
+          <w:p>
+            <w:pPr>
+              <w:spacing w:line="360" w:lineRule="auto"/>
+              <w:jc w:val="right"/>
+              <w:rPr>
+                <w:rFonts w:ascii="Arial" w:hAnsi="Arial" w:cs="Arial"/>
+              </w:rPr>
+            </w:pPr>
+          </w:p>
+        </w:tc>
+        <w:tc>
+          <w:tcPr>
+            <w:tcW w:w="3125" w:type="dxa"/>
+            <w:gridSpan w:val="2"/>
+            <w:tcBorders>
+              <w:right w:val="single" w:sz="4" w:space="0" w:color="auto"/>
+            </w:tcBorders>
+          </w:tcPr>
+          <w:p/>
+        </w:tc>
+        <w:tc>
+          <w:tcPr>
+            <w:tcW w:w="3569" w:type="dxa"/>
+            <w:tcBorders>
+              <w:left w:val="single" w:sz="4" w:space="0" w:color="auto"/>
+            </w:tcBorders>
+          </w:tcPr>
+          <w:p>
+            <w:r>
+              <w:rPr>
+                <w:rFonts w:ascii="Arial" w:hAnsi="Arial" w:cs="Arial"/>
+              </w:rPr>
+              <w:t>Vuelve al flujo principal</w:t>
+            </w:r>
+          </w:p>
+        </w:tc>
+      </w:tr>
+      <w:tr>
+        <w:tc>
+          <w:tcPr>
+            <w:tcW w:w="2628" w:type="dxa"/>
+          </w:tcPr>
+          <w:p>
+            <w:pPr>
+              <w:jc w:val="right"/>
+              <w:rPr>
+                <w:rFonts w:ascii="Arial" w:hAnsi="Arial" w:cs="Arial"/>
+              </w:rPr>
+            </w:pPr>
+            <w:r>
+              <w:rPr>
+                <w:rFonts w:ascii="Arial" w:hAnsi="Arial" w:cs="Arial"/>
+              </w:rPr>
+              <w:t>Excepciones:</w:t>
+            </w:r>
+          </w:p>
+        </w:tc>
+        <w:tc>
+          <w:tcPr>
+            <w:tcW w:w="3125" w:type="dxa"/>
+            <w:gridSpan w:val="2"/>
+            <w:tcBorders>
+              <w:right w:val="single" w:sz="4" w:space="0" w:color="auto"/>
+            </w:tcBorders>
+          </w:tcPr>
+          <w:p/>
+        </w:tc>
+        <w:tc>
+          <w:tcPr>
+            <w:tcW w:w="3569" w:type="dxa"/>
+            <w:tcBorders>
+              <w:left w:val="single" w:sz="4" w:space="0" w:color="auto"/>
+            </w:tcBorders>
+          </w:tcPr>
+          <w:p/>
+        </w:tc>
+      </w:tr>
+      <w:tr>
+        <w:tc>
+          <w:tcPr>
+            <w:tcW w:w="2628" w:type="dxa"/>
+          </w:tcPr>
+          <w:p>
+            <w:pPr>
+              <w:spacing w:line="360" w:lineRule="auto"/>
+              <w:jc w:val="right"/>
+              <w:rPr>
+                <w:rFonts w:ascii="Arial" w:hAnsi="Arial" w:cs="Arial"/>
+              </w:rPr>
+            </w:pPr>
+            <w:proofErr w:type="spellStart"/>
+            <w:r>
+              <w:rPr>
+                <w:rFonts w:ascii="Arial" w:hAnsi="Arial" w:cs="Arial"/>
+              </w:rPr>
+              <w:t>Includes</w:t>
+            </w:r>
+            <w:proofErr w:type="spellEnd"/>
+            <w:r>
+              <w:rPr>
+                <w:rFonts w:ascii="Arial" w:hAnsi="Arial" w:cs="Arial"/>
+              </w:rPr>
+              <w:t>:</w:t>
+            </w:r>
+          </w:p>
+        </w:tc>
+        <w:tc>
+          <w:tcPr>
+            <w:tcW w:w="6694" w:type="dxa"/>
+            <w:gridSpan w:val="3"/>
+            <w:tcBorders>
+              <w:right w:val="single" w:sz="4" w:space="0" w:color="auto"/>
+            </w:tcBorders>
+          </w:tcPr>
+          <w:p>
+            <w:pPr>
+              <w:spacing w:line="360" w:lineRule="auto"/>
+              <w:rPr>
+                <w:rFonts w:ascii="Arial" w:hAnsi="Arial" w:cs="Arial"/>
+              </w:rPr>
+            </w:pPr>
+            <w:r>
+              <w:rPr>
+                <w:rFonts w:ascii="Arial" w:hAnsi="Arial" w:cs="Arial"/>
+              </w:rPr>
+              <w:t>Sistema</w:t>
+            </w:r>
+          </w:p>
+        </w:tc>
+      </w:tr>
+      <w:tr>
+        <w:tc>
+          <w:tcPr>
+            <w:tcW w:w="2628" w:type="dxa"/>
+          </w:tcPr>
+          <w:p>
+            <w:pPr>
+              <w:spacing w:line="360" w:lineRule="auto"/>
+              <w:jc w:val="right"/>
+              <w:rPr>
+                <w:rFonts w:ascii="Arial" w:hAnsi="Arial" w:cs="Arial"/>
+              </w:rPr>
+            </w:pPr>
+            <w:r>
+              <w:rPr>
+                <w:rFonts w:ascii="Arial" w:hAnsi="Arial" w:cs="Arial"/>
+              </w:rPr>
+              <w:t xml:space="preserve">Requerimientos </w:t>
+            </w:r>
+            <w:r>
+              <w:rPr>
+                <w:rFonts w:ascii="Arial" w:hAnsi="Arial" w:cs="Arial"/>
+              </w:rPr>
+              <w:t xml:space="preserve">No </w:t>
+            </w:r>
+            <w:r>
+              <w:rPr>
+                <w:rFonts w:ascii="Arial" w:hAnsi="Arial" w:cs="Arial"/>
+              </w:rPr>
+              <w:lastRenderedPageBreak/>
+              <w:t>Funcionales</w:t>
+            </w:r>
+          </w:p>
+        </w:tc>
+        <w:tc>
+          <w:tcPr>
+            <w:tcW w:w="6694" w:type="dxa"/>
+            <w:gridSpan w:val="3"/>
+          </w:tcPr>
+          <w:p>
+            <w:pPr>
+              <w:spacing w:line="360" w:lineRule="auto"/>
+              <w:rPr>
+                <w:rFonts w:ascii="Arial" w:hAnsi="Arial" w:cs="Arial"/>
+              </w:rPr>
+            </w:pPr>
+            <w:r>
+              <w:rPr>
+                <w:rFonts w:ascii="Arial" w:hAnsi="Arial" w:cs="Arial"/>
+              </w:rPr>
+              <w:lastRenderedPageBreak/>
+              <w:t>Actor</w:t>
+            </w:r>
+          </w:p>
+        </w:tc>
+      </w:tr>
+      <w:tr>
+        <w:tc>
+          <w:tcPr>
+            <w:tcW w:w="2628" w:type="dxa"/>
+          </w:tcPr>
+          <w:p>
+            <w:pPr>
+              <w:spacing w:line="360" w:lineRule="auto"/>
+              <w:jc w:val="right"/>
+              <w:rPr>
+                <w:rFonts w:ascii="Arial" w:hAnsi="Arial" w:cs="Arial"/>
+              </w:rPr>
+            </w:pPr>
+            <w:r>
+              <w:rPr>
+                <w:rFonts w:ascii="Arial" w:hAnsi="Arial" w:cs="Arial"/>
+              </w:rPr>
+              <w:lastRenderedPageBreak/>
+              <w:t>Notas :</w:t>
+            </w:r>
+          </w:p>
+        </w:tc>
+        <w:tc>
+          <w:tcPr>
+            <w:tcW w:w="6694" w:type="dxa"/>
+            <w:gridSpan w:val="3"/>
+          </w:tcPr>
+          <w:p>
+            <w:pPr>
+              <w:spacing w:line="360" w:lineRule="auto"/>
+              <w:rPr>
+                <w:rFonts w:ascii="Arial" w:hAnsi="Arial" w:cs="Arial"/>
+              </w:rPr>
+            </w:pPr>
+          </w:p>
+        </w:tc>
+      </w:tr>
+      <w:tr>
+        <w:tc>
+          <w:tcPr>
+            <w:tcW w:w="2628" w:type="dxa"/>
+          </w:tcPr>
+          <w:p>
+            <w:pPr>
+              <w:spacing w:line="360" w:lineRule="auto"/>
+              <w:jc w:val="right"/>
+              <w:rPr>
+                <w:rFonts w:ascii="Arial" w:hAnsi="Arial" w:cs="Arial"/>
+              </w:rPr>
+            </w:pPr>
+          </w:p>
+        </w:tc>
+        <w:tc>
+          <w:tcPr>
+            <w:tcW w:w="6694" w:type="dxa"/>
+            <w:gridSpan w:val="3"/>
+          </w:tcPr>
+          <w:p>
+            <w:pPr>
+              <w:spacing w:line="360" w:lineRule="auto"/>
+              <w:rPr>
+                <w:rFonts w:ascii="Arial" w:hAnsi="Arial" w:cs="Arial"/>
+              </w:rPr>
+            </w:pPr>
+          </w:p>
+        </w:tc>
+      </w:tr>
+      <w:tr>
+        <w:tc>
+          <w:tcPr>
+            <w:tcW w:w="2628" w:type="dxa"/>
+          </w:tcPr>
+          <w:p>
+            <w:pPr>
+              <w:spacing w:line="360" w:lineRule="auto"/>
+              <w:jc w:val="right"/>
+              <w:rPr>
+                <w:rFonts w:ascii="Arial" w:hAnsi="Arial" w:cs="Arial"/>
+              </w:rPr>
+            </w:pPr>
+          </w:p>
+        </w:tc>
+        <w:tc>
+          <w:tcPr>
+            <w:tcW w:w="6694" w:type="dxa"/>
+            <w:gridSpan w:val="3"/>
+          </w:tcPr>
+          <w:p>
+            <w:pPr>
+              <w:spacing w:line="360" w:lineRule="auto"/>
+              <w:rPr>
+                <w:rFonts w:ascii="Arial" w:hAnsi="Arial" w:cs="Arial"/>
+              </w:rPr>
+            </w:pPr>
+          </w:p>
+        </w:tc>
+      </w:tr>
+      <w:tr>
+        <w:tc>
+          <w:tcPr>
+            <w:tcW w:w="2628" w:type="dxa"/>
+          </w:tcPr>
+          <w:p>
+            <w:pPr>
+              <w:spacing w:line="360" w:lineRule="auto"/>
+              <w:jc w:val="right"/>
+              <w:rPr>
+                <w:rFonts w:ascii="Arial" w:hAnsi="Arial" w:cs="Arial"/>
+              </w:rPr>
+            </w:pPr>
+          </w:p>
+        </w:tc>
+        <w:tc>
+          <w:tcPr>
+            <w:tcW w:w="6694" w:type="dxa"/>
+            <w:gridSpan w:val="3"/>
+          </w:tcPr>
+          <w:p>
+            <w:pPr>
+              <w:spacing w:line="360" w:lineRule="auto"/>
+              <w:rPr>
+                <w:rFonts w:ascii="Arial" w:hAnsi="Arial" w:cs="Arial"/>
+              </w:rPr>
+            </w:pPr>
+          </w:p>
+        </w:tc>
+      </w:tr>
+    </w:tbl>
+    <w:p>
+      <w:pPr>
+        <w:spacing w:line="360" w:lineRule="auto"/>
+      </w:pPr>
+    </w:p>
+    <w:p>
+      <w:r>
+        <w:br w:type="page"/>
+      </w:r>
+    </w:p>
+    <w:p>
+      <w:pPr>
+        <w:spacing w:line="360" w:lineRule="auto"/>
+      </w:pPr>
+      <w:bookmarkStart w:id="0" w:name="_GoBack"/>
+      <w:bookmarkEnd w:id="0"/>
+    </w:p>
+    <w:tbl>
+      <w:tblPr>
+        <w:tblW w:w="0" w:type="auto"/>
+        <w:tblBorders>
+          <w:top w:val="single" w:sz="12" w:space="0" w:color="auto"/>
+          <w:left w:val="single" w:sz="12" w:space="0" w:color="auto"/>
+          <w:bottom w:val="single" w:sz="12" w:space="0" w:color="auto"/>
+          <w:right w:val="single" w:sz="12" w:space="0" w:color="auto"/>
+          <w:insideH w:val="single" w:sz="6" w:space="0" w:color="auto"/>
+          <w:insideV w:val="single" w:sz="6" w:space="0" w:color="auto"/>
+        </w:tblBorders>
+        <w:tblLayout w:type="fixed"/>
+        <w:tblLook w:val="0000" w:firstRow="0" w:lastRow="0" w:firstColumn="0" w:lastColumn="0" w:noHBand="0" w:noVBand="0"/>
+      </w:tblPr>
+      <w:tblGrid>
+        <w:gridCol w:w="1728"/>
+        <w:gridCol w:w="2916"/>
+        <w:gridCol w:w="2268"/>
+        <w:gridCol w:w="2410"/>
+      </w:tblGrid>
+      <w:tr>
+        <w:tc>
+          <w:tcPr>
+            <w:tcW w:w="1728" w:type="dxa"/>
+          </w:tcPr>
+          <w:p>
+            <w:pPr>
+              <w:rPr>
+                <w:rFonts w:ascii="Arial" w:hAnsi="Arial" w:cs="Arial"/>
+              </w:rPr>
+            </w:pPr>
+            <w:r>
+              <w:rPr>
+                <w:rFonts w:ascii="Arial" w:hAnsi="Arial" w:cs="Arial"/>
+              </w:rPr>
+              <w:t>Caso de Uso</w:t>
+            </w:r>
+            <w:r>
+              <w:rPr>
+                <w:rFonts w:ascii="Arial" w:hAnsi="Arial" w:cs="Arial"/>
+              </w:rPr>
+              <w:t xml:space="preserve"> </w:t>
+            </w:r>
+            <w:r>
+              <w:rPr>
+                <w:rFonts w:ascii="Arial" w:hAnsi="Arial" w:cs="Arial"/>
+              </w:rPr>
+              <w:t>ID:</w:t>
+            </w:r>
+          </w:p>
+        </w:tc>
+        <w:tc>
+          <w:tcPr>
+            <w:tcW w:w="7594" w:type="dxa"/>
+            <w:gridSpan w:val="3"/>
+          </w:tcPr>
+          <w:p>
+            <w:pPr>
+              <w:rPr>
+                <w:rFonts w:ascii="Arial" w:hAnsi="Arial" w:cs="Arial"/>
+              </w:rPr>
+            </w:pPr>
+            <w:r>
+              <w:rPr>
+                <w:rFonts w:ascii="Arial" w:hAnsi="Arial" w:cs="Arial"/>
+              </w:rPr>
+              <w:t>TPO06</w:t>
+            </w:r>
+          </w:p>
+        </w:tc>
+      </w:tr>
+      <w:tr>
+        <w:tc>
+          <w:tcPr>
+            <w:tcW w:w="1728" w:type="dxa"/>
+          </w:tcPr>
+          <w:p>
+            <w:pPr>
+              <w:rPr>
+                <w:rFonts w:ascii="Arial" w:hAnsi="Arial" w:cs="Arial"/>
+              </w:rPr>
+            </w:pPr>
+            <w:r>
+              <w:rPr>
+                <w:rFonts w:ascii="Arial" w:hAnsi="Arial" w:cs="Arial"/>
+              </w:rPr>
+              <w:t>Caso de Uso Nombre:</w:t>
+            </w:r>
+          </w:p>
+        </w:tc>
+        <w:tc>
+          <w:tcPr>
+            <w:tcW w:w="7594" w:type="dxa"/>
+            <w:gridSpan w:val="3"/>
+          </w:tcPr>
+          <w:p>
+            <w:pPr>
+              <w:rPr>
+                <w:rFonts w:ascii="Arial" w:hAnsi="Arial" w:cs="Arial"/>
+              </w:rPr>
+            </w:pPr>
+            <w:r>
+              <w:rPr>
+                <w:rFonts w:ascii="Arial" w:hAnsi="Arial" w:cs="Arial"/>
+              </w:rPr>
+              <w:t>Generar liquidación</w:t>
+            </w:r>
+          </w:p>
+        </w:tc>
+      </w:tr>
+      <w:tr>
+        <w:tc>
+          <w:tcPr>
+            <w:tcW w:w="1728" w:type="dxa"/>
+          </w:tcPr>
+          <w:p>
+            <w:pPr>
+              <w:rPr>
+                <w:rFonts w:ascii="Arial" w:hAnsi="Arial" w:cs="Arial"/>
+              </w:rPr>
+            </w:pPr>
+            <w:r>
+              <w:rPr>
+                <w:rFonts w:ascii="Arial" w:hAnsi="Arial" w:cs="Arial"/>
+              </w:rPr>
+              <w:t>Creado por:</w:t>
+            </w:r>
+          </w:p>
+        </w:tc>
+        <w:tc>
+          <w:tcPr>
+            <w:tcW w:w="2916" w:type="dxa"/>
+          </w:tcPr>
+          <w:p>
+            <w:pPr>
+              <w:rPr>
+                <w:rFonts w:ascii="Arial" w:hAnsi="Arial" w:cs="Arial"/>
+              </w:rPr>
+            </w:pPr>
+            <w:r>
+              <w:rPr>
+                <w:rFonts w:ascii="Arial" w:hAnsi="Arial" w:cs="Arial"/>
+              </w:rPr>
+              <w:t>Gonzalo Camino</w:t>
+            </w:r>
+          </w:p>
+          <w:p>
+            <w:pPr>
+              <w:rPr>
+                <w:rFonts w:ascii="Arial" w:hAnsi="Arial" w:cs="Arial"/>
+              </w:rPr>
+            </w:pPr>
+            <w:r>
+              <w:rPr>
+                <w:rFonts w:ascii="Arial" w:hAnsi="Arial" w:cs="Arial"/>
+              </w:rPr>
+              <w:t>Ezequiel Molinero</w:t>
+            </w:r>
+          </w:p>
+          <w:p>
+            <w:pPr>
+              <w:rPr>
+                <w:rFonts w:ascii="Arial" w:hAnsi="Arial" w:cs="Arial"/>
+              </w:rPr>
+            </w:pPr>
+            <w:r>
+              <w:rPr>
+                <w:rFonts w:ascii="Arial" w:hAnsi="Arial" w:cs="Arial"/>
+              </w:rPr>
+              <w:t>Emmanuel Teodoro</w:t>
+            </w:r>
+          </w:p>
+        </w:tc>
+        <w:tc>
+          <w:tcPr>
+            <w:tcW w:w="2268" w:type="dxa"/>
+          </w:tcPr>
+          <w:p>
+            <w:pPr>
+              <w:rPr>
+                <w:rFonts w:ascii="Arial" w:hAnsi="Arial" w:cs="Arial"/>
+              </w:rPr>
+            </w:pPr>
+            <w:r>
+              <w:rPr>
+                <w:rFonts w:ascii="Arial" w:hAnsi="Arial" w:cs="Arial"/>
+              </w:rPr>
+              <w:t>Ultima actualización por:</w:t>
+            </w:r>
+          </w:p>
+        </w:tc>
+        <w:tc>
+          <w:tcPr>
+            <w:tcW w:w="2410" w:type="dxa"/>
+          </w:tcPr>
+          <w:p>
+            <w:pPr>
+              <w:rPr>
+                <w:rFonts w:ascii="Arial" w:hAnsi="Arial" w:cs="Arial"/>
+              </w:rPr>
+            </w:pPr>
+          </w:p>
+        </w:tc>
+      </w:tr>
+      <w:tr>
+        <w:tc>
+          <w:tcPr>
+            <w:tcW w:w="1728" w:type="dxa"/>
+          </w:tcPr>
+          <w:p>
+            <w:pPr>
+              <w:rPr>
+                <w:rFonts w:ascii="Arial" w:hAnsi="Arial" w:cs="Arial"/>
+              </w:rPr>
+            </w:pPr>
+            <w:r>
+              <w:rPr>
+                <w:rFonts w:ascii="Arial" w:hAnsi="Arial" w:cs="Arial"/>
+              </w:rPr>
+              <w:t>Fecha Creación:</w:t>
+            </w:r>
+          </w:p>
+        </w:tc>
+        <w:tc>
+          <w:tcPr>
+            <w:tcW w:w="2916" w:type="dxa"/>
+          </w:tcPr>
+          <w:p>
+            <w:pPr>
+              <w:rPr>
+                <w:rFonts w:ascii="Arial" w:hAnsi="Arial" w:cs="Arial"/>
+              </w:rPr>
+            </w:pPr>
+          </w:p>
+        </w:tc>
+        <w:tc>
+          <w:tcPr>
+            <w:tcW w:w="2268" w:type="dxa"/>
+          </w:tcPr>
+          <w:p>
+            <w:pPr>
+              <w:rPr>
+                <w:rFonts w:ascii="Arial" w:hAnsi="Arial" w:cs="Arial"/>
+              </w:rPr>
+            </w:pPr>
+            <w:r>
+              <w:rPr>
+                <w:rFonts w:ascii="Arial" w:hAnsi="Arial" w:cs="Arial"/>
+              </w:rPr>
+              <w:t>Fecha última actualización:</w:t>
+            </w:r>
+          </w:p>
+        </w:tc>
+        <w:tc>
+          <w:tcPr>
+            <w:tcW w:w="2410" w:type="dxa"/>
+          </w:tcPr>
+          <w:p>
+            <w:pPr>
+              <w:rPr>
+                <w:rFonts w:ascii="Arial" w:hAnsi="Arial" w:cs="Arial"/>
+              </w:rPr>
+            </w:pPr>
+          </w:p>
+        </w:tc>
+      </w:tr>
+    </w:tbl>
+    <w:p>
+      <w:pPr>
+        <w:spacing w:line="360" w:lineRule="auto"/>
+        <w:rPr>
+          <w:rFonts w:ascii="Arial" w:hAnsi="Arial" w:cs="Arial"/>
+        </w:rPr>
+      </w:pPr>
+    </w:p>
+    <w:tbl>
+      <w:tblPr>
+        <w:tblW w:w="9322" w:type="dxa"/>
+        <w:tblBorders>
+          <w:top w:val="single" w:sz="12" w:space="0" w:color="auto"/>
+          <w:left w:val="single" w:sz="12" w:space="0" w:color="auto"/>
+          <w:bottom w:val="single" w:sz="12" w:space="0" w:color="auto"/>
+          <w:right w:val="single" w:sz="12" w:space="0" w:color="auto"/>
+          <w:insideH w:val="single" w:sz="6" w:space="0" w:color="auto"/>
+          <w:insideV w:val="single" w:sz="6" w:space="0" w:color="auto"/>
+        </w:tblBorders>
+        <w:tblLayout w:type="fixed"/>
+        <w:tblLook w:val="0000" w:firstRow="0" w:lastRow="0" w:firstColumn="0" w:lastColumn="0" w:noHBand="0" w:noVBand="0"/>
+      </w:tblPr>
+      <w:tblGrid>
+        <w:gridCol w:w="2628"/>
+        <w:gridCol w:w="3114"/>
+        <w:gridCol w:w="11"/>
+        <w:gridCol w:w="3569"/>
+      </w:tblGrid>
+      <w:tr>
+        <w:tc>
+          <w:tcPr>
+            <w:tcW w:w="2628" w:type="dxa"/>
+          </w:tcPr>
+          <w:p>
+            <w:pPr>
+              <w:spacing w:line="360" w:lineRule="auto"/>
+              <w:jc w:val="right"/>
+              <w:rPr>
+                <w:rFonts w:ascii="Arial" w:hAnsi="Arial" w:cs="Arial"/>
+              </w:rPr>
+            </w:pPr>
+            <w:r>
+              <w:rPr>
+                <w:rFonts w:ascii="Arial" w:hAnsi="Arial" w:cs="Arial"/>
+              </w:rPr>
+              <w:t>Actor:</w:t>
+            </w:r>
+          </w:p>
+        </w:tc>
+        <w:tc>
+          <w:tcPr>
+            <w:tcW w:w="6694" w:type="dxa"/>
+            <w:gridSpan w:val="3"/>
+          </w:tcPr>
+          <w:p>
+            <w:pPr>
+              <w:spacing w:line="360" w:lineRule="auto"/>
+              <w:rPr>
+                <w:rFonts w:ascii="Arial" w:hAnsi="Arial" w:cs="Arial"/>
+              </w:rPr>
+            </w:pPr>
+            <w:proofErr w:type="spellStart"/>
+            <w:r>
+              <w:rPr>
+                <w:rFonts w:ascii="Arial" w:hAnsi="Arial" w:cs="Arial"/>
+              </w:rPr>
+              <w:t>Timer</w:t>
+            </w:r>
+            <w:proofErr w:type="spellEnd"/>
+          </w:p>
+        </w:tc>
+      </w:tr>
+      <w:tr>
+        <w:tc>
+          <w:tcPr>
+            <w:tcW w:w="2628" w:type="dxa"/>
+          </w:tcPr>
+          <w:p>
+            <w:pPr>
+              <w:spacing w:line="360" w:lineRule="auto"/>
+              <w:jc w:val="right"/>
+              <w:rPr>
+                <w:rFonts w:ascii="Arial" w:hAnsi="Arial" w:cs="Arial"/>
+              </w:rPr>
+            </w:pPr>
+            <w:r>
+              <w:rPr>
+                <w:rFonts w:ascii="Arial" w:hAnsi="Arial" w:cs="Arial"/>
+              </w:rPr>
+              <w:t>Descripción:</w:t>
+            </w:r>
+          </w:p>
+        </w:tc>
+        <w:tc>
+          <w:tcPr>
+            <w:tcW w:w="6694" w:type="dxa"/>
+            <w:gridSpan w:val="3"/>
+          </w:tcPr>
+          <w:p>
+            <w:pPr>
+              <w:spacing w:line="360" w:lineRule="auto"/>
+              <w:rPr>
+                <w:rFonts w:ascii="Arial" w:hAnsi="Arial" w:cs="Arial"/>
+              </w:rPr>
+            </w:pPr>
+            <w:r>
+              <w:t>Cada dos meses e</w:t>
+            </w:r>
+            <w:r>
+              <w:t xml:space="preserve">l </w:t>
+            </w:r>
+            <w:proofErr w:type="spellStart"/>
+            <w:r>
+              <w:t>timer</w:t>
+            </w:r>
+            <w:proofErr w:type="spellEnd"/>
+            <w:r>
+              <w:t xml:space="preserve"> </w:t>
+            </w:r>
+            <w:r>
+              <w:t>ejecuta la opción</w:t>
+            </w:r>
+            <w:r>
+              <w:t xml:space="preserve"> </w:t>
+            </w:r>
+            <w:r>
+              <w:t>“Generar Liquidación”</w:t>
+            </w:r>
+            <w:r>
+              <w:t xml:space="preserve">. En el caso de los </w:t>
+            </w:r>
+            <w:r>
+              <w:t xml:space="preserve">clientes </w:t>
+            </w:r>
+            <w:r>
+              <w:t>residenciales calcula la tarifa básica,</w:t>
+            </w:r>
+            <w:r>
+              <w:t xml:space="preserve"> le </w:t>
+            </w:r>
+            <w:r>
+              <w:t>agrega el IVA, las contribuciones municipales y eval</w:t>
+            </w:r>
+            <w:r>
+              <w:t>ú</w:t>
+            </w:r>
+            <w:r>
+              <w:t xml:space="preserve">a la aplicación del subsidio.  En el caso de los clientes industriales calcula la tarifa básica, </w:t>
+            </w:r>
+            <w:r>
+              <w:t xml:space="preserve">le </w:t>
+            </w:r>
+            <w:r>
+              <w:t>agrega el IVA, los ingresos brutos y eval</w:t>
+            </w:r>
+            <w:r>
+              <w:t>úa</w:t>
+            </w:r>
+            <w:r>
+              <w:t xml:space="preserve"> </w:t>
+            </w:r>
+            <w:r>
+              <w:t xml:space="preserve">la aplicación de </w:t>
+            </w:r>
+            <w:r>
+              <w:t xml:space="preserve">costos por transporte. Genera la factura con </w:t>
+            </w:r>
+            <w:r>
+              <w:t>el detalle de ítem liquidado y la vincula con el cliente</w:t>
+            </w:r>
+            <w:r>
+              <w:t>. Al finalizar con todos los clientes,  notifica al sistema contable el subsidio total</w:t>
+            </w:r>
+            <w:r>
+              <w:t xml:space="preserve"> aplicado.</w:t>
+            </w:r>
+          </w:p>
+        </w:tc>
+      </w:tr>
+      <w:tr>
+        <w:tc>
+          <w:tcPr>
+            <w:tcW w:w="2628" w:type="dxa"/>
+          </w:tcPr>
+          <w:p>
+            <w:pPr>
+              <w:spacing w:line="360" w:lineRule="auto"/>
+              <w:jc w:val="right"/>
+              <w:rPr>
+                <w:rFonts w:ascii="Arial" w:hAnsi="Arial" w:cs="Arial"/>
+              </w:rPr>
+            </w:pPr>
+            <w:r>
+              <w:rPr>
+                <w:rFonts w:ascii="Arial" w:hAnsi="Arial" w:cs="Arial"/>
+              </w:rPr>
+              <w:t>Precondiciones:</w:t>
+            </w:r>
+          </w:p>
+        </w:tc>
+        <w:tc>
+          <w:tcPr>
+            <w:tcW w:w="6694" w:type="dxa"/>
+            <w:gridSpan w:val="3"/>
+          </w:tcPr>
           <w:p>
             <w:pPr>
               <w:numPr>
@@ -1524,46 +3094,9 @@
               <w:rPr>
                 <w:rFonts w:ascii="Arial" w:hAnsi="Arial" w:cs="Arial"/>
               </w:rPr>
-              <w:t>Existen Conceptos de Cobro</w:t>
-            </w:r>
-          </w:p>
-        </w:tc>
-      </w:tr>
-      <w:tr>
-        <w:tc>
-          <w:tcPr>
-            <w:tcW w:w="2628" w:type="dxa"/>
-          </w:tcPr>
-          <w:p>
-            <w:pPr>
-              <w:spacing w:line="360" w:lineRule="auto"/>
-              <w:jc w:val="right"/>
-              <w:rPr>
-                <w:rFonts w:ascii="Arial" w:hAnsi="Arial" w:cs="Arial"/>
-              </w:rPr>
-            </w:pPr>
-            <w:proofErr w:type="spellStart"/>
-            <w:r>
-              <w:rPr>
-                <w:rFonts w:ascii="Arial" w:hAnsi="Arial" w:cs="Arial"/>
-              </w:rPr>
-              <w:lastRenderedPageBreak/>
-              <w:t>Postcondiciones</w:t>
-            </w:r>
-            <w:proofErr w:type="spellEnd"/>
-            <w:r>
-              <w:rPr>
-                <w:rFonts w:ascii="Arial" w:hAnsi="Arial" w:cs="Arial"/>
-              </w:rPr>
-              <w:t>:</w:t>
-            </w:r>
-          </w:p>
-        </w:tc>
-        <w:tc>
-          <w:tcPr>
-            <w:tcW w:w="6694" w:type="dxa"/>
-            <w:gridSpan w:val="2"/>
-          </w:tcPr>
+              <w:t>Existe el sistema</w:t>
+            </w:r>
+          </w:p>
           <w:p>
             <w:pPr>
               <w:numPr>
@@ -1579,13 +3112,13 @@
               <w:rPr>
                 <w:rFonts w:ascii="Arial" w:hAnsi="Arial" w:cs="Arial"/>
               </w:rPr>
-              <w:t>Se crea una factura</w:t>
-            </w:r>
-            <w:r>
-              <w:rPr>
-                <w:rFonts w:ascii="Arial" w:hAnsi="Arial" w:cs="Arial"/>
-              </w:rPr>
-              <w:t>.</w:t>
+              <w:t xml:space="preserve">Existen </w:t>
+            </w:r>
+            <w:r>
+              <w:rPr>
+                <w:rFonts w:ascii="Arial" w:hAnsi="Arial" w:cs="Arial"/>
+              </w:rPr>
+              <w:t>clientes</w:t>
             </w:r>
           </w:p>
           <w:p>
@@ -1603,7 +3136,13 @@
               <w:rPr>
                 <w:rFonts w:ascii="Arial" w:hAnsi="Arial" w:cs="Arial"/>
               </w:rPr>
-              <w:t>Se asocia la nueva factura al cliente.</w:t>
+              <w:t xml:space="preserve">Existen </w:t>
+            </w:r>
+            <w:r>
+              <w:rPr>
+                <w:rFonts w:ascii="Arial" w:hAnsi="Arial" w:cs="Arial"/>
+              </w:rPr>
+              <w:t>Mediciones</w:t>
             </w:r>
           </w:p>
           <w:p>
@@ -1621,33 +3160,7 @@
               <w:rPr>
                 <w:rFonts w:ascii="Arial" w:hAnsi="Arial" w:cs="Arial"/>
               </w:rPr>
-              <w:t xml:space="preserve">Se crean </w:t>
-            </w:r>
-            <w:proofErr w:type="spellStart"/>
-            <w:r>
-              <w:rPr>
-                <w:rFonts w:ascii="Arial" w:hAnsi="Arial" w:cs="Arial"/>
-              </w:rPr>
-              <w:t>Items</w:t>
-            </w:r>
-            <w:proofErr w:type="spellEnd"/>
-            <w:r>
-              <w:rPr>
-                <w:rFonts w:ascii="Arial" w:hAnsi="Arial" w:cs="Arial"/>
-              </w:rPr>
-              <w:t xml:space="preserve"> Factura</w:t>
-            </w:r>
-            <w:r>
-              <w:rPr>
-                <w:rFonts w:ascii="Arial" w:hAnsi="Arial" w:cs="Arial"/>
-              </w:rPr>
-              <w:t>.</w:t>
-            </w:r>
-            <w:r>
-              <w:rPr>
-                <w:rFonts w:ascii="Arial" w:hAnsi="Arial" w:cs="Arial"/>
-              </w:rPr>
-              <w:t xml:space="preserve"> </w:t>
+              <w:t>Existen Políticas de Liquidación</w:t>
             </w:r>
           </w:p>
           <w:p>
@@ -1665,39 +3178,7 @@
               <w:rPr>
                 <w:rFonts w:ascii="Arial" w:hAnsi="Arial" w:cs="Arial"/>
               </w:rPr>
-              <w:t>S</w:t>
-            </w:r>
-            <w:r>
-              <w:rPr>
-                <w:rFonts w:ascii="Arial" w:hAnsi="Arial" w:cs="Arial"/>
-              </w:rPr>
-              <w:t xml:space="preserve">e asocian </w:t>
-            </w:r>
-            <w:proofErr w:type="spellStart"/>
-            <w:r>
-              <w:rPr>
-                <w:rFonts w:ascii="Arial" w:hAnsi="Arial" w:cs="Arial"/>
-              </w:rPr>
-              <w:t>Items</w:t>
-            </w:r>
-            <w:proofErr w:type="spellEnd"/>
-            <w:r>
-              <w:rPr>
-                <w:rFonts w:ascii="Arial" w:hAnsi="Arial" w:cs="Arial"/>
-              </w:rPr>
-              <w:t xml:space="preserve"> Factura </w:t>
-            </w:r>
-            <w:r>
-              <w:rPr>
-                <w:rFonts w:ascii="Arial" w:hAnsi="Arial" w:cs="Arial"/>
-              </w:rPr>
-              <w:t>a la factura</w:t>
-            </w:r>
-            <w:r>
-              <w:rPr>
-                <w:rFonts w:ascii="Arial" w:hAnsi="Arial" w:cs="Arial"/>
-              </w:rPr>
-              <w:t>.</w:t>
+              <w:t>Existen Conceptos de Cobro</w:t>
             </w:r>
           </w:p>
         </w:tc>
@@ -1715,26 +3196,198 @@
                 <w:rFonts w:ascii="Arial" w:hAnsi="Arial" w:cs="Arial"/>
               </w:rPr>
             </w:pPr>
-            <w:r>
-              <w:rPr>
-                <w:rFonts w:ascii="Arial" w:hAnsi="Arial" w:cs="Arial"/>
-              </w:rPr>
-              <w:t>Prioridad:</w:t>
+            <w:proofErr w:type="spellStart"/>
+            <w:r>
+              <w:rPr>
+                <w:rFonts w:ascii="Arial" w:hAnsi="Arial" w:cs="Arial"/>
+              </w:rPr>
+              <w:t>Postcondiciones</w:t>
+            </w:r>
+            <w:proofErr w:type="spellEnd"/>
+            <w:r>
+              <w:rPr>
+                <w:rFonts w:ascii="Arial" w:hAnsi="Arial" w:cs="Arial"/>
+              </w:rPr>
+              <w:t>:</w:t>
             </w:r>
           </w:p>
         </w:tc>
         <w:tc>
           <w:tcPr>
             <w:tcW w:w="6694" w:type="dxa"/>
-            <w:gridSpan w:val="2"/>
-          </w:tcPr>
-          <w:p>
-            <w:pPr>
-              <w:spacing w:line="360" w:lineRule="auto"/>
-              <w:rPr>
-                <w:rFonts w:ascii="Arial" w:hAnsi="Arial" w:cs="Arial"/>
-              </w:rPr>
-            </w:pPr>
+            <w:gridSpan w:val="3"/>
+          </w:tcPr>
+          <w:p>
+            <w:pPr>
+              <w:numPr>
+                <w:ilvl w:val="0"/>
+                <w:numId w:val="14"/>
+              </w:numPr>
+              <w:spacing w:after="0" w:line="360" w:lineRule="auto"/>
+              <w:rPr>
+                <w:rFonts w:ascii="Arial" w:hAnsi="Arial" w:cs="Arial"/>
+              </w:rPr>
+            </w:pPr>
+            <w:r>
+              <w:rPr>
+                <w:rFonts w:ascii="Arial" w:hAnsi="Arial" w:cs="Arial"/>
+              </w:rPr>
+              <w:t>Se crea una factura</w:t>
+            </w:r>
+            <w:r>
+              <w:rPr>
+                <w:rFonts w:ascii="Arial" w:hAnsi="Arial" w:cs="Arial"/>
+              </w:rPr>
+              <w:t>.</w:t>
+            </w:r>
+          </w:p>
+          <w:p>
+            <w:pPr>
+              <w:numPr>
+                <w:ilvl w:val="0"/>
+                <w:numId w:val="14"/>
+              </w:numPr>
+              <w:spacing w:after="0" w:line="360" w:lineRule="auto"/>
+              <w:rPr>
+                <w:rFonts w:ascii="Arial" w:hAnsi="Arial" w:cs="Arial"/>
+              </w:rPr>
+            </w:pPr>
+            <w:r>
+              <w:rPr>
+                <w:rFonts w:ascii="Arial" w:hAnsi="Arial" w:cs="Arial"/>
+              </w:rPr>
+              <w:t>Se asocia la nueva factura al cliente.</w:t>
+            </w:r>
+          </w:p>
+          <w:p>
+            <w:pPr>
+              <w:numPr>
+                <w:ilvl w:val="0"/>
+                <w:numId w:val="14"/>
+              </w:numPr>
+              <w:spacing w:after="0" w:line="360" w:lineRule="auto"/>
+              <w:rPr>
+                <w:rFonts w:ascii="Arial" w:hAnsi="Arial" w:cs="Arial"/>
+              </w:rPr>
+            </w:pPr>
+            <w:r>
+              <w:rPr>
+                <w:rFonts w:ascii="Arial" w:hAnsi="Arial" w:cs="Arial"/>
+              </w:rPr>
+              <w:t xml:space="preserve">Se crean </w:t>
+            </w:r>
+            <w:r>
+              <w:rPr>
+                <w:rFonts w:ascii="Arial" w:hAnsi="Arial" w:cs="Arial"/>
+              </w:rPr>
+              <w:t xml:space="preserve">los </w:t>
+            </w:r>
+            <w:proofErr w:type="spellStart"/>
+            <w:r>
+              <w:rPr>
+                <w:rFonts w:ascii="Arial" w:hAnsi="Arial" w:cs="Arial"/>
+              </w:rPr>
+              <w:t>Items</w:t>
+            </w:r>
+            <w:proofErr w:type="spellEnd"/>
+            <w:r>
+              <w:rPr>
+                <w:rFonts w:ascii="Arial" w:hAnsi="Arial" w:cs="Arial"/>
+              </w:rPr>
+              <w:t xml:space="preserve"> </w:t>
+            </w:r>
+            <w:r>
+              <w:rPr>
+                <w:rFonts w:ascii="Arial" w:hAnsi="Arial" w:cs="Arial"/>
+              </w:rPr>
+              <w:t xml:space="preserve">de la </w:t>
+            </w:r>
+            <w:r>
+              <w:rPr>
+                <w:rFonts w:ascii="Arial" w:hAnsi="Arial" w:cs="Arial"/>
+              </w:rPr>
+              <w:t>Factura</w:t>
+            </w:r>
+            <w:r>
+              <w:rPr>
+                <w:rFonts w:ascii="Arial" w:hAnsi="Arial" w:cs="Arial"/>
+              </w:rPr>
+              <w:t>.</w:t>
+            </w:r>
+            <w:r>
+              <w:rPr>
+                <w:rFonts w:ascii="Arial" w:hAnsi="Arial" w:cs="Arial"/>
+              </w:rPr>
+              <w:t xml:space="preserve"> </w:t>
+            </w:r>
+          </w:p>
+          <w:p>
+            <w:pPr>
+              <w:numPr>
+                <w:ilvl w:val="0"/>
+                <w:numId w:val="14"/>
+              </w:numPr>
+              <w:spacing w:after="0" w:line="360" w:lineRule="auto"/>
+              <w:rPr>
+                <w:rFonts w:ascii="Arial" w:hAnsi="Arial" w:cs="Arial"/>
+              </w:rPr>
+            </w:pPr>
+            <w:r>
+              <w:rPr>
+                <w:rFonts w:ascii="Arial" w:hAnsi="Arial" w:cs="Arial"/>
+              </w:rPr>
+              <w:t>S</w:t>
+            </w:r>
+            <w:r>
+              <w:rPr>
+                <w:rFonts w:ascii="Arial" w:hAnsi="Arial" w:cs="Arial"/>
+              </w:rPr>
+              <w:t xml:space="preserve">e asocian </w:t>
+            </w:r>
+            <w:r>
+              <w:rPr>
+                <w:rFonts w:ascii="Arial" w:hAnsi="Arial" w:cs="Arial"/>
+              </w:rPr>
+              <w:t xml:space="preserve">los </w:t>
+            </w:r>
+            <w:proofErr w:type="spellStart"/>
+            <w:r>
+              <w:rPr>
+                <w:rFonts w:ascii="Arial" w:hAnsi="Arial" w:cs="Arial"/>
+              </w:rPr>
+              <w:t>Items</w:t>
+            </w:r>
+            <w:proofErr w:type="spellEnd"/>
+            <w:r>
+              <w:rPr>
+                <w:rFonts w:ascii="Arial" w:hAnsi="Arial" w:cs="Arial"/>
+              </w:rPr>
+              <w:t xml:space="preserve"> </w:t>
+            </w:r>
+            <w:r>
+              <w:rPr>
+                <w:rFonts w:ascii="Arial" w:hAnsi="Arial" w:cs="Arial"/>
+              </w:rPr>
+              <w:t xml:space="preserve">de la </w:t>
+            </w:r>
+            <w:r>
+              <w:rPr>
+                <w:rFonts w:ascii="Arial" w:hAnsi="Arial" w:cs="Arial"/>
+              </w:rPr>
+              <w:t xml:space="preserve">Factura </w:t>
+            </w:r>
+            <w:r>
+              <w:rPr>
+                <w:rFonts w:ascii="Arial" w:hAnsi="Arial" w:cs="Arial"/>
+              </w:rPr>
+              <w:t>a la factura</w:t>
+            </w:r>
+            <w:r>
+              <w:rPr>
+                <w:rFonts w:ascii="Arial" w:hAnsi="Arial" w:cs="Arial"/>
+              </w:rPr>
+              <w:t>.</w:t>
+            </w:r>
           </w:p>
         </w:tc>
       </w:tr>
@@ -1755,14 +3408,15 @@
               <w:rPr>
                 <w:rFonts w:ascii="Arial" w:hAnsi="Arial" w:cs="Arial"/>
               </w:rPr>
-              <w:t>Frecuencia de uso:</w:t>
+              <w:lastRenderedPageBreak/>
+              <w:t>Prioridad:</w:t>
             </w:r>
           </w:p>
         </w:tc>
         <w:tc>
           <w:tcPr>
             <w:tcW w:w="6694" w:type="dxa"/>
-            <w:gridSpan w:val="2"/>
+            <w:gridSpan w:val="3"/>
           </w:tcPr>
           <w:p>
             <w:pPr>
@@ -1791,6 +3445,42 @@
               <w:rPr>
                 <w:rFonts w:ascii="Arial" w:hAnsi="Arial" w:cs="Arial"/>
               </w:rPr>
+              <w:t>Frecuencia de uso:</w:t>
+            </w:r>
+          </w:p>
+        </w:tc>
+        <w:tc>
+          <w:tcPr>
+            <w:tcW w:w="6694" w:type="dxa"/>
+            <w:gridSpan w:val="3"/>
+          </w:tcPr>
+          <w:p>
+            <w:pPr>
+              <w:spacing w:line="360" w:lineRule="auto"/>
+              <w:rPr>
+                <w:rFonts w:ascii="Arial" w:hAnsi="Arial" w:cs="Arial"/>
+              </w:rPr>
+            </w:pPr>
+          </w:p>
+        </w:tc>
+      </w:tr>
+      <w:tr>
+        <w:tc>
+          <w:tcPr>
+            <w:tcW w:w="2628" w:type="dxa"/>
+          </w:tcPr>
+          <w:p>
+            <w:pPr>
+              <w:spacing w:line="360" w:lineRule="auto"/>
+              <w:jc w:val="right"/>
+              <w:rPr>
+                <w:rFonts w:ascii="Arial" w:hAnsi="Arial" w:cs="Arial"/>
+              </w:rPr>
+            </w:pPr>
+            <w:r>
+              <w:rPr>
+                <w:rFonts w:ascii="Arial" w:hAnsi="Arial" w:cs="Arial"/>
+              </w:rPr>
               <w:t>Flujo Normal:</w:t>
             </w:r>
           </w:p>
@@ -1817,6 +3507,7 @@
         <w:tc>
           <w:tcPr>
             <w:tcW w:w="3580" w:type="dxa"/>
+            <w:gridSpan w:val="2"/>
           </w:tcPr>
           <w:p>
             <w:pPr>
@@ -1912,6 +3603,7 @@
         <w:tc>
           <w:tcPr>
             <w:tcW w:w="3580" w:type="dxa"/>
+            <w:gridSpan w:val="2"/>
             <w:tcBorders>
               <w:bottom w:val="single" w:sz="4" w:space="0" w:color="auto"/>
             </w:tcBorders>
@@ -1948,7 +3640,7 @@
         <w:tc>
           <w:tcPr>
             <w:tcW w:w="6694" w:type="dxa"/>
-            <w:gridSpan w:val="2"/>
+            <w:gridSpan w:val="3"/>
             <w:tcBorders>
               <w:top w:val="single" w:sz="4" w:space="0" w:color="auto"/>
             </w:tcBorders>
@@ -2013,6 +3705,7 @@
         <w:tc>
           <w:tcPr>
             <w:tcW w:w="3580" w:type="dxa"/>
+            <w:gridSpan w:val="2"/>
             <w:tcBorders>
               <w:top w:val="single" w:sz="4" w:space="0" w:color="auto"/>
             </w:tcBorders>
@@ -2089,6 +3782,7 @@
         <w:tc>
           <w:tcPr>
             <w:tcW w:w="3580" w:type="dxa"/>
+            <w:gridSpan w:val="2"/>
             <w:tcBorders>
               <w:top w:val="single" w:sz="4" w:space="0" w:color="auto"/>
             </w:tcBorders>
@@ -2165,6 +3859,7 @@
         <w:tc>
           <w:tcPr>
             <w:tcW w:w="3580" w:type="dxa"/>
+            <w:gridSpan w:val="2"/>
             <w:tcBorders>
               <w:top w:val="single" w:sz="4" w:space="0" w:color="auto"/>
             </w:tcBorders>
@@ -2230,6 +3925,7 @@
         <w:tc>
           <w:tcPr>
             <w:tcW w:w="3580" w:type="dxa"/>
+            <w:gridSpan w:val="2"/>
             <w:tcBorders>
               <w:top w:val="single" w:sz="4" w:space="0" w:color="auto"/>
               <w:bottom w:val="single" w:sz="4" w:space="0" w:color="auto"/>
@@ -2302,6 +3998,7 @@
         <w:tc>
           <w:tcPr>
             <w:tcW w:w="3580" w:type="dxa"/>
+            <w:gridSpan w:val="2"/>
             <w:tcBorders>
               <w:top w:val="single" w:sz="4" w:space="0" w:color="auto"/>
               <w:bottom w:val="single" w:sz="4" w:space="0" w:color="auto"/>
@@ -2362,6 +4059,7 @@
         <w:tc>
           <w:tcPr>
             <w:tcW w:w="3580" w:type="dxa"/>
+            <w:gridSpan w:val="2"/>
             <w:tcBorders>
               <w:top w:val="single" w:sz="4" w:space="0" w:color="auto"/>
               <w:bottom w:val="single" w:sz="4" w:space="0" w:color="auto"/>
@@ -2378,7 +4076,14 @@
               <w:rPr>
                 <w:rFonts w:ascii="Arial" w:hAnsi="Arial" w:cs="Arial"/>
               </w:rPr>
-              <w:t>7- Si el total es menor a $150 aplica un subsidio de 5%. Acumula el importe del subsidio al para notificarlo al sistema contable.</w:t>
+              <w:t xml:space="preserve">7- Si el total es menor a $150 aplica un subsidio de 5%. Acumula el importe del subsidio al para notificarlo al sistema </w:t>
+            </w:r>
+            <w:r>
+              <w:rPr>
+                <w:rFonts w:ascii="Arial" w:hAnsi="Arial" w:cs="Arial"/>
+              </w:rPr>
+              <w:lastRenderedPageBreak/>
+              <w:t>contable.</w:t>
             </w:r>
           </w:p>
         </w:tc>
@@ -2422,6 +4127,7 @@
         <w:tc>
           <w:tcPr>
             <w:tcW w:w="3580" w:type="dxa"/>
+            <w:gridSpan w:val="2"/>
             <w:tcBorders>
               <w:top w:val="single" w:sz="4" w:space="0" w:color="auto"/>
               <w:bottom w:val="single" w:sz="4" w:space="0" w:color="auto"/>
@@ -2482,6 +4188,7 @@
         <w:tc>
           <w:tcPr>
             <w:tcW w:w="3580" w:type="dxa"/>
+            <w:gridSpan w:val="2"/>
             <w:tcBorders>
               <w:top w:val="single" w:sz="4" w:space="0" w:color="auto"/>
               <w:bottom w:val="single" w:sz="4" w:space="0" w:color="auto"/>
@@ -2542,6 +4249,7 @@
         <w:tc>
           <w:tcPr>
             <w:tcW w:w="3580" w:type="dxa"/>
+            <w:gridSpan w:val="2"/>
             <w:tcBorders>
               <w:top w:val="single" w:sz="4" w:space="0" w:color="auto"/>
               <w:bottom w:val="single" w:sz="4" w:space="0" w:color="auto"/>
@@ -2558,7 +4266,7 @@
               <w:rPr>
                 <w:rFonts w:ascii="Arial" w:hAnsi="Arial" w:cs="Arial"/>
               </w:rPr>
-              <w:t>Fin del caso de uso</w:t>
+              <w:t>10- Vincula la factura al cliente y agrega la factura al cliente.</w:t>
             </w:r>
           </w:p>
         </w:tc>
@@ -2587,6 +4295,7 @@
             <w:tcW w:w="3114" w:type="dxa"/>
             <w:tcBorders>
               <w:top w:val="single" w:sz="4" w:space="0" w:color="auto"/>
+              <w:bottom w:val="single" w:sz="4" w:space="0" w:color="auto"/>
             </w:tcBorders>
           </w:tcPr>
           <w:p>
@@ -2601,6 +4310,130 @@
         <w:tc>
           <w:tcPr>
             <w:tcW w:w="3580" w:type="dxa"/>
+            <w:gridSpan w:val="2"/>
+            <w:tcBorders>
+              <w:top w:val="single" w:sz="4" w:space="0" w:color="auto"/>
+              <w:bottom w:val="single" w:sz="4" w:space="0" w:color="auto"/>
+            </w:tcBorders>
+          </w:tcPr>
+          <w:p>
+            <w:pPr>
+              <w:spacing w:line="360" w:lineRule="auto"/>
+              <w:rPr>
+                <w:rFonts w:ascii="Arial" w:hAnsi="Arial" w:cs="Arial"/>
+              </w:rPr>
+            </w:pPr>
+            <w:r>
+              <w:rPr>
+                <w:rFonts w:ascii="Arial" w:hAnsi="Arial" w:cs="Arial"/>
+              </w:rPr>
+              <w:t>11- Obtiene el subsidio y lo acumula para notificarlo</w:t>
+            </w:r>
+          </w:p>
+        </w:tc>
+      </w:tr>
+      <w:tr>
+        <w:tc>
+          <w:tcPr>
+            <w:tcW w:w="2628" w:type="dxa"/>
+            <w:tcBorders>
+              <w:top w:val="nil"/>
+            </w:tcBorders>
+          </w:tcPr>
+          <w:p>
+            <w:pPr>
+              <w:spacing w:line="360" w:lineRule="auto"/>
+              <w:jc w:val="right"/>
+              <w:rPr>
+                <w:rFonts w:ascii="Arial" w:hAnsi="Arial" w:cs="Arial"/>
+              </w:rPr>
+            </w:pPr>
+          </w:p>
+        </w:tc>
+        <w:tc>
+          <w:tcPr>
+            <w:tcW w:w="3114" w:type="dxa"/>
+            <w:tcBorders>
+              <w:top w:val="single" w:sz="4" w:space="0" w:color="auto"/>
+              <w:bottom w:val="single" w:sz="4" w:space="0" w:color="auto"/>
+            </w:tcBorders>
+          </w:tcPr>
+          <w:p>
+            <w:pPr>
+              <w:spacing w:line="360" w:lineRule="auto"/>
+              <w:rPr>
+                <w:rFonts w:ascii="Arial" w:hAnsi="Arial" w:cs="Arial"/>
+              </w:rPr>
+            </w:pPr>
+          </w:p>
+        </w:tc>
+        <w:tc>
+          <w:tcPr>
+            <w:tcW w:w="3580" w:type="dxa"/>
+            <w:gridSpan w:val="2"/>
+            <w:tcBorders>
+              <w:top w:val="single" w:sz="4" w:space="0" w:color="auto"/>
+              <w:bottom w:val="single" w:sz="4" w:space="0" w:color="auto"/>
+            </w:tcBorders>
+          </w:tcPr>
+          <w:p>
+            <w:pPr>
+              <w:spacing w:line="360" w:lineRule="auto"/>
+              <w:rPr>
+                <w:rFonts w:ascii="Arial" w:hAnsi="Arial" w:cs="Arial"/>
+              </w:rPr>
+            </w:pPr>
+            <w:r>
+              <w:rPr>
+                <w:rFonts w:ascii="Arial" w:hAnsi="Arial" w:cs="Arial"/>
+              </w:rPr>
+              <w:t>Fin del caso de uso</w:t>
+            </w:r>
+          </w:p>
+        </w:tc>
+      </w:tr>
+      <w:tr>
+        <w:tc>
+          <w:tcPr>
+            <w:tcW w:w="2628" w:type="dxa"/>
+          </w:tcPr>
+          <w:p>
+            <w:pPr>
+              <w:spacing w:line="360" w:lineRule="auto"/>
+              <w:jc w:val="right"/>
+              <w:rPr>
+                <w:rFonts w:ascii="Arial" w:hAnsi="Arial" w:cs="Arial"/>
+              </w:rPr>
+            </w:pPr>
+            <w:r>
+              <w:rPr>
+                <w:rFonts w:ascii="Arial" w:hAnsi="Arial" w:cs="Arial"/>
+              </w:rPr>
+              <w:t>Flujos Alternativos:</w:t>
+            </w:r>
+          </w:p>
+        </w:tc>
+        <w:tc>
+          <w:tcPr>
+            <w:tcW w:w="3114" w:type="dxa"/>
+            <w:tcBorders>
+              <w:top w:val="single" w:sz="4" w:space="0" w:color="auto"/>
+              <w:bottom w:val="single" w:sz="4" w:space="0" w:color="auto"/>
+            </w:tcBorders>
+          </w:tcPr>
+          <w:p>
+            <w:pPr>
+              <w:spacing w:line="360" w:lineRule="auto"/>
+              <w:rPr>
+                <w:rFonts w:ascii="Arial" w:hAnsi="Arial" w:cs="Arial"/>
+              </w:rPr>
+            </w:pPr>
+          </w:p>
+        </w:tc>
+        <w:tc>
+          <w:tcPr>
+            <w:tcW w:w="3580" w:type="dxa"/>
+            <w:gridSpan w:val="2"/>
             <w:tcBorders>
               <w:top w:val="single" w:sz="4" w:space="0" w:color="auto"/>
             </w:tcBorders>
@@ -2632,32 +4465,30 @@
               <w:rPr>
                 <w:rFonts w:ascii="Arial" w:hAnsi="Arial" w:cs="Arial"/>
               </w:rPr>
-              <w:t>Flujos Alternativos:</w:t>
+              <w:t>El cliente es del tipo industrial</w:t>
             </w:r>
           </w:p>
         </w:tc>
         <w:tc>
           <w:tcPr>
             <w:tcW w:w="3114" w:type="dxa"/>
-          </w:tcPr>
-          <w:p>
-            <w:pPr>
-              <w:spacing w:line="360" w:lineRule="auto"/>
-              <w:rPr>
-                <w:rFonts w:ascii="Arial" w:hAnsi="Arial" w:cs="Arial"/>
-              </w:rPr>
-            </w:pPr>
-            <w:r>
-              <w:rPr>
-                <w:rFonts w:ascii="Arial" w:hAnsi="Arial" w:cs="Arial"/>
-              </w:rPr>
-              <w:t>Actor</w:t>
-            </w:r>
+            <w:tcBorders>
+              <w:top w:val="single" w:sz="4" w:space="0" w:color="auto"/>
+            </w:tcBorders>
+          </w:tcPr>
+          <w:p>
+            <w:pPr>
+              <w:spacing w:line="360" w:lineRule="auto"/>
+              <w:rPr>
+                <w:rFonts w:ascii="Arial" w:hAnsi="Arial" w:cs="Arial"/>
+              </w:rPr>
+            </w:pPr>
           </w:p>
         </w:tc>
         <w:tc>
           <w:tcPr>
             <w:tcW w:w="3580" w:type="dxa"/>
+            <w:gridSpan w:val="2"/>
           </w:tcPr>
           <w:p>
             <w:pPr>
@@ -2688,12 +4519,6 @@
                 <w:rFonts w:ascii="Arial" w:hAnsi="Arial" w:cs="Arial"/>
               </w:rPr>
             </w:pPr>
-            <w:r>
-              <w:rPr>
-                <w:rFonts w:ascii="Arial" w:hAnsi="Arial" w:cs="Arial"/>
-              </w:rPr>
-              <w:t>El cliente es del tipo industrial</w:t>
-            </w:r>
           </w:p>
         </w:tc>
         <w:tc>
@@ -2707,11 +4532,18 @@
                 <w:rFonts w:ascii="Arial" w:hAnsi="Arial" w:cs="Arial"/>
               </w:rPr>
             </w:pPr>
+            <w:r>
+              <w:rPr>
+                <w:rFonts w:ascii="Arial" w:hAnsi="Arial" w:cs="Arial"/>
+              </w:rPr>
+              <w:t>Actor</w:t>
+            </w:r>
           </w:p>
         </w:tc>
         <w:tc>
           <w:tcPr>
             <w:tcW w:w="3580" w:type="dxa"/>
+            <w:gridSpan w:val="2"/>
           </w:tcPr>
           <w:p>
             <w:pPr>
@@ -2760,6 +4592,7 @@
         <w:tc>
           <w:tcPr>
             <w:tcW w:w="3580" w:type="dxa"/>
+            <w:gridSpan w:val="2"/>
           </w:tcPr>
           <w:p>
             <w:pPr>
@@ -2808,6 +4641,7 @@
         <w:tc>
           <w:tcPr>
             <w:tcW w:w="3580" w:type="dxa"/>
+            <w:gridSpan w:val="2"/>
           </w:tcPr>
           <w:p>
             <w:pPr>
@@ -2856,25 +4690,20 @@
         <w:tc>
           <w:tcPr>
             <w:tcW w:w="3580" w:type="dxa"/>
-          </w:tcPr>
-          <w:p>
-            <w:pPr>
-              <w:spacing w:line="360" w:lineRule="auto"/>
-              <w:rPr>
-                <w:rFonts w:ascii="Arial" w:hAnsi="Arial" w:cs="Arial"/>
-              </w:rPr>
-            </w:pPr>
-            <w:r>
-              <w:rPr>
-                <w:rFonts w:ascii="Arial" w:hAnsi="Arial" w:cs="Arial"/>
-              </w:rPr>
-              <w:t xml:space="preserve">7- Si la cantidad de metros cúbicos consumidos superan los 700m3 </w:t>
-            </w:r>
-            <w:r>
-              <w:rPr>
-                <w:rFonts w:ascii="Arial" w:hAnsi="Arial" w:cs="Arial"/>
-              </w:rPr>
-              <w:t>se aplica el costo por transporte, 3% sobre el total.</w:t>
+            <w:gridSpan w:val="2"/>
+          </w:tcPr>
+          <w:p>
+            <w:pPr>
+              <w:spacing w:line="360" w:lineRule="auto"/>
+              <w:rPr>
+                <w:rFonts w:ascii="Arial" w:hAnsi="Arial" w:cs="Arial"/>
+              </w:rPr>
+            </w:pPr>
+            <w:r>
+              <w:rPr>
+                <w:rFonts w:ascii="Arial" w:hAnsi="Arial" w:cs="Arial"/>
+              </w:rPr>
+              <w:t>7- Si la cantidad de metros cúbicos consumidos superan los 700m3 se aplica el costo por transporte, 3% sobre el total.</w:t>
             </w:r>
           </w:p>
         </w:tc>
@@ -2896,41 +4725,27 @@
         </w:tc>
         <w:tc>
           <w:tcPr>
-            <w:tcW w:w="3114" w:type="dxa"/>
-          </w:tcPr>
-          <w:p>
-            <w:pPr>
-              <w:spacing w:line="360" w:lineRule="auto"/>
-              <w:rPr>
-                <w:rFonts w:ascii="Arial" w:hAnsi="Arial" w:cs="Arial"/>
-              </w:rPr>
-            </w:pPr>
-          </w:p>
-        </w:tc>
-        <w:tc>
-          <w:tcPr>
-            <w:tcW w:w="3580" w:type="dxa"/>
-          </w:tcPr>
-          <w:p>
-            <w:pPr>
-              <w:spacing w:line="360" w:lineRule="auto"/>
-              <w:rPr>
-                <w:rFonts w:ascii="Arial" w:hAnsi="Arial" w:cs="Arial"/>
-              </w:rPr>
-            </w:pPr>
-            <w:r>
-              <w:rPr>
-                <w:rFonts w:ascii="Arial" w:hAnsi="Arial" w:cs="Arial"/>
-              </w:rPr>
-              <w:t>Vuelve al flujo</w:t>
-            </w:r>
-            <w:bookmarkStart w:id="0" w:name="_GoBack"/>
-            <w:bookmarkEnd w:id="0"/>
-            <w:r>
-              <w:rPr>
-                <w:rFonts w:ascii="Arial" w:hAnsi="Arial" w:cs="Arial"/>
-              </w:rPr>
-              <w:t xml:space="preserve"> principal</w:t>
+            <w:tcW w:w="3125" w:type="dxa"/>
+            <w:gridSpan w:val="2"/>
+            <w:tcBorders>
+              <w:right w:val="single" w:sz="4" w:space="0" w:color="auto"/>
+            </w:tcBorders>
+          </w:tcPr>
+          <w:p/>
+        </w:tc>
+        <w:tc>
+          <w:tcPr>
+            <w:tcW w:w="3569" w:type="dxa"/>
+            <w:tcBorders>
+              <w:left w:val="single" w:sz="4" w:space="0" w:color="auto"/>
+            </w:tcBorders>
+          </w:tcPr>
+          <w:p>
+            <w:r>
+              <w:rPr>
+                <w:rFonts w:ascii="Arial" w:hAnsi="Arial" w:cs="Arial"/>
+              </w:rPr>
+              <w:t>Vuelve al flujo principal</w:t>
             </w:r>
           </w:p>
         </w:tc>
@@ -2942,7 +4757,6 @@
           </w:tcPr>
           <w:p>
             <w:pPr>
-              <w:spacing w:line="360" w:lineRule="auto"/>
               <w:jc w:val="right"/>
               <w:rPr>
                 <w:rFonts w:ascii="Arial" w:hAnsi="Arial" w:cs="Arial"/>
@@ -2958,41 +4772,22 @@
         </w:tc>
         <w:tc>
           <w:tcPr>
-            <w:tcW w:w="3114" w:type="dxa"/>
-          </w:tcPr>
-          <w:p>
-            <w:pPr>
-              <w:spacing w:line="360" w:lineRule="auto"/>
-              <w:rPr>
-                <w:rFonts w:ascii="Arial" w:hAnsi="Arial" w:cs="Arial"/>
-              </w:rPr>
-            </w:pPr>
-            <w:r>
-              <w:rPr>
-                <w:rFonts w:ascii="Arial" w:hAnsi="Arial" w:cs="Arial"/>
-              </w:rPr>
-              <w:t>Actor</w:t>
-            </w:r>
-          </w:p>
-        </w:tc>
-        <w:tc>
-          <w:tcPr>
-            <w:tcW w:w="3580" w:type="dxa"/>
-          </w:tcPr>
-          <w:p>
-            <w:pPr>
-              <w:spacing w:line="360" w:lineRule="auto"/>
-              <w:rPr>
-                <w:rFonts w:ascii="Arial" w:hAnsi="Arial" w:cs="Arial"/>
-              </w:rPr>
-            </w:pPr>
-            <w:r>
-              <w:rPr>
-                <w:rFonts w:ascii="Arial" w:hAnsi="Arial" w:cs="Arial"/>
-              </w:rPr>
-              <w:t>Sistema</w:t>
-            </w:r>
-          </w:p>
+            <w:tcW w:w="3125" w:type="dxa"/>
+            <w:gridSpan w:val="2"/>
+            <w:tcBorders>
+              <w:right w:val="single" w:sz="4" w:space="0" w:color="auto"/>
+            </w:tcBorders>
+          </w:tcPr>
+          <w:p/>
+        </w:tc>
+        <w:tc>
+          <w:tcPr>
+            <w:tcW w:w="3569" w:type="dxa"/>
+            <w:tcBorders>
+              <w:left w:val="single" w:sz="4" w:space="0" w:color="auto"/>
+            </w:tcBorders>
+          </w:tcPr>
+          <w:p/>
         </w:tc>
       </w:tr>
       <w:tr>
@@ -3013,6 +4808,7 @@
               <w:rPr>
                 <w:rFonts w:ascii="Arial" w:hAnsi="Arial" w:cs="Arial"/>
               </w:rPr>
+              <w:lastRenderedPageBreak/>
               <w:t>Includes</w:t>
             </w:r>
             <w:proofErr w:type="spellEnd"/>
@@ -3027,15 +4823,24 @@
         <w:tc>
           <w:tcPr>
             <w:tcW w:w="6694" w:type="dxa"/>
-            <w:gridSpan w:val="2"/>
-          </w:tcPr>
-          <w:p>
-            <w:pPr>
-              <w:spacing w:line="360" w:lineRule="auto"/>
-              <w:rPr>
-                <w:rFonts w:ascii="Arial" w:hAnsi="Arial" w:cs="Arial"/>
-              </w:rPr>
-            </w:pPr>
+            <w:gridSpan w:val="3"/>
+            <w:tcBorders>
+              <w:right w:val="single" w:sz="4" w:space="0" w:color="auto"/>
+            </w:tcBorders>
+          </w:tcPr>
+          <w:p>
+            <w:pPr>
+              <w:spacing w:line="360" w:lineRule="auto"/>
+              <w:rPr>
+                <w:rFonts w:ascii="Arial" w:hAnsi="Arial" w:cs="Arial"/>
+              </w:rPr>
+            </w:pPr>
+            <w:r>
+              <w:rPr>
+                <w:rFonts w:ascii="Arial" w:hAnsi="Arial" w:cs="Arial"/>
+              </w:rPr>
+              <w:t>Sistema</w:t>
+            </w:r>
           </w:p>
         </w:tc>
       </w:tr>
@@ -3046,6 +4851,7 @@
           </w:tcPr>
           <w:p>
             <w:pPr>
+              <w:spacing w:line="360" w:lineRule="auto"/>
               <w:jc w:val="right"/>
               <w:rPr>
                 <w:rFonts w:ascii="Arial" w:hAnsi="Arial" w:cs="Arial"/>
@@ -3055,7 +4861,6 @@
               <w:rPr>
                 <w:rFonts w:ascii="Arial" w:hAnsi="Arial" w:cs="Arial"/>
               </w:rPr>
-              <w:lastRenderedPageBreak/>
               <w:t xml:space="preserve">Requerimientos </w:t>
             </w:r>
             <w:r>
@@ -3069,15 +4874,21 @@
         <w:tc>
           <w:tcPr>
             <w:tcW w:w="6694" w:type="dxa"/>
-            <w:gridSpan w:val="2"/>
-          </w:tcPr>
-          <w:p>
-            <w:pPr>
-              <w:spacing w:line="360" w:lineRule="auto"/>
-              <w:rPr>
-                <w:rFonts w:ascii="Arial" w:hAnsi="Arial" w:cs="Arial"/>
-              </w:rPr>
-            </w:pPr>
+            <w:gridSpan w:val="3"/>
+          </w:tcPr>
+          <w:p>
+            <w:pPr>
+              <w:spacing w:line="360" w:lineRule="auto"/>
+              <w:rPr>
+                <w:rFonts w:ascii="Arial" w:hAnsi="Arial" w:cs="Arial"/>
+              </w:rPr>
+            </w:pPr>
+            <w:r>
+              <w:rPr>
+                <w:rFonts w:ascii="Arial" w:hAnsi="Arial" w:cs="Arial"/>
+              </w:rPr>
+              <w:t>Actor</w:t>
+            </w:r>
           </w:p>
         </w:tc>
       </w:tr>
@@ -3105,7 +4916,97 @@
         <w:tc>
           <w:tcPr>
             <w:tcW w:w="6694" w:type="dxa"/>
-            <w:gridSpan w:val="2"/>
+            <w:gridSpan w:val="3"/>
+          </w:tcPr>
+          <w:p>
+            <w:pPr>
+              <w:spacing w:line="360" w:lineRule="auto"/>
+              <w:rPr>
+                <w:rFonts w:ascii="Arial" w:hAnsi="Arial" w:cs="Arial"/>
+              </w:rPr>
+            </w:pPr>
+          </w:p>
+        </w:tc>
+      </w:tr>
+      <w:tr>
+        <w:tc>
+          <w:tcPr>
+            <w:tcW w:w="2628" w:type="dxa"/>
+          </w:tcPr>
+          <w:p>
+            <w:pPr>
+              <w:spacing w:line="360" w:lineRule="auto"/>
+              <w:jc w:val="right"/>
+              <w:rPr>
+                <w:rFonts w:ascii="Arial" w:hAnsi="Arial" w:cs="Arial"/>
+              </w:rPr>
+            </w:pPr>
+          </w:p>
+        </w:tc>
+        <w:tc>
+          <w:tcPr>
+            <w:tcW w:w="6694" w:type="dxa"/>
+            <w:gridSpan w:val="3"/>
+          </w:tcPr>
+          <w:p>
+            <w:pPr>
+              <w:spacing w:line="360" w:lineRule="auto"/>
+              <w:rPr>
+                <w:rFonts w:ascii="Arial" w:hAnsi="Arial" w:cs="Arial"/>
+              </w:rPr>
+            </w:pPr>
+          </w:p>
+        </w:tc>
+      </w:tr>
+      <w:tr>
+        <w:tc>
+          <w:tcPr>
+            <w:tcW w:w="2628" w:type="dxa"/>
+          </w:tcPr>
+          <w:p>
+            <w:pPr>
+              <w:spacing w:line="360" w:lineRule="auto"/>
+              <w:jc w:val="right"/>
+              <w:rPr>
+                <w:rFonts w:ascii="Arial" w:hAnsi="Arial" w:cs="Arial"/>
+              </w:rPr>
+            </w:pPr>
+          </w:p>
+        </w:tc>
+        <w:tc>
+          <w:tcPr>
+            <w:tcW w:w="6694" w:type="dxa"/>
+            <w:gridSpan w:val="3"/>
+          </w:tcPr>
+          <w:p>
+            <w:pPr>
+              <w:spacing w:line="360" w:lineRule="auto"/>
+              <w:rPr>
+                <w:rFonts w:ascii="Arial" w:hAnsi="Arial" w:cs="Arial"/>
+              </w:rPr>
+            </w:pPr>
+          </w:p>
+        </w:tc>
+      </w:tr>
+      <w:tr>
+        <w:tc>
+          <w:tcPr>
+            <w:tcW w:w="2628" w:type="dxa"/>
+          </w:tcPr>
+          <w:p>
+            <w:pPr>
+              <w:spacing w:line="360" w:lineRule="auto"/>
+              <w:jc w:val="right"/>
+              <w:rPr>
+                <w:rFonts w:ascii="Arial" w:hAnsi="Arial" w:cs="Arial"/>
+              </w:rPr>
+            </w:pPr>
+          </w:p>
+        </w:tc>
+        <w:tc>
+          <w:tcPr>
+            <w:tcW w:w="6694" w:type="dxa"/>
+            <w:gridSpan w:val="3"/>
           </w:tcPr>
           <w:p>
             <w:pPr>
@@ -3123,8 +5024,81 @@
         <w:spacing w:line="360" w:lineRule="auto"/>
       </w:pPr>
     </w:p>
+    <w:p>
+      <w:r>
+        <w:br w:type="page"/>
+      </w:r>
+    </w:p>
+    <w:p>
+      <w:pPr>
+        <w:pStyle w:val="Ttulo1"/>
+      </w:pPr>
+      <w:r>
+        <w:lastRenderedPageBreak/>
+        <w:t>Diagramas de secuencia</w:t>
+      </w:r>
+    </w:p>
+    <w:p/>
+    <w:p>
+      <w:r>
+        <w:rPr>
+          <w:noProof/>
+          <w:lang w:eastAsia="es-AR"/>
+        </w:rPr>
+        <w:drawing>
+          <wp:inline distT="0" distB="0" distL="0" distR="0">
+            <wp:extent cx="5512435" cy="4002405"/>
+            <wp:effectExtent l="0" t="0" r="0" b="0"/>
+            <wp:docPr id="2" name="Imagen 2"/>
+            <wp:cNvGraphicFramePr>
+              <a:graphicFrameLocks xmlns:a="http://schemas.openxmlformats.org/drawingml/2006/main" noChangeAspect="1"/>
+            </wp:cNvGraphicFramePr>
+            <a:graphic xmlns:a="http://schemas.openxmlformats.org/drawingml/2006/main">
+              <a:graphicData uri="http://schemas.openxmlformats.org/drawingml/2006/picture">
+                <pic:pic xmlns:pic="http://schemas.openxmlformats.org/drawingml/2006/picture">
+                  <pic:nvPicPr>
+                    <pic:cNvPr id="0" name="Picture 1"/>
+                    <pic:cNvPicPr>
+                      <a:picLocks noChangeAspect="1" noChangeArrowheads="1"/>
+                    </pic:cNvPicPr>
+                  </pic:nvPicPr>
+                  <pic:blipFill>
+                    <a:blip r:embed="rId10">
+                      <a:extLst>
+                        <a:ext uri="{28A0092B-C50C-407E-A947-70E740481C1C}">
+                          <a14:useLocalDpi xmlns:a14="http://schemas.microsoft.com/office/drawing/2010/main" val="0"/>
+                        </a:ext>
+                      </a:extLst>
+                    </a:blip>
+                    <a:srcRect/>
+                    <a:stretch>
+                      <a:fillRect/>
+                    </a:stretch>
+                  </pic:blipFill>
+                  <pic:spPr bwMode="auto">
+                    <a:xfrm>
+                      <a:off x="0" y="0"/>
+                      <a:ext cx="5512435" cy="4002405"/>
+                    </a:xfrm>
+                    <a:prstGeom prst="rect">
+                      <a:avLst/>
+                    </a:prstGeom>
+                    <a:noFill/>
+                    <a:ln>
+                      <a:noFill/>
+                    </a:ln>
+                  </pic:spPr>
+                </pic:pic>
+              </a:graphicData>
+            </a:graphic>
+          </wp:inline>
+        </w:drawing>
+      </w:r>
+    </w:p>
     <w:p/>
     <w:sectPr>
+      <w:headerReference w:type="default" r:id="rId11"/>
+      <w:footerReference w:type="default" r:id="rId12"/>
       <w:pgSz w:w="12240" w:h="15840"/>
       <w:pgMar w:top="1417" w:right="1701" w:bottom="1417" w:left="1701" w:header="708" w:footer="708" w:gutter="0"/>
       <w:cols w:space="708"/>
@@ -3159,6 +5133,20 @@
 </w:endnotes>
 </file>
 
+<file path=word/footer1.xml><?xml version="1.0" encoding="utf-8"?>
+<w:ftr xmlns:wpc="http://schemas.microsoft.com/office/word/2010/wordprocessingCanvas" xmlns:mc="http://schemas.openxmlformats.org/markup-compatibility/2006" xmlns:o="urn:schemas-microsoft-com:office:office" xmlns:r="http://schemas.openxmlformats.org/officeDocument/2006/relationships" xmlns:m="http://schemas.openxmlformats.org/officeDocument/2006/math" xmlns:v="urn:schemas-microsoft-com:vml" xmlns:wp14="http://schemas.microsoft.com/office/word/2010/wordprocessingDrawing" xmlns:wp="http://schemas.openxmlformats.org/drawingml/2006/wordprocessingDrawing" xmlns:w10="urn:schemas-microsoft-com:office:word" xmlns:w="http://schemas.openxmlformats.org/wordprocessingml/2006/main" xmlns:w14="http://schemas.microsoft.com/office/word/2010/wordml" xmlns:wpg="http://schemas.microsoft.com/office/word/2010/wordprocessingGroup" xmlns:wpi="http://schemas.microsoft.com/office/word/2010/wordprocessingInk" xmlns:wne="http://schemas.microsoft.com/office/word/2006/wordml" xmlns:wps="http://schemas.microsoft.com/office/word/2010/wordprocessingShape" mc:Ignorable="w14 wp14">
+  <w:p>
+    <w:pPr>
+      <w:pStyle w:val="Piedepgina"/>
+    </w:pPr>
+    <w:r>
+      <w:tab/>
+      <w:t>Camino – Molinero - Teodoro</w:t>
+    </w:r>
+  </w:p>
+</w:ftr>
+</file>
+
 <file path=word/footnotes.xml><?xml version="1.0" encoding="utf-8"?>
 <w:footnotes xmlns:wpc="http://schemas.microsoft.com/office/word/2010/wordprocessingCanvas" xmlns:mc="http://schemas.openxmlformats.org/markup-compatibility/2006" xmlns:o="urn:schemas-microsoft-com:office:office" xmlns:r="http://schemas.openxmlformats.org/officeDocument/2006/relationships" xmlns:m="http://schemas.openxmlformats.org/officeDocument/2006/math" xmlns:v="urn:schemas-microsoft-com:vml" xmlns:wp14="http://schemas.microsoft.com/office/word/2010/wordprocessingDrawing" xmlns:wp="http://schemas.openxmlformats.org/drawingml/2006/wordprocessingDrawing" xmlns:w10="urn:schemas-microsoft-com:office:word" xmlns:w="http://schemas.openxmlformats.org/wordprocessingml/2006/main" xmlns:w14="http://schemas.microsoft.com/office/word/2010/wordml" xmlns:wpg="http://schemas.microsoft.com/office/word/2010/wordprocessingGroup" xmlns:wpi="http://schemas.microsoft.com/office/word/2010/wordprocessingInk" xmlns:wne="http://schemas.microsoft.com/office/word/2006/wordml" xmlns:wps="http://schemas.microsoft.com/office/word/2010/wordprocessingShape" mc:Ignorable="w14 wp14">
   <w:footnote w:type="separator" w:id="-1">
@@ -3182,6 +5170,75 @@
     </w:p>
   </w:footnote>
 </w:footnotes>
+</file>
+
+<file path=word/header1.xml><?xml version="1.0" encoding="utf-8"?>
+<w:hdr xmlns:wpc="http://schemas.microsoft.com/office/word/2010/wordprocessingCanvas" xmlns:mc="http://schemas.openxmlformats.org/markup-compatibility/2006" xmlns:o="urn:schemas-microsoft-com:office:office" xmlns:r="http://schemas.openxmlformats.org/officeDocument/2006/relationships" xmlns:m="http://schemas.openxmlformats.org/officeDocument/2006/math" xmlns:v="urn:schemas-microsoft-com:vml" xmlns:wp14="http://schemas.microsoft.com/office/word/2010/wordprocessingDrawing" xmlns:wp="http://schemas.openxmlformats.org/drawingml/2006/wordprocessingDrawing" xmlns:w10="urn:schemas-microsoft-com:office:word" xmlns:w="http://schemas.openxmlformats.org/wordprocessingml/2006/main" xmlns:w14="http://schemas.microsoft.com/office/word/2010/wordml" xmlns:wpg="http://schemas.microsoft.com/office/word/2010/wordprocessingGroup" xmlns:wpi="http://schemas.microsoft.com/office/word/2010/wordprocessingInk" xmlns:wne="http://schemas.microsoft.com/office/word/2006/wordml" xmlns:wps="http://schemas.microsoft.com/office/word/2010/wordprocessingShape" mc:Ignorable="w14 wp14">
+  <w:p>
+    <w:pPr>
+      <w:pStyle w:val="Encabezado"/>
+    </w:pPr>
+    <w:r>
+      <w:t>TPO – Aplicaciones Interactivas</w:t>
+    </w:r>
+    <w:r>
+      <w:tab/>
+    </w:r>
+    <w:r>
+      <w:tab/>
+    </w:r>
+    <w:r>
+      <w:rPr>
+        <w:lang w:val="es-ES"/>
+      </w:rPr>
+      <w:t xml:space="preserve">Página </w:t>
+    </w:r>
+    <w:r>
+      <w:rPr>
+        <w:b/>
+      </w:rPr>
+      <w:fldChar w:fldCharType="begin"/>
+    </w:r>
+    <w:r>
+      <w:rPr>
+        <w:b/>
+      </w:rPr>
+      <w:instrText>PAGE  \* Arabic  \* MERGEFORMAT</w:instrText>
+    </w:r>
+    <w:r>
+      <w:rPr>
+        <w:b/>
+      </w:rPr>
+      <w:fldChar w:fldCharType="separate"/>
+    </w:r>
+    <w:r>
+      <w:rPr>
+        <w:b/>
+        <w:noProof/>
+        <w:lang w:val="es-ES"/>
+      </w:rPr>
+      <w:t>10</w:t>
+    </w:r>
+    <w:r>
+      <w:rPr>
+        <w:b/>
+      </w:rPr>
+      <w:fldChar w:fldCharType="end"/>
+    </w:r>
+    <w:r>
+      <w:rPr>
+        <w:lang w:val="es-ES"/>
+      </w:rPr>
+      <w:t xml:space="preserve"> de </w:t>
+    </w:r>
+    <w:r>
+      <w:rPr>
+        <w:b/>
+      </w:rPr>
+      <w:t>15</w:t>
+    </w:r>
+  </w:p>
+</w:hdr>
 </file>
 
 <file path=word/numbering.xml><?xml version="1.0" encoding="utf-8"?>
@@ -4993,6 +7050,9 @@
   </w:num>
   <w:num w:numId="17">
     <w:abstractNumId w:val="0"/>
+  </w:num>
+  <w:num w:numId="18">
+    <w:abstractNumId w:val="9"/>
   </w:num>
 </w:numbering>
 </file>
@@ -5623,6 +7683,50 @@
       <w:color w:val="808080" w:themeColor="text1" w:themeTint="7F"/>
     </w:rPr>
   </w:style>
+  <w:style w:type="paragraph" w:styleId="Encabezado">
+    <w:name w:val="header"/>
+    <w:basedOn w:val="Normal"/>
+    <w:link w:val="EncabezadoCar"/>
+    <w:uiPriority w:val="99"/>
+    <w:unhideWhenUsed/>
+    <w:rsid w:val="003E3537"/>
+    <w:pPr>
+      <w:tabs>
+        <w:tab w:val="center" w:pos="4419"/>
+        <w:tab w:val="right" w:pos="8838"/>
+      </w:tabs>
+      <w:spacing w:after="0" w:line="240" w:lineRule="auto"/>
+    </w:pPr>
+  </w:style>
+  <w:style w:type="character" w:customStyle="1" w:styleId="EncabezadoCar">
+    <w:name w:val="Encabezado Car"/>
+    <w:basedOn w:val="Fuentedeprrafopredeter"/>
+    <w:link w:val="Encabezado"/>
+    <w:uiPriority w:val="99"/>
+    <w:rsid w:val="003E3537"/>
+  </w:style>
+  <w:style w:type="paragraph" w:styleId="Piedepgina">
+    <w:name w:val="footer"/>
+    <w:basedOn w:val="Normal"/>
+    <w:link w:val="PiedepginaCar"/>
+    <w:uiPriority w:val="99"/>
+    <w:unhideWhenUsed/>
+    <w:rsid w:val="003E3537"/>
+    <w:pPr>
+      <w:tabs>
+        <w:tab w:val="center" w:pos="4419"/>
+        <w:tab w:val="right" w:pos="8838"/>
+      </w:tabs>
+      <w:spacing w:after="0" w:line="240" w:lineRule="auto"/>
+    </w:pPr>
+  </w:style>
+  <w:style w:type="character" w:customStyle="1" w:styleId="PiedepginaCar">
+    <w:name w:val="Pie de página Car"/>
+    <w:basedOn w:val="Fuentedeprrafopredeter"/>
+    <w:link w:val="Piedepgina"/>
+    <w:uiPriority w:val="99"/>
+    <w:rsid w:val="003E3537"/>
+  </w:style>
 </w:styles>
 </file>
 
@@ -6252,6 +8356,50 @@
       <w:color w:val="808080" w:themeColor="text1" w:themeTint="7F"/>
     </w:rPr>
   </w:style>
+  <w:style w:type="paragraph" w:styleId="Encabezado">
+    <w:name w:val="header"/>
+    <w:basedOn w:val="Normal"/>
+    <w:link w:val="EncabezadoCar"/>
+    <w:uiPriority w:val="99"/>
+    <w:unhideWhenUsed/>
+    <w:rsid w:val="003E3537"/>
+    <w:pPr>
+      <w:tabs>
+        <w:tab w:val="center" w:pos="4419"/>
+        <w:tab w:val="right" w:pos="8838"/>
+      </w:tabs>
+      <w:spacing w:after="0" w:line="240" w:lineRule="auto"/>
+    </w:pPr>
+  </w:style>
+  <w:style w:type="character" w:customStyle="1" w:styleId="EncabezadoCar">
+    <w:name w:val="Encabezado Car"/>
+    <w:basedOn w:val="Fuentedeprrafopredeter"/>
+    <w:link w:val="Encabezado"/>
+    <w:uiPriority w:val="99"/>
+    <w:rsid w:val="003E3537"/>
+  </w:style>
+  <w:style w:type="paragraph" w:styleId="Piedepgina">
+    <w:name w:val="footer"/>
+    <w:basedOn w:val="Normal"/>
+    <w:link w:val="PiedepginaCar"/>
+    <w:uiPriority w:val="99"/>
+    <w:unhideWhenUsed/>
+    <w:rsid w:val="003E3537"/>
+    <w:pPr>
+      <w:tabs>
+        <w:tab w:val="center" w:pos="4419"/>
+        <w:tab w:val="right" w:pos="8838"/>
+      </w:tabs>
+      <w:spacing w:after="0" w:line="240" w:lineRule="auto"/>
+    </w:pPr>
+  </w:style>
+  <w:style w:type="character" w:customStyle="1" w:styleId="PiedepginaCar">
+    <w:name w:val="Pie de página Car"/>
+    <w:basedOn w:val="Fuentedeprrafopredeter"/>
+    <w:link w:val="Piedepgina"/>
+    <w:uiPriority w:val="99"/>
+    <w:rsid w:val="003E3537"/>
+  </w:style>
 </w:styles>
 </file>
 
@@ -6545,7 +8693,7 @@
 </file>
 
 <file path=customXml/itemProps1.xml><?xml version="1.0" encoding="utf-8"?>
-<ds:datastoreItem xmlns:ds="http://schemas.openxmlformats.org/officeDocument/2006/customXml" ds:itemID="{EF6C6663-503D-420E-B76D-BD351C34C9FB}">
+<ds:datastoreItem xmlns:ds="http://schemas.openxmlformats.org/officeDocument/2006/customXml" ds:itemID="{46B30947-543D-457F-80DA-10D7B27D680E}">
   <ds:schemaRefs>
     <ds:schemaRef ds:uri="http://schemas.openxmlformats.org/officeDocument/2006/bibliography"/>
   </ds:schemaRefs>

</xml_diff>

<commit_message>
Revisión con Chalo: merge de los dos documentos con el cambio de sección. Falta pegar el diagrama de clases
</commit_message>
<xml_diff>
--- a/doc/TPO_AplicacionesInteractivas.docx
+++ b/doc/TPO_AplicacionesInteractivas.docx
@@ -1,6 +1,6 @@
 
 <file path=word/document.xml><?xml version="1.0" encoding="utf-8"?>
-<w:document xmlns:wpc="http://schemas.microsoft.com/office/word/2010/wordprocessingCanvas" xmlns:mc="http://schemas.openxmlformats.org/markup-compatibility/2006" xmlns:o="urn:schemas-microsoft-com:office:office" xmlns:r="http://schemas.openxmlformats.org/officeDocument/2006/relationships" xmlns:m="http://schemas.openxmlformats.org/officeDocument/2006/math" xmlns:v="urn:schemas-microsoft-com:vml" xmlns:wp14="http://schemas.microsoft.com/office/word/2010/wordprocessingDrawing" xmlns:wp="http://schemas.openxmlformats.org/drawingml/2006/wordprocessingDrawing" xmlns:w10="urn:schemas-microsoft-com:office:word" xmlns:w="http://schemas.openxmlformats.org/wordprocessingml/2006/main" xmlns:w14="http://schemas.microsoft.com/office/word/2010/wordml" xmlns:wpg="http://schemas.microsoft.com/office/word/2010/wordprocessingGroup" xmlns:wpi="http://schemas.microsoft.com/office/word/2010/wordprocessingInk" xmlns:wne="http://schemas.microsoft.com/office/word/2006/wordml" xmlns:wps="http://schemas.microsoft.com/office/word/2010/wordprocessingShape" mc:Ignorable="w14 wp14">
+<w:document xmlns:ve="http://schemas.openxmlformats.org/markup-compatibility/2006" xmlns:o="urn:schemas-microsoft-com:office:office" xmlns:r="http://schemas.openxmlformats.org/officeDocument/2006/relationships" xmlns:m="http://schemas.openxmlformats.org/officeDocument/2006/math" xmlns:v="urn:schemas-microsoft-com:vml" xmlns:wp="http://schemas.openxmlformats.org/drawingml/2006/wordprocessingDrawing" xmlns:w10="urn:schemas-microsoft-com:office:word" xmlns:w="http://schemas.openxmlformats.org/wordprocessingml/2006/main" xmlns:wne="http://schemas.microsoft.com/office/word/2006/wordml">
   <w:body>
     <w:p>
       <w:pPr>
@@ -640,6 +640,7 @@
         </w:numPr>
       </w:pPr>
       <w:r>
+        <w:lastRenderedPageBreak/>
         <w:t xml:space="preserve"> Cálculo para Usuario Industriales</w:t>
       </w:r>
     </w:p>
@@ -652,7 +653,6 @@
         </w:numPr>
       </w:pPr>
       <w:r>
-        <w:lastRenderedPageBreak/>
         <w:t>Calcular tarifa básica: multiplicar el consumo por la tarifa de usuario Industrial.</w:t>
       </w:r>
     </w:p>
@@ -896,10 +896,10 @@
       <w:r>
         <w:rPr>
           <w:noProof/>
-          <w:lang w:eastAsia="es-AR"/>
+          <w:lang w:val="es-ES" w:eastAsia="es-ES"/>
         </w:rPr>
         <w:drawing>
-          <wp:inline distT="0" distB="0" distL="0" distR="0" wp14:anchorId="508F24E3" wp14:editId="38E54796">
+          <wp:inline distT="0" distB="0" distL="0" distR="0">
             <wp:extent cx="3771900" cy="3914775"/>
             <wp:effectExtent l="0" t="0" r="0" b="9525"/>
             <wp:docPr id="1" name="Imagen 1"/>
@@ -914,7 +914,7 @@
                     <pic:cNvPicPr/>
                   </pic:nvPicPr>
                   <pic:blipFill>
-                    <a:blip r:embed="rId9"/>
+                    <a:blip r:embed="rId8" cstate="print"/>
                     <a:stretch>
                       <a:fillRect/>
                     </a:stretch>
@@ -977,7 +977,7 @@
           <w:insideV w:val="single" w:sz="6" w:space="0" w:color="auto"/>
         </w:tblBorders>
         <w:tblLayout w:type="fixed"/>
-        <w:tblLook w:val="0000" w:firstRow="0" w:lastRow="0" w:firstColumn="0" w:lastColumn="0" w:noHBand="0" w:noVBand="0"/>
+        <w:tblLook w:val="0000"/>
       </w:tblPr>
       <w:tblGrid>
         <w:gridCol w:w="1728"/>
@@ -1252,7 +1252,7 @@
           <w:insideV w:val="single" w:sz="6" w:space="0" w:color="auto"/>
         </w:tblBorders>
         <w:tblLayout w:type="fixed"/>
-        <w:tblLook w:val="0000" w:firstRow="0" w:lastRow="0" w:firstColumn="0" w:lastColumn="0" w:noHBand="0" w:noVBand="0"/>
+        <w:tblLook w:val="0000"/>
       </w:tblPr>
       <w:tblGrid>
         <w:gridCol w:w="2628"/>
@@ -1683,14 +1683,7 @@
               <w:rPr>
                 <w:rFonts w:ascii="Arial" w:hAnsi="Arial" w:cs="Arial"/>
               </w:rPr>
-              <w:t xml:space="preserve">El operador ingresa a la </w:t>
-            </w:r>
-            <w:r>
-              <w:rPr>
-                <w:rFonts w:ascii="Arial" w:hAnsi="Arial" w:cs="Arial"/>
-              </w:rPr>
-              <w:lastRenderedPageBreak/>
-              <w:t>opción “Registrar Medición”</w:t>
+              <w:t>El operador ingresa a la opción “Registrar Medición”</w:t>
             </w:r>
           </w:p>
         </w:tc>
@@ -2371,6 +2364,7 @@
               <w:rPr>
                 <w:rFonts w:ascii="Arial" w:hAnsi="Arial" w:cs="Arial"/>
               </w:rPr>
+              <w:lastRenderedPageBreak/>
               <w:t>Includes</w:t>
             </w:r>
             <w:proofErr w:type="spellEnd"/>
@@ -2429,14 +2423,7 @@
               <w:rPr>
                 <w:rFonts w:ascii="Arial" w:hAnsi="Arial" w:cs="Arial"/>
               </w:rPr>
-              <w:t xml:space="preserve">No </w:t>
-            </w:r>
-            <w:r>
-              <w:rPr>
-                <w:rFonts w:ascii="Arial" w:hAnsi="Arial" w:cs="Arial"/>
-              </w:rPr>
-              <w:lastRenderedPageBreak/>
-              <w:t>Funcionales</w:t>
+              <w:t>No Funcionales</w:t>
             </w:r>
           </w:p>
         </w:tc>
@@ -2456,7 +2443,6 @@
               <w:rPr>
                 <w:rFonts w:ascii="Arial" w:hAnsi="Arial" w:cs="Arial"/>
               </w:rPr>
-              <w:lastRenderedPageBreak/>
               <w:t>Actor</w:t>
             </w:r>
           </w:p>
@@ -2479,7 +2465,6 @@
               <w:rPr>
                 <w:rFonts w:ascii="Arial" w:hAnsi="Arial" w:cs="Arial"/>
               </w:rPr>
-              <w:lastRenderedPageBreak/>
               <w:t>Notas :</w:t>
             </w:r>
           </w:p>
@@ -2619,7 +2604,7 @@
           <w:insideV w:val="single" w:sz="6" w:space="0" w:color="auto"/>
         </w:tblBorders>
         <w:tblLayout w:type="fixed"/>
-        <w:tblLook w:val="0000" w:firstRow="0" w:lastRow="0" w:firstColumn="0" w:lastColumn="0" w:noHBand="0" w:noVBand="0"/>
+        <w:tblLook w:val="0000"/>
       </w:tblPr>
       <w:tblGrid>
         <w:gridCol w:w="1728"/>
@@ -2894,7 +2879,7 @@
           <w:insideV w:val="single" w:sz="6" w:space="0" w:color="auto"/>
         </w:tblBorders>
         <w:tblLayout w:type="fixed"/>
-        <w:tblLook w:val="0000" w:firstRow="0" w:lastRow="0" w:firstColumn="0" w:lastColumn="0" w:noHBand="0" w:noVBand="0"/>
+        <w:tblLook w:val="0000"/>
       </w:tblPr>
       <w:tblGrid>
         <w:gridCol w:w="2628"/>
@@ -3256,7 +3241,19 @@
               <w:rPr>
                 <w:rFonts w:ascii="Arial" w:hAnsi="Arial" w:cs="Arial"/>
               </w:rPr>
-              <w:t>Se asocia la nueva factura al cliente.</w:t>
+              <w:t xml:space="preserve">Se </w:t>
+            </w:r>
+            <w:r>
+              <w:rPr>
+                <w:rFonts w:ascii="Arial" w:hAnsi="Arial" w:cs="Arial"/>
+              </w:rPr>
+              <w:t>agrega</w:t>
+            </w:r>
+            <w:r>
+              <w:rPr>
+                <w:rFonts w:ascii="Arial" w:hAnsi="Arial" w:cs="Arial"/>
+              </w:rPr>
+              <w:t xml:space="preserve"> la nueva factura al cliente.</w:t>
             </w:r>
           </w:p>
           <w:p>
@@ -3274,6 +3271,25 @@
               <w:rPr>
                 <w:rFonts w:ascii="Arial" w:hAnsi="Arial" w:cs="Arial"/>
               </w:rPr>
+              <w:t>Se asocia el cliente a la factura.</w:t>
+            </w:r>
+          </w:p>
+          <w:p>
+            <w:pPr>
+              <w:numPr>
+                <w:ilvl w:val="0"/>
+                <w:numId w:val="14"/>
+              </w:numPr>
+              <w:spacing w:after="0" w:line="360" w:lineRule="auto"/>
+              <w:rPr>
+                <w:rFonts w:ascii="Arial" w:hAnsi="Arial" w:cs="Arial"/>
+              </w:rPr>
+            </w:pPr>
+            <w:r>
+              <w:rPr>
+                <w:rFonts w:ascii="Arial" w:hAnsi="Arial" w:cs="Arial"/>
+              </w:rPr>
+              <w:lastRenderedPageBreak/>
               <w:t xml:space="preserve">Se crean </w:t>
             </w:r>
             <w:r>
@@ -4076,14 +4092,7 @@
               <w:rPr>
                 <w:rFonts w:ascii="Arial" w:hAnsi="Arial" w:cs="Arial"/>
               </w:rPr>
-              <w:t xml:space="preserve">7- Si el total es menor a $150 aplica un subsidio de 5%. Acumula el importe del subsidio al para notificarlo al sistema </w:t>
-            </w:r>
-            <w:r>
-              <w:rPr>
-                <w:rFonts w:ascii="Arial" w:hAnsi="Arial" w:cs="Arial"/>
-              </w:rPr>
-              <w:lastRenderedPageBreak/>
-              <w:t>contable.</w:t>
+              <w:t>7- Si el total es menor a $150 aplica un subsidio de 5%. Acumula el importe del subsidio  para notificarlo al sistema contable.</w:t>
             </w:r>
           </w:p>
         </w:tc>
@@ -4144,7 +4153,25 @@
               <w:rPr>
                 <w:rFonts w:ascii="Arial" w:hAnsi="Arial" w:cs="Arial"/>
               </w:rPr>
-              <w:t>8- Asocia cada concepto liquidado a la factura.</w:t>
+              <w:t xml:space="preserve">8- Asocia cada </w:t>
+            </w:r>
+            <w:r>
+              <w:rPr>
+                <w:rFonts w:ascii="Arial" w:hAnsi="Arial" w:cs="Arial"/>
+              </w:rPr>
+              <w:t>concepto</w:t>
+            </w:r>
+            <w:r>
+              <w:rPr>
+                <w:rFonts w:ascii="Arial" w:hAnsi="Arial" w:cs="Arial"/>
+              </w:rPr>
+              <w:t xml:space="preserve"> liquidado a la factura</w:t>
+            </w:r>
+            <w:r>
+              <w:rPr>
+                <w:rFonts w:ascii="Arial" w:hAnsi="Arial" w:cs="Arial"/>
+              </w:rPr>
+              <w:t xml:space="preserve"> como ítem de la misma.</w:t>
             </w:r>
           </w:p>
         </w:tc>
@@ -4483,6 +4510,12 @@
                 <w:rFonts w:ascii="Arial" w:hAnsi="Arial" w:cs="Arial"/>
               </w:rPr>
             </w:pPr>
+            <w:r>
+              <w:rPr>
+                <w:rFonts w:ascii="Arial" w:hAnsi="Arial" w:cs="Arial"/>
+              </w:rPr>
+              <w:t>Actor</w:t>
+            </w:r>
           </w:p>
         </w:tc>
         <w:tc>
@@ -4532,12 +4565,6 @@
                 <w:rFonts w:ascii="Arial" w:hAnsi="Arial" w:cs="Arial"/>
               </w:rPr>
             </w:pPr>
-            <w:r>
-              <w:rPr>
-                <w:rFonts w:ascii="Arial" w:hAnsi="Arial" w:cs="Arial"/>
-              </w:rPr>
-              <w:t>Actor</w:t>
-            </w:r>
           </w:p>
         </w:tc>
         <w:tc>
@@ -4703,7 +4730,14 @@
               <w:rPr>
                 <w:rFonts w:ascii="Arial" w:hAnsi="Arial" w:cs="Arial"/>
               </w:rPr>
-              <w:t>7- Si la cantidad de metros cúbicos consumidos superan los 700m3 se aplica el costo por transporte, 3% sobre el total.</w:t>
+              <w:t xml:space="preserve">7- Si la cantidad de metros </w:t>
+            </w:r>
+            <w:r>
+              <w:rPr>
+                <w:rFonts w:ascii="Arial" w:hAnsi="Arial" w:cs="Arial"/>
+              </w:rPr>
+              <w:lastRenderedPageBreak/>
+              <w:t>cúbicos consumidos superan los 700m3 se aplica el costo por transporte, 3% sobre el total.</w:t>
             </w:r>
           </w:p>
         </w:tc>
@@ -4808,7 +4842,6 @@
               <w:rPr>
                 <w:rFonts w:ascii="Arial" w:hAnsi="Arial" w:cs="Arial"/>
               </w:rPr>
-              <w:lastRenderedPageBreak/>
               <w:t>Includes</w:t>
             </w:r>
             <w:proofErr w:type="spellEnd"/>
@@ -5043,7 +5076,7 @@
       <w:r>
         <w:rPr>
           <w:noProof/>
-          <w:lang w:eastAsia="es-AR"/>
+          <w:lang w:val="es-ES" w:eastAsia="es-ES"/>
         </w:rPr>
         <w:drawing>
           <wp:inline distT="0" distB="0" distL="0" distR="0">
@@ -5063,10 +5096,10 @@
                     </pic:cNvPicPr>
                   </pic:nvPicPr>
                   <pic:blipFill>
-                    <a:blip r:embed="rId10">
+                    <a:blip r:embed="rId9" cstate="print">
                       <a:extLst>
                         <a:ext uri="{28A0092B-C50C-407E-A947-70E740481C1C}">
-                          <a14:useLocalDpi xmlns:a14="http://schemas.microsoft.com/office/drawing/2010/main" val="0"/>
+                          <a14:useLocalDpi xmlns:a14="http://schemas.microsoft.com/office/drawing/2010/main" xmlns:wps="http://schemas.microsoft.com/office/word/2010/wordprocessingShape" xmlns:wpi="http://schemas.microsoft.com/office/word/2010/wordprocessingInk" xmlns:wpg="http://schemas.microsoft.com/office/word/2010/wordprocessingGroup" xmlns:w14="http://schemas.microsoft.com/office/word/2010/wordml" xmlns:w="http://schemas.openxmlformats.org/wordprocessingml/2006/main" xmlns:w10="urn:schemas-microsoft-com:office:word" xmlns:wp14="http://schemas.microsoft.com/office/word/2010/wordprocessingDrawing" xmlns:v="urn:schemas-microsoft-com:vml" xmlns:o="urn:schemas-microsoft-com:office:office" xmlns:mc="http://schemas.openxmlformats.org/markup-compatibility/2006" xmlns:wpc="http://schemas.microsoft.com/office/word/2010/wordprocessingCanvas" xmlns="" val="0"/>
                         </a:ext>
                       </a:extLst>
                     </a:blip>
@@ -5096,11 +5129,84 @@
       </w:r>
     </w:p>
     <w:p/>
+    <w:p>
+      <w:pPr>
+        <w:sectPr>
+          <w:headerReference w:type="default" r:id="rId10"/>
+          <w:footerReference w:type="default" r:id="rId11"/>
+          <w:pgSz w:w="12240" w:h="15840"/>
+          <w:pgMar w:top="1417" w:right="1701" w:bottom="1417" w:left="1701" w:header="708" w:footer="708" w:gutter="0"/>
+          <w:cols w:space="708"/>
+          <w:docGrid w:linePitch="360"/>
+        </w:sectPr>
+      </w:pPr>
+    </w:p>
+    <w:p>
+      <w:r>
+        <w:lastRenderedPageBreak/>
+        <w:drawing>
+          <wp:inline distT="0" distB="0" distL="0" distR="0">
+            <wp:extent cx="8255478" cy="5598543"/>
+            <wp:effectExtent l="0" t="0" r="0" b="2540"/>
+            <wp:docPr id="3" name="Imagen 1"/>
+            <wp:cNvGraphicFramePr>
+              <a:graphicFrameLocks xmlns:a="http://schemas.openxmlformats.org/drawingml/2006/main" noChangeAspect="1"/>
+            </wp:cNvGraphicFramePr>
+            <a:graphic xmlns:a="http://schemas.openxmlformats.org/drawingml/2006/main">
+              <a:graphicData uri="http://schemas.openxmlformats.org/drawingml/2006/picture">
+                <pic:pic xmlns:pic="http://schemas.openxmlformats.org/drawingml/2006/picture">
+                  <pic:nvPicPr>
+                    <pic:cNvPr id="0" name="Picture 1"/>
+                    <pic:cNvPicPr>
+                      <a:picLocks noChangeAspect="1" noChangeArrowheads="1"/>
+                    </pic:cNvPicPr>
+                  </pic:nvPicPr>
+                  <pic:blipFill>
+                    <a:blip r:embed="rId12" cstate="print">
+                      <a:extLst>
+                        <a:ext uri="{28A0092B-C50C-407E-A947-70E740481C1C}">
+                          <a14:useLocalDpi xmlns:a14="http://schemas.microsoft.com/office/drawing/2010/main" xmlns:wps="http://schemas.microsoft.com/office/word/2010/wordprocessingShape" xmlns:wpi="http://schemas.microsoft.com/office/word/2010/wordprocessingInk" xmlns:wpg="http://schemas.microsoft.com/office/word/2010/wordprocessingGroup" xmlns:w14="http://schemas.microsoft.com/office/word/2010/wordml" xmlns:w="http://schemas.openxmlformats.org/wordprocessingml/2006/main" xmlns:w10="urn:schemas-microsoft-com:office:word" xmlns:wp14="http://schemas.microsoft.com/office/word/2010/wordprocessingDrawing" xmlns:v="urn:schemas-microsoft-com:vml" xmlns:o="urn:schemas-microsoft-com:office:office" xmlns:mc="http://schemas.openxmlformats.org/markup-compatibility/2006" xmlns:wpc="http://schemas.microsoft.com/office/word/2010/wordprocessingCanvas" xmlns="" val="0"/>
+                        </a:ext>
+                      </a:extLst>
+                    </a:blip>
+                    <a:srcRect/>
+                    <a:stretch>
+                      <a:fillRect/>
+                    </a:stretch>
+                  </pic:blipFill>
+                  <pic:spPr bwMode="auto">
+                    <a:xfrm>
+                      <a:off x="0" y="0"/>
+                      <a:ext cx="8258810" cy="5600802"/>
+                    </a:xfrm>
+                    <a:prstGeom prst="rect">
+                      <a:avLst/>
+                    </a:prstGeom>
+                    <a:noFill/>
+                    <a:ln>
+                      <a:noFill/>
+                    </a:ln>
+                  </pic:spPr>
+                </pic:pic>
+              </a:graphicData>
+            </a:graphic>
+          </wp:inline>
+        </w:drawing>
+      </w:r>
+    </w:p>
+    <w:p>
+      <w:pPr>
+        <w:pStyle w:val="Ttulo1"/>
+      </w:pPr>
+      <w:r>
+        <w:lastRenderedPageBreak/>
+        <w:t>Diagrama de clases</w:t>
+      </w:r>
+    </w:p>
+    <w:p/>
     <w:sectPr>
-      <w:headerReference w:type="default" r:id="rId11"/>
-      <w:footerReference w:type="default" r:id="rId12"/>
-      <w:pgSz w:w="12240" w:h="15840"/>
-      <w:pgMar w:top="1417" w:right="1701" w:bottom="1417" w:left="1701" w:header="708" w:footer="708" w:gutter="0"/>
+      <w:pgSz w:w="15840" w:h="12240" w:orient="landscape"/>
+      <w:pgMar w:top="1701" w:right="1417" w:bottom="1701" w:left="1417" w:header="708" w:footer="708" w:gutter="0"/>
       <w:cols w:space="708"/>
       <w:docGrid w:linePitch="360"/>
     </w:sectPr>
@@ -5109,7 +5215,7 @@
 </file>
 
 <file path=word/endnotes.xml><?xml version="1.0" encoding="utf-8"?>
-<w:endnotes xmlns:wpc="http://schemas.microsoft.com/office/word/2010/wordprocessingCanvas" xmlns:mc="http://schemas.openxmlformats.org/markup-compatibility/2006" xmlns:o="urn:schemas-microsoft-com:office:office" xmlns:r="http://schemas.openxmlformats.org/officeDocument/2006/relationships" xmlns:m="http://schemas.openxmlformats.org/officeDocument/2006/math" xmlns:v="urn:schemas-microsoft-com:vml" xmlns:wp14="http://schemas.microsoft.com/office/word/2010/wordprocessingDrawing" xmlns:wp="http://schemas.openxmlformats.org/drawingml/2006/wordprocessingDrawing" xmlns:w10="urn:schemas-microsoft-com:office:word" xmlns:w="http://schemas.openxmlformats.org/wordprocessingml/2006/main" xmlns:w14="http://schemas.microsoft.com/office/word/2010/wordml" xmlns:wpg="http://schemas.microsoft.com/office/word/2010/wordprocessingGroup" xmlns:wpi="http://schemas.microsoft.com/office/word/2010/wordprocessingInk" xmlns:wne="http://schemas.microsoft.com/office/word/2006/wordml" xmlns:wps="http://schemas.microsoft.com/office/word/2010/wordprocessingShape" mc:Ignorable="w14 wp14">
+<w:endnotes xmlns:ve="http://schemas.openxmlformats.org/markup-compatibility/2006" xmlns:o="urn:schemas-microsoft-com:office:office" xmlns:r="http://schemas.openxmlformats.org/officeDocument/2006/relationships" xmlns:m="http://schemas.openxmlformats.org/officeDocument/2006/math" xmlns:v="urn:schemas-microsoft-com:vml" xmlns:wp="http://schemas.openxmlformats.org/drawingml/2006/wordprocessingDrawing" xmlns:w10="urn:schemas-microsoft-com:office:word" xmlns:w="http://schemas.openxmlformats.org/wordprocessingml/2006/main" xmlns:wne="http://schemas.microsoft.com/office/word/2006/wordml">
   <w:endnote w:type="separator" w:id="-1">
     <w:p>
       <w:pPr>
@@ -5134,7 +5240,7 @@
 </file>
 
 <file path=word/footer1.xml><?xml version="1.0" encoding="utf-8"?>
-<w:ftr xmlns:wpc="http://schemas.microsoft.com/office/word/2010/wordprocessingCanvas" xmlns:mc="http://schemas.openxmlformats.org/markup-compatibility/2006" xmlns:o="urn:schemas-microsoft-com:office:office" xmlns:r="http://schemas.openxmlformats.org/officeDocument/2006/relationships" xmlns:m="http://schemas.openxmlformats.org/officeDocument/2006/math" xmlns:v="urn:schemas-microsoft-com:vml" xmlns:wp14="http://schemas.microsoft.com/office/word/2010/wordprocessingDrawing" xmlns:wp="http://schemas.openxmlformats.org/drawingml/2006/wordprocessingDrawing" xmlns:w10="urn:schemas-microsoft-com:office:word" xmlns:w="http://schemas.openxmlformats.org/wordprocessingml/2006/main" xmlns:w14="http://schemas.microsoft.com/office/word/2010/wordml" xmlns:wpg="http://schemas.microsoft.com/office/word/2010/wordprocessingGroup" xmlns:wpi="http://schemas.microsoft.com/office/word/2010/wordprocessingInk" xmlns:wne="http://schemas.microsoft.com/office/word/2006/wordml" xmlns:wps="http://schemas.microsoft.com/office/word/2010/wordprocessingShape" mc:Ignorable="w14 wp14">
+<w:ftr xmlns:ve="http://schemas.openxmlformats.org/markup-compatibility/2006" xmlns:o="urn:schemas-microsoft-com:office:office" xmlns:r="http://schemas.openxmlformats.org/officeDocument/2006/relationships" xmlns:m="http://schemas.openxmlformats.org/officeDocument/2006/math" xmlns:v="urn:schemas-microsoft-com:vml" xmlns:wp="http://schemas.openxmlformats.org/drawingml/2006/wordprocessingDrawing" xmlns:w10="urn:schemas-microsoft-com:office:word" xmlns:w="http://schemas.openxmlformats.org/wordprocessingml/2006/main" xmlns:wne="http://schemas.microsoft.com/office/word/2006/wordml">
   <w:p>
     <w:pPr>
       <w:pStyle w:val="Piedepgina"/>
@@ -5148,7 +5254,7 @@
 </file>
 
 <file path=word/footnotes.xml><?xml version="1.0" encoding="utf-8"?>
-<w:footnotes xmlns:wpc="http://schemas.microsoft.com/office/word/2010/wordprocessingCanvas" xmlns:mc="http://schemas.openxmlformats.org/markup-compatibility/2006" xmlns:o="urn:schemas-microsoft-com:office:office" xmlns:r="http://schemas.openxmlformats.org/officeDocument/2006/relationships" xmlns:m="http://schemas.openxmlformats.org/officeDocument/2006/math" xmlns:v="urn:schemas-microsoft-com:vml" xmlns:wp14="http://schemas.microsoft.com/office/word/2010/wordprocessingDrawing" xmlns:wp="http://schemas.openxmlformats.org/drawingml/2006/wordprocessingDrawing" xmlns:w10="urn:schemas-microsoft-com:office:word" xmlns:w="http://schemas.openxmlformats.org/wordprocessingml/2006/main" xmlns:w14="http://schemas.microsoft.com/office/word/2010/wordml" xmlns:wpg="http://schemas.microsoft.com/office/word/2010/wordprocessingGroup" xmlns:wpi="http://schemas.microsoft.com/office/word/2010/wordprocessingInk" xmlns:wne="http://schemas.microsoft.com/office/word/2006/wordml" xmlns:wps="http://schemas.microsoft.com/office/word/2010/wordprocessingShape" mc:Ignorable="w14 wp14">
+<w:footnotes xmlns:ve="http://schemas.openxmlformats.org/markup-compatibility/2006" xmlns:o="urn:schemas-microsoft-com:office:office" xmlns:r="http://schemas.openxmlformats.org/officeDocument/2006/relationships" xmlns:m="http://schemas.openxmlformats.org/officeDocument/2006/math" xmlns:v="urn:schemas-microsoft-com:vml" xmlns:wp="http://schemas.openxmlformats.org/drawingml/2006/wordprocessingDrawing" xmlns:w10="urn:schemas-microsoft-com:office:word" xmlns:w="http://schemas.openxmlformats.org/wordprocessingml/2006/main" xmlns:wne="http://schemas.microsoft.com/office/word/2006/wordml">
   <w:footnote w:type="separator" w:id="-1">
     <w:p>
       <w:pPr>
@@ -5173,10 +5279,12 @@
 </file>
 
 <file path=word/header1.xml><?xml version="1.0" encoding="utf-8"?>
-<w:hdr xmlns:wpc="http://schemas.microsoft.com/office/word/2010/wordprocessingCanvas" xmlns:mc="http://schemas.openxmlformats.org/markup-compatibility/2006" xmlns:o="urn:schemas-microsoft-com:office:office" xmlns:r="http://schemas.openxmlformats.org/officeDocument/2006/relationships" xmlns:m="http://schemas.openxmlformats.org/officeDocument/2006/math" xmlns:v="urn:schemas-microsoft-com:vml" xmlns:wp14="http://schemas.microsoft.com/office/word/2010/wordprocessingDrawing" xmlns:wp="http://schemas.openxmlformats.org/drawingml/2006/wordprocessingDrawing" xmlns:w10="urn:schemas-microsoft-com:office:word" xmlns:w="http://schemas.openxmlformats.org/wordprocessingml/2006/main" xmlns:w14="http://schemas.microsoft.com/office/word/2010/wordml" xmlns:wpg="http://schemas.microsoft.com/office/word/2010/wordprocessingGroup" xmlns:wpi="http://schemas.microsoft.com/office/word/2010/wordprocessingInk" xmlns:wne="http://schemas.microsoft.com/office/word/2006/wordml" xmlns:wps="http://schemas.microsoft.com/office/word/2010/wordprocessingShape" mc:Ignorable="w14 wp14">
+<w:hdr xmlns:ve="http://schemas.openxmlformats.org/markup-compatibility/2006" xmlns:o="urn:schemas-microsoft-com:office:office" xmlns:r="http://schemas.openxmlformats.org/officeDocument/2006/relationships" xmlns:m="http://schemas.openxmlformats.org/officeDocument/2006/math" xmlns:v="urn:schemas-microsoft-com:vml" xmlns:wp="http://schemas.openxmlformats.org/drawingml/2006/wordprocessingDrawing" xmlns:w10="urn:schemas-microsoft-com:office:word" xmlns:w="http://schemas.openxmlformats.org/wordprocessingml/2006/main" xmlns:wne="http://schemas.microsoft.com/office/word/2006/wordml">
   <w:p>
     <w:pPr>
-      <w:pStyle w:val="Encabezado"/>
+      <w:rPr>
+        <w:lang w:val="es-ES"/>
+      </w:rPr>
     </w:pPr>
     <w:r>
       <w:t>TPO – Aplicaciones Interactivas</w:t>
@@ -5187,62 +5295,148 @@
     <w:r>
       <w:tab/>
     </w:r>
-    <w:r>
-      <w:rPr>
-        <w:lang w:val="es-ES"/>
-      </w:rPr>
-      <w:t xml:space="preserve">Página </w:t>
-    </w:r>
-    <w:r>
-      <w:rPr>
-        <w:b/>
-      </w:rPr>
-      <w:fldChar w:fldCharType="begin"/>
-    </w:r>
-    <w:r>
-      <w:rPr>
-        <w:b/>
-      </w:rPr>
-      <w:instrText>PAGE  \* Arabic  \* MERGEFORMAT</w:instrText>
-    </w:r>
-    <w:r>
-      <w:rPr>
-        <w:b/>
-      </w:rPr>
-      <w:fldChar w:fldCharType="separate"/>
-    </w:r>
-    <w:r>
-      <w:rPr>
-        <w:b/>
-        <w:noProof/>
-        <w:lang w:val="es-ES"/>
-      </w:rPr>
-      <w:t>10</w:t>
-    </w:r>
-    <w:r>
-      <w:rPr>
-        <w:b/>
-      </w:rPr>
-      <w:fldChar w:fldCharType="end"/>
-    </w:r>
-    <w:r>
-      <w:rPr>
-        <w:lang w:val="es-ES"/>
-      </w:rPr>
-      <w:t xml:space="preserve"> de </w:t>
-    </w:r>
-    <w:r>
-      <w:rPr>
-        <w:b/>
-      </w:rPr>
-      <w:t>15</w:t>
-    </w:r>
+    <w:sdt>
+      <w:sdtPr>
+        <w:rPr>
+          <w:lang w:val="es-ES"/>
+        </w:rPr>
+        <w:id w:val="250395305"/>
+        <w:docPartObj>
+          <w:docPartGallery w:val="Page Numbers (Top of Page)"/>
+          <w:docPartUnique/>
+        </w:docPartObj>
+      </w:sdtPr>
+      <w:sdtContent>
+        <w:r>
+          <w:rPr>
+            <w:lang w:val="es-ES"/>
+          </w:rPr>
+          <w:tab/>
+        </w:r>
+        <w:r>
+          <w:rPr>
+            <w:lang w:val="es-ES"/>
+          </w:rPr>
+          <w:tab/>
+        </w:r>
+        <w:r>
+          <w:rPr>
+            <w:lang w:val="es-ES"/>
+          </w:rPr>
+          <w:tab/>
+        </w:r>
+        <w:r>
+          <w:rPr>
+            <w:lang w:val="es-ES"/>
+          </w:rPr>
+          <w:tab/>
+        </w:r>
+        <w:r>
+          <w:rPr>
+            <w:lang w:val="es-ES"/>
+          </w:rPr>
+          <w:tab/>
+        </w:r>
+        <w:r>
+          <w:rPr>
+            <w:lang w:val="es-ES"/>
+          </w:rPr>
+          <w:tab/>
+        </w:r>
+        <w:r>
+          <w:rPr>
+            <w:lang w:val="es-ES"/>
+          </w:rPr>
+          <w:tab/>
+        </w:r>
+        <w:r>
+          <w:rPr>
+            <w:lang w:val="es-ES"/>
+          </w:rPr>
+          <w:tab/>
+          <w:t xml:space="preserve">Página </w:t>
+        </w:r>
+        <w:r>
+          <w:rPr>
+            <w:lang w:val="es-ES"/>
+          </w:rPr>
+          <w:fldChar w:fldCharType="begin"/>
+        </w:r>
+        <w:r>
+          <w:rPr>
+            <w:lang w:val="es-ES"/>
+          </w:rPr>
+          <w:instrText xml:space="preserve"> PAGE </w:instrText>
+        </w:r>
+        <w:r>
+          <w:rPr>
+            <w:lang w:val="es-ES"/>
+          </w:rPr>
+          <w:fldChar w:fldCharType="separate"/>
+        </w:r>
+        <w:r>
+          <w:rPr>
+            <w:noProof/>
+            <w:lang w:val="es-ES"/>
+          </w:rPr>
+          <w:t>16</w:t>
+        </w:r>
+        <w:r>
+          <w:rPr>
+            <w:lang w:val="es-ES"/>
+          </w:rPr>
+          <w:fldChar w:fldCharType="end"/>
+        </w:r>
+        <w:r>
+          <w:rPr>
+            <w:lang w:val="es-ES"/>
+          </w:rPr>
+          <w:t xml:space="preserve"> de </w:t>
+        </w:r>
+        <w:r>
+          <w:rPr>
+            <w:lang w:val="es-ES"/>
+          </w:rPr>
+          <w:fldChar w:fldCharType="begin"/>
+        </w:r>
+        <w:r>
+          <w:rPr>
+            <w:lang w:val="es-ES"/>
+          </w:rPr>
+          <w:instrText xml:space="preserve"> NUMPAGES  </w:instrText>
+        </w:r>
+        <w:r>
+          <w:rPr>
+            <w:lang w:val="es-ES"/>
+          </w:rPr>
+          <w:fldChar w:fldCharType="separate"/>
+        </w:r>
+        <w:r>
+          <w:rPr>
+            <w:noProof/>
+            <w:lang w:val="es-ES"/>
+          </w:rPr>
+          <w:t>16</w:t>
+        </w:r>
+        <w:r>
+          <w:rPr>
+            <w:lang w:val="es-ES"/>
+          </w:rPr>
+          <w:fldChar w:fldCharType="end"/>
+        </w:r>
+      </w:sdtContent>
+    </w:sdt>
+  </w:p>
+  <w:p>
+    <w:pPr>
+      <w:pStyle w:val="Encabezado"/>
+    </w:pPr>
   </w:p>
 </w:hdr>
 </file>
 
 <file path=word/numbering.xml><?xml version="1.0" encoding="utf-8"?>
-<w:numbering xmlns:wpc="http://schemas.microsoft.com/office/word/2010/wordprocessingCanvas" xmlns:mc="http://schemas.openxmlformats.org/markup-compatibility/2006" xmlns:o="urn:schemas-microsoft-com:office:office" xmlns:r="http://schemas.openxmlformats.org/officeDocument/2006/relationships" xmlns:m="http://schemas.openxmlformats.org/officeDocument/2006/math" xmlns:v="urn:schemas-microsoft-com:vml" xmlns:wp14="http://schemas.microsoft.com/office/word/2010/wordprocessingDrawing" xmlns:wp="http://schemas.openxmlformats.org/drawingml/2006/wordprocessingDrawing" xmlns:w10="urn:schemas-microsoft-com:office:word" xmlns:w="http://schemas.openxmlformats.org/wordprocessingml/2006/main" xmlns:w14="http://schemas.microsoft.com/office/word/2010/wordml" xmlns:wpg="http://schemas.microsoft.com/office/word/2010/wordprocessingGroup" xmlns:wpi="http://schemas.microsoft.com/office/word/2010/wordprocessingInk" xmlns:wne="http://schemas.microsoft.com/office/word/2006/wordml" xmlns:wps="http://schemas.microsoft.com/office/word/2010/wordprocessingShape" mc:Ignorable="w14 wp14">
+<w:numbering xmlns:ve="http://schemas.openxmlformats.org/markup-compatibility/2006" xmlns:o="urn:schemas-microsoft-com:office:office" xmlns:r="http://schemas.openxmlformats.org/officeDocument/2006/relationships" xmlns:m="http://schemas.openxmlformats.org/officeDocument/2006/math" xmlns:v="urn:schemas-microsoft-com:vml" xmlns:wp="http://schemas.openxmlformats.org/drawingml/2006/wordprocessingDrawing" xmlns:w10="urn:schemas-microsoft-com:office:word" xmlns:w="http://schemas.openxmlformats.org/wordprocessingml/2006/main" xmlns:wne="http://schemas.microsoft.com/office/word/2006/wordml">
   <w:abstractNum w:abstractNumId="0">
     <w:nsid w:val="042769DC"/>
     <w:multiLevelType w:val="hybridMultilevel"/>
@@ -7054,11 +7248,14 @@
   <w:num w:numId="18">
     <w:abstractNumId w:val="9"/>
   </w:num>
+  <w:num w:numId="19">
+    <w:abstractNumId w:val="9"/>
+  </w:num>
 </w:numbering>
 </file>
 
 <file path=word/styles.xml><?xml version="1.0" encoding="utf-8"?>
-<w:styles xmlns:mc="http://schemas.openxmlformats.org/markup-compatibility/2006" xmlns:r="http://schemas.openxmlformats.org/officeDocument/2006/relationships" xmlns:w="http://schemas.openxmlformats.org/wordprocessingml/2006/main" xmlns:w14="http://schemas.microsoft.com/office/word/2010/wordml" mc:Ignorable="w14">
+<w:styles xmlns:r="http://schemas.openxmlformats.org/officeDocument/2006/relationships" xmlns:w="http://schemas.openxmlformats.org/wordprocessingml/2006/main">
   <w:docDefaults>
     <w:rPrDefault>
       <w:rPr>
@@ -7216,6 +7413,7 @@
   <w:style w:type="paragraph" w:default="1" w:styleId="Normal">
     <w:name w:val="Normal"/>
     <w:qFormat/>
+    <w:rsid w:val="00AF5AF7"/>
   </w:style>
   <w:style w:type="paragraph" w:styleId="Ttulo1">
     <w:name w:val="heading 1"/>
@@ -7472,6 +7670,7 @@
     <w:uiPriority w:val="99"/>
     <w:semiHidden/>
     <w:unhideWhenUsed/>
+    <w:qFormat/>
     <w:tblPr>
       <w:tblInd w:w="0" w:type="dxa"/>
       <w:tblCellMar>
@@ -8693,7 +8892,7 @@
 </file>
 
 <file path=customXml/itemProps1.xml><?xml version="1.0" encoding="utf-8"?>
-<ds:datastoreItem xmlns:ds="http://schemas.openxmlformats.org/officeDocument/2006/customXml" ds:itemID="{46B30947-543D-457F-80DA-10D7B27D680E}">
+<ds:datastoreItem xmlns:ds="http://schemas.openxmlformats.org/officeDocument/2006/customXml" ds:itemID="{29A8467C-DF42-4674-A4C4-6DFF7A5FD2C8}">
   <ds:schemaRefs>
     <ds:schemaRef ds:uri="http://schemas.openxmlformats.org/officeDocument/2006/bibliography"/>
   </ds:schemaRefs>

</xml_diff>

<commit_message>
Agregado del diagrama de Clases al documento
</commit_message>
<xml_diff>
--- a/doc/TPO_AplicacionesInteractivas.docx
+++ b/doc/TPO_AplicacionesInteractivas.docx
@@ -1,6 +1,6 @@
 
 <file path=word/document.xml><?xml version="1.0" encoding="utf-8"?>
-<w:document xmlns:ve="http://schemas.openxmlformats.org/markup-compatibility/2006" xmlns:o="urn:schemas-microsoft-com:office:office" xmlns:r="http://schemas.openxmlformats.org/officeDocument/2006/relationships" xmlns:m="http://schemas.openxmlformats.org/officeDocument/2006/math" xmlns:v="urn:schemas-microsoft-com:vml" xmlns:wp="http://schemas.openxmlformats.org/drawingml/2006/wordprocessingDrawing" xmlns:w10="urn:schemas-microsoft-com:office:word" xmlns:w="http://schemas.openxmlformats.org/wordprocessingml/2006/main" xmlns:wne="http://schemas.microsoft.com/office/word/2006/wordml">
+<w:document xmlns:wpc="http://schemas.microsoft.com/office/word/2010/wordprocessingCanvas" xmlns:mc="http://schemas.openxmlformats.org/markup-compatibility/2006" xmlns:o="urn:schemas-microsoft-com:office:office" xmlns:r="http://schemas.openxmlformats.org/officeDocument/2006/relationships" xmlns:m="http://schemas.openxmlformats.org/officeDocument/2006/math" xmlns:v="urn:schemas-microsoft-com:vml" xmlns:wp14="http://schemas.microsoft.com/office/word/2010/wordprocessingDrawing" xmlns:wp="http://schemas.openxmlformats.org/drawingml/2006/wordprocessingDrawing" xmlns:w10="urn:schemas-microsoft-com:office:word" xmlns:w="http://schemas.openxmlformats.org/wordprocessingml/2006/main" xmlns:w14="http://schemas.microsoft.com/office/word/2010/wordml" xmlns:wpg="http://schemas.microsoft.com/office/word/2010/wordprocessingGroup" xmlns:wpi="http://schemas.microsoft.com/office/word/2010/wordprocessingInk" xmlns:wne="http://schemas.microsoft.com/office/word/2006/wordml" xmlns:wps="http://schemas.microsoft.com/office/word/2010/wordprocessingShape" mc:Ignorable="w14 wp14">
   <w:body>
     <w:p>
       <w:pPr>
@@ -640,7 +640,6 @@
         </w:numPr>
       </w:pPr>
       <w:r>
-        <w:lastRenderedPageBreak/>
         <w:t xml:space="preserve"> Cálculo para Usuario Industriales</w:t>
       </w:r>
     </w:p>
@@ -653,6 +652,7 @@
         </w:numPr>
       </w:pPr>
       <w:r>
+        <w:lastRenderedPageBreak/>
         <w:t>Calcular tarifa básica: multiplicar el consumo por la tarifa de usuario Industrial.</w:t>
       </w:r>
     </w:p>
@@ -896,7 +896,7 @@
       <w:r>
         <w:rPr>
           <w:noProof/>
-          <w:lang w:val="es-ES" w:eastAsia="es-ES"/>
+          <w:lang w:eastAsia="es-AR"/>
         </w:rPr>
         <w:drawing>
           <wp:inline distT="0" distB="0" distL="0" distR="0">
@@ -914,7 +914,7 @@
                     <pic:cNvPicPr/>
                   </pic:nvPicPr>
                   <pic:blipFill>
-                    <a:blip r:embed="rId8" cstate="print"/>
+                    <a:blip r:embed="rId9" cstate="print"/>
                     <a:stretch>
                       <a:fillRect/>
                     </a:stretch>
@@ -977,7 +977,7 @@
           <w:insideV w:val="single" w:sz="6" w:space="0" w:color="auto"/>
         </w:tblBorders>
         <w:tblLayout w:type="fixed"/>
-        <w:tblLook w:val="0000"/>
+        <w:tblLook w:val="0000" w:firstRow="0" w:lastRow="0" w:firstColumn="0" w:lastColumn="0" w:noHBand="0" w:noVBand="0"/>
       </w:tblPr>
       <w:tblGrid>
         <w:gridCol w:w="1728"/>
@@ -1252,7 +1252,7 @@
           <w:insideV w:val="single" w:sz="6" w:space="0" w:color="auto"/>
         </w:tblBorders>
         <w:tblLayout w:type="fixed"/>
-        <w:tblLook w:val="0000"/>
+        <w:tblLook w:val="0000" w:firstRow="0" w:lastRow="0" w:firstColumn="0" w:lastColumn="0" w:noHBand="0" w:noVBand="0"/>
       </w:tblPr>
       <w:tblGrid>
         <w:gridCol w:w="2628"/>
@@ -1683,7 +1683,14 @@
               <w:rPr>
                 <w:rFonts w:ascii="Arial" w:hAnsi="Arial" w:cs="Arial"/>
               </w:rPr>
-              <w:t>El operador ingresa a la opción “Registrar Medición”</w:t>
+              <w:t xml:space="preserve">El operador ingresa a la </w:t>
+            </w:r>
+            <w:r>
+              <w:rPr>
+                <w:rFonts w:ascii="Arial" w:hAnsi="Arial" w:cs="Arial"/>
+              </w:rPr>
+              <w:lastRenderedPageBreak/>
+              <w:t>opción “Registrar Medición”</w:t>
             </w:r>
           </w:p>
         </w:tc>
@@ -2364,7 +2371,6 @@
               <w:rPr>
                 <w:rFonts w:ascii="Arial" w:hAnsi="Arial" w:cs="Arial"/>
               </w:rPr>
-              <w:lastRenderedPageBreak/>
               <w:t>Includes</w:t>
             </w:r>
             <w:proofErr w:type="spellEnd"/>
@@ -2423,7 +2429,14 @@
               <w:rPr>
                 <w:rFonts w:ascii="Arial" w:hAnsi="Arial" w:cs="Arial"/>
               </w:rPr>
-              <w:t>No Funcionales</w:t>
+              <w:t xml:space="preserve">No </w:t>
+            </w:r>
+            <w:r>
+              <w:rPr>
+                <w:rFonts w:ascii="Arial" w:hAnsi="Arial" w:cs="Arial"/>
+              </w:rPr>
+              <w:lastRenderedPageBreak/>
+              <w:t>Funcionales</w:t>
             </w:r>
           </w:p>
         </w:tc>
@@ -2443,6 +2456,7 @@
               <w:rPr>
                 <w:rFonts w:ascii="Arial" w:hAnsi="Arial" w:cs="Arial"/>
               </w:rPr>
+              <w:lastRenderedPageBreak/>
               <w:t>Actor</w:t>
             </w:r>
           </w:p>
@@ -2465,6 +2479,7 @@
               <w:rPr>
                 <w:rFonts w:ascii="Arial" w:hAnsi="Arial" w:cs="Arial"/>
               </w:rPr>
+              <w:lastRenderedPageBreak/>
               <w:t>Notas :</w:t>
             </w:r>
           </w:p>
@@ -2589,8 +2604,6 @@
       <w:pPr>
         <w:spacing w:line="360" w:lineRule="auto"/>
       </w:pPr>
-      <w:bookmarkStart w:id="0" w:name="_GoBack"/>
-      <w:bookmarkEnd w:id="0"/>
     </w:p>
     <w:tbl>
       <w:tblPr>
@@ -2604,7 +2617,7 @@
           <w:insideV w:val="single" w:sz="6" w:space="0" w:color="auto"/>
         </w:tblBorders>
         <w:tblLayout w:type="fixed"/>
-        <w:tblLook w:val="0000"/>
+        <w:tblLook w:val="0000" w:firstRow="0" w:lastRow="0" w:firstColumn="0" w:lastColumn="0" w:noHBand="0" w:noVBand="0"/>
       </w:tblPr>
       <w:tblGrid>
         <w:gridCol w:w="1728"/>
@@ -2879,7 +2892,7 @@
           <w:insideV w:val="single" w:sz="6" w:space="0" w:color="auto"/>
         </w:tblBorders>
         <w:tblLayout w:type="fixed"/>
-        <w:tblLook w:val="0000"/>
+        <w:tblLook w:val="0000" w:firstRow="0" w:lastRow="0" w:firstColumn="0" w:lastColumn="0" w:noHBand="0" w:noVBand="0"/>
       </w:tblPr>
       <w:tblGrid>
         <w:gridCol w:w="2628"/>
@@ -3289,7 +3302,6 @@
               <w:rPr>
                 <w:rFonts w:ascii="Arial" w:hAnsi="Arial" w:cs="Arial"/>
               </w:rPr>
-              <w:lastRenderedPageBreak/>
               <w:t xml:space="preserve">Se crean </w:t>
             </w:r>
             <w:r>
@@ -3352,6 +3364,7 @@
               <w:rPr>
                 <w:rFonts w:ascii="Arial" w:hAnsi="Arial" w:cs="Arial"/>
               </w:rPr>
+              <w:lastRenderedPageBreak/>
               <w:t>S</w:t>
             </w:r>
             <w:r>
@@ -4092,7 +4105,14 @@
               <w:rPr>
                 <w:rFonts w:ascii="Arial" w:hAnsi="Arial" w:cs="Arial"/>
               </w:rPr>
-              <w:t>7- Si el total es menor a $150 aplica un subsidio de 5%. Acumula el importe del subsidio  para notificarlo al sistema contable.</w:t>
+              <w:t xml:space="preserve">7- Si el total es menor a $150 aplica un subsidio de 5%. Acumula el importe del subsidio  </w:t>
+            </w:r>
+            <w:r>
+              <w:rPr>
+                <w:rFonts w:ascii="Arial" w:hAnsi="Arial" w:cs="Arial"/>
+              </w:rPr>
+              <w:lastRenderedPageBreak/>
+              <w:t>para notificarlo al sistema contable.</w:t>
             </w:r>
           </w:p>
         </w:tc>
@@ -4730,14 +4750,7 @@
               <w:rPr>
                 <w:rFonts w:ascii="Arial" w:hAnsi="Arial" w:cs="Arial"/>
               </w:rPr>
-              <w:t xml:space="preserve">7- Si la cantidad de metros </w:t>
-            </w:r>
-            <w:r>
-              <w:rPr>
-                <w:rFonts w:ascii="Arial" w:hAnsi="Arial" w:cs="Arial"/>
-              </w:rPr>
-              <w:lastRenderedPageBreak/>
-              <w:t>cúbicos consumidos superan los 700m3 se aplica el costo por transporte, 3% sobre el total.</w:t>
+              <w:t>7- Si la cantidad de metros cúbicos consumidos superan los 700m3 se aplica el costo por transporte, 3% sobre el total.</w:t>
             </w:r>
           </w:p>
         </w:tc>
@@ -5076,7 +5089,7 @@
       <w:r>
         <w:rPr>
           <w:noProof/>
-          <w:lang w:val="es-ES" w:eastAsia="es-ES"/>
+          <w:lang w:eastAsia="es-AR"/>
         </w:rPr>
         <w:drawing>
           <wp:inline distT="0" distB="0" distL="0" distR="0">
@@ -5096,10 +5109,10 @@
                     </pic:cNvPicPr>
                   </pic:nvPicPr>
                   <pic:blipFill>
-                    <a:blip r:embed="rId9" cstate="print">
+                    <a:blip r:embed="rId10" cstate="print">
                       <a:extLst>
                         <a:ext uri="{28A0092B-C50C-407E-A947-70E740481C1C}">
-                          <a14:useLocalDpi xmlns:a14="http://schemas.microsoft.com/office/drawing/2010/main" xmlns:wps="http://schemas.microsoft.com/office/word/2010/wordprocessingShape" xmlns:wpi="http://schemas.microsoft.com/office/word/2010/wordprocessingInk" xmlns:wpg="http://schemas.microsoft.com/office/word/2010/wordprocessingGroup" xmlns:w14="http://schemas.microsoft.com/office/word/2010/wordml" xmlns:w="http://schemas.openxmlformats.org/wordprocessingml/2006/main" xmlns:w10="urn:schemas-microsoft-com:office:word" xmlns:wp14="http://schemas.microsoft.com/office/word/2010/wordprocessingDrawing" xmlns:v="urn:schemas-microsoft-com:vml" xmlns:o="urn:schemas-microsoft-com:office:office" xmlns:mc="http://schemas.openxmlformats.org/markup-compatibility/2006" xmlns:wpc="http://schemas.microsoft.com/office/word/2010/wordprocessingCanvas" xmlns="" val="0"/>
+                          <a14:useLocalDpi xmlns:a14="http://schemas.microsoft.com/office/drawing/2010/main" val="0"/>
                         </a:ext>
                       </a:extLst>
                     </a:blip>
@@ -5132,17 +5145,22 @@
     <w:p>
       <w:pPr>
         <w:sectPr>
-          <w:headerReference w:type="default" r:id="rId10"/>
-          <w:footerReference w:type="default" r:id="rId11"/>
+          <w:headerReference w:type="default" r:id="rId11"/>
+          <w:footerReference w:type="default" r:id="rId12"/>
           <w:pgSz w:w="12240" w:h="15840"/>
           <w:pgMar w:top="1417" w:right="1701" w:bottom="1417" w:left="1701" w:header="708" w:footer="708" w:gutter="0"/>
           <w:cols w:space="708"/>
+          <w:titlePg/>
           <w:docGrid w:linePitch="360"/>
         </w:sectPr>
       </w:pPr>
     </w:p>
     <w:p>
       <w:r>
+        <w:rPr>
+          <w:noProof/>
+          <w:lang w:eastAsia="es-AR"/>
+        </w:rPr>
         <w:lastRenderedPageBreak/>
         <w:drawing>
           <wp:inline distT="0" distB="0" distL="0" distR="0">
@@ -5162,10 +5180,10 @@
                     </pic:cNvPicPr>
                   </pic:nvPicPr>
                   <pic:blipFill>
-                    <a:blip r:embed="rId12" cstate="print">
+                    <a:blip r:embed="rId13" cstate="print">
                       <a:extLst>
                         <a:ext uri="{28A0092B-C50C-407E-A947-70E740481C1C}">
-                          <a14:useLocalDpi xmlns:a14="http://schemas.microsoft.com/office/drawing/2010/main" xmlns:wps="http://schemas.microsoft.com/office/word/2010/wordprocessingShape" xmlns:wpi="http://schemas.microsoft.com/office/word/2010/wordprocessingInk" xmlns:wpg="http://schemas.microsoft.com/office/word/2010/wordprocessingGroup" xmlns:w14="http://schemas.microsoft.com/office/word/2010/wordml" xmlns:w="http://schemas.openxmlformats.org/wordprocessingml/2006/main" xmlns:w10="urn:schemas-microsoft-com:office:word" xmlns:wp14="http://schemas.microsoft.com/office/word/2010/wordprocessingDrawing" xmlns:v="urn:schemas-microsoft-com:vml" xmlns:o="urn:schemas-microsoft-com:office:office" xmlns:mc="http://schemas.openxmlformats.org/markup-compatibility/2006" xmlns:wpc="http://schemas.microsoft.com/office/word/2010/wordprocessingCanvas" xmlns="" val="0"/>
+                          <a14:useLocalDpi xmlns:a14="http://schemas.microsoft.com/office/drawing/2010/main" val="0"/>
                         </a:ext>
                       </a:extLst>
                     </a:blip>
@@ -5203,10 +5221,50 @@
         <w:t>Diagrama de clases</w:t>
       </w:r>
     </w:p>
-    <w:p/>
+    <w:p>
+      <w:r>
+        <w:drawing>
+          <wp:inline distT="0" distB="0" distL="0" distR="0" wp14:anchorId="76C19E31" wp14:editId="34349C14">
+            <wp:extent cx="7141209" cy="5486400"/>
+            <wp:effectExtent l="0" t="0" r="0" b="0"/>
+            <wp:docPr id="4" name="Imagen 4"/>
+            <wp:cNvGraphicFramePr>
+              <a:graphicFrameLocks xmlns:a="http://schemas.openxmlformats.org/drawingml/2006/main" noChangeAspect="1"/>
+            </wp:cNvGraphicFramePr>
+            <a:graphic xmlns:a="http://schemas.openxmlformats.org/drawingml/2006/main">
+              <a:graphicData uri="http://schemas.openxmlformats.org/drawingml/2006/picture">
+                <pic:pic xmlns:pic="http://schemas.openxmlformats.org/drawingml/2006/picture">
+                  <pic:nvPicPr>
+                    <pic:cNvPr id="0" name=""/>
+                    <pic:cNvPicPr/>
+                  </pic:nvPicPr>
+                  <pic:blipFill>
+                    <a:blip r:embed="rId14"/>
+                    <a:stretch>
+                      <a:fillRect/>
+                    </a:stretch>
+                  </pic:blipFill>
+                  <pic:spPr>
+                    <a:xfrm>
+                      <a:off x="0" y="0"/>
+                      <a:ext cx="7141209" cy="5486400"/>
+                    </a:xfrm>
+                    <a:prstGeom prst="rect">
+                      <a:avLst/>
+                    </a:prstGeom>
+                  </pic:spPr>
+                </pic:pic>
+              </a:graphicData>
+            </a:graphic>
+          </wp:inline>
+        </w:drawing>
+      </w:r>
+      <w:bookmarkStart w:id="0" w:name="_GoBack"/>
+      <w:bookmarkEnd w:id="0"/>
+    </w:p>
     <w:sectPr>
       <w:pgSz w:w="15840" w:h="12240" w:orient="landscape"/>
-      <w:pgMar w:top="1701" w:right="1417" w:bottom="1701" w:left="1417" w:header="708" w:footer="708" w:gutter="0"/>
+      <w:pgMar w:top="1044" w:right="1417" w:bottom="1701" w:left="1417" w:header="708" w:footer="708" w:gutter="0"/>
       <w:cols w:space="708"/>
       <w:docGrid w:linePitch="360"/>
     </w:sectPr>
@@ -5215,7 +5273,7 @@
 </file>
 
 <file path=word/endnotes.xml><?xml version="1.0" encoding="utf-8"?>
-<w:endnotes xmlns:ve="http://schemas.openxmlformats.org/markup-compatibility/2006" xmlns:o="urn:schemas-microsoft-com:office:office" xmlns:r="http://schemas.openxmlformats.org/officeDocument/2006/relationships" xmlns:m="http://schemas.openxmlformats.org/officeDocument/2006/math" xmlns:v="urn:schemas-microsoft-com:vml" xmlns:wp="http://schemas.openxmlformats.org/drawingml/2006/wordprocessingDrawing" xmlns:w10="urn:schemas-microsoft-com:office:word" xmlns:w="http://schemas.openxmlformats.org/wordprocessingml/2006/main" xmlns:wne="http://schemas.microsoft.com/office/word/2006/wordml">
+<w:endnotes xmlns:wpc="http://schemas.microsoft.com/office/word/2010/wordprocessingCanvas" xmlns:mc="http://schemas.openxmlformats.org/markup-compatibility/2006" xmlns:o="urn:schemas-microsoft-com:office:office" xmlns:r="http://schemas.openxmlformats.org/officeDocument/2006/relationships" xmlns:m="http://schemas.openxmlformats.org/officeDocument/2006/math" xmlns:v="urn:schemas-microsoft-com:vml" xmlns:wp14="http://schemas.microsoft.com/office/word/2010/wordprocessingDrawing" xmlns:wp="http://schemas.openxmlformats.org/drawingml/2006/wordprocessingDrawing" xmlns:w10="urn:schemas-microsoft-com:office:word" xmlns:w="http://schemas.openxmlformats.org/wordprocessingml/2006/main" xmlns:w14="http://schemas.microsoft.com/office/word/2010/wordml" xmlns:wpg="http://schemas.microsoft.com/office/word/2010/wordprocessingGroup" xmlns:wpi="http://schemas.microsoft.com/office/word/2010/wordprocessingInk" xmlns:wne="http://schemas.microsoft.com/office/word/2006/wordml" xmlns:wps="http://schemas.microsoft.com/office/word/2010/wordprocessingShape" mc:Ignorable="w14 wp14">
   <w:endnote w:type="separator" w:id="-1">
     <w:p>
       <w:pPr>
@@ -5240,7 +5298,7 @@
 </file>
 
 <file path=word/footer1.xml><?xml version="1.0" encoding="utf-8"?>
-<w:ftr xmlns:ve="http://schemas.openxmlformats.org/markup-compatibility/2006" xmlns:o="urn:schemas-microsoft-com:office:office" xmlns:r="http://schemas.openxmlformats.org/officeDocument/2006/relationships" xmlns:m="http://schemas.openxmlformats.org/officeDocument/2006/math" xmlns:v="urn:schemas-microsoft-com:vml" xmlns:wp="http://schemas.openxmlformats.org/drawingml/2006/wordprocessingDrawing" xmlns:w10="urn:schemas-microsoft-com:office:word" xmlns:w="http://schemas.openxmlformats.org/wordprocessingml/2006/main" xmlns:wne="http://schemas.microsoft.com/office/word/2006/wordml">
+<w:ftr xmlns:wpc="http://schemas.microsoft.com/office/word/2010/wordprocessingCanvas" xmlns:mc="http://schemas.openxmlformats.org/markup-compatibility/2006" xmlns:o="urn:schemas-microsoft-com:office:office" xmlns:r="http://schemas.openxmlformats.org/officeDocument/2006/relationships" xmlns:m="http://schemas.openxmlformats.org/officeDocument/2006/math" xmlns:v="urn:schemas-microsoft-com:vml" xmlns:wp14="http://schemas.microsoft.com/office/word/2010/wordprocessingDrawing" xmlns:wp="http://schemas.openxmlformats.org/drawingml/2006/wordprocessingDrawing" xmlns:w10="urn:schemas-microsoft-com:office:word" xmlns:w="http://schemas.openxmlformats.org/wordprocessingml/2006/main" xmlns:w14="http://schemas.microsoft.com/office/word/2010/wordml" xmlns:wpg="http://schemas.microsoft.com/office/word/2010/wordprocessingGroup" xmlns:wpi="http://schemas.microsoft.com/office/word/2010/wordprocessingInk" xmlns:wne="http://schemas.microsoft.com/office/word/2006/wordml" xmlns:wps="http://schemas.microsoft.com/office/word/2010/wordprocessingShape" mc:Ignorable="w14 wp14">
   <w:p>
     <w:pPr>
       <w:pStyle w:val="Piedepgina"/>
@@ -5254,7 +5312,7 @@
 </file>
 
 <file path=word/footnotes.xml><?xml version="1.0" encoding="utf-8"?>
-<w:footnotes xmlns:ve="http://schemas.openxmlformats.org/markup-compatibility/2006" xmlns:o="urn:schemas-microsoft-com:office:office" xmlns:r="http://schemas.openxmlformats.org/officeDocument/2006/relationships" xmlns:m="http://schemas.openxmlformats.org/officeDocument/2006/math" xmlns:v="urn:schemas-microsoft-com:vml" xmlns:wp="http://schemas.openxmlformats.org/drawingml/2006/wordprocessingDrawing" xmlns:w10="urn:schemas-microsoft-com:office:word" xmlns:w="http://schemas.openxmlformats.org/wordprocessingml/2006/main" xmlns:wne="http://schemas.microsoft.com/office/word/2006/wordml">
+<w:footnotes xmlns:wpc="http://schemas.microsoft.com/office/word/2010/wordprocessingCanvas" xmlns:mc="http://schemas.openxmlformats.org/markup-compatibility/2006" xmlns:o="urn:schemas-microsoft-com:office:office" xmlns:r="http://schemas.openxmlformats.org/officeDocument/2006/relationships" xmlns:m="http://schemas.openxmlformats.org/officeDocument/2006/math" xmlns:v="urn:schemas-microsoft-com:vml" xmlns:wp14="http://schemas.microsoft.com/office/word/2010/wordprocessingDrawing" xmlns:wp="http://schemas.openxmlformats.org/drawingml/2006/wordprocessingDrawing" xmlns:w10="urn:schemas-microsoft-com:office:word" xmlns:w="http://schemas.openxmlformats.org/wordprocessingml/2006/main" xmlns:w14="http://schemas.microsoft.com/office/word/2010/wordml" xmlns:wpg="http://schemas.microsoft.com/office/word/2010/wordprocessingGroup" xmlns:wpi="http://schemas.microsoft.com/office/word/2010/wordprocessingInk" xmlns:wne="http://schemas.microsoft.com/office/word/2006/wordml" xmlns:wps="http://schemas.microsoft.com/office/word/2010/wordprocessingShape" mc:Ignorable="w14 wp14">
   <w:footnote w:type="separator" w:id="-1">
     <w:p>
       <w:pPr>
@@ -5279,7 +5337,7 @@
 </file>
 
 <file path=word/header1.xml><?xml version="1.0" encoding="utf-8"?>
-<w:hdr xmlns:ve="http://schemas.openxmlformats.org/markup-compatibility/2006" xmlns:o="urn:schemas-microsoft-com:office:office" xmlns:r="http://schemas.openxmlformats.org/officeDocument/2006/relationships" xmlns:m="http://schemas.openxmlformats.org/officeDocument/2006/math" xmlns:v="urn:schemas-microsoft-com:vml" xmlns:wp="http://schemas.openxmlformats.org/drawingml/2006/wordprocessingDrawing" xmlns:w10="urn:schemas-microsoft-com:office:word" xmlns:w="http://schemas.openxmlformats.org/wordprocessingml/2006/main" xmlns:wne="http://schemas.microsoft.com/office/word/2006/wordml">
+<w:hdr xmlns:wpc="http://schemas.microsoft.com/office/word/2010/wordprocessingCanvas" xmlns:mc="http://schemas.openxmlformats.org/markup-compatibility/2006" xmlns:o="urn:schemas-microsoft-com:office:office" xmlns:r="http://schemas.openxmlformats.org/officeDocument/2006/relationships" xmlns:m="http://schemas.openxmlformats.org/officeDocument/2006/math" xmlns:v="urn:schemas-microsoft-com:vml" xmlns:wp14="http://schemas.microsoft.com/office/word/2010/wordprocessingDrawing" xmlns:wp="http://schemas.openxmlformats.org/drawingml/2006/wordprocessingDrawing" xmlns:w10="urn:schemas-microsoft-com:office:word" xmlns:w="http://schemas.openxmlformats.org/wordprocessingml/2006/main" xmlns:w14="http://schemas.microsoft.com/office/word/2010/wordml" xmlns:wpg="http://schemas.microsoft.com/office/word/2010/wordprocessingGroup" xmlns:wpi="http://schemas.microsoft.com/office/word/2010/wordprocessingInk" xmlns:wne="http://schemas.microsoft.com/office/word/2006/wordml" xmlns:wps="http://schemas.microsoft.com/office/word/2010/wordprocessingShape" mc:Ignorable="w14 wp14">
   <w:p>
     <w:pPr>
       <w:rPr>
@@ -5306,6 +5364,7 @@
           <w:docPartUnique/>
         </w:docPartObj>
       </w:sdtPr>
+      <w:sdtEndPr/>
       <w:sdtContent>
         <w:r>
           <w:rPr>
@@ -5341,19 +5400,6 @@
           <w:rPr>
             <w:lang w:val="es-ES"/>
           </w:rPr>
-          <w:tab/>
-        </w:r>
-        <w:r>
-          <w:rPr>
-            <w:lang w:val="es-ES"/>
-          </w:rPr>
-          <w:tab/>
-        </w:r>
-        <w:r>
-          <w:rPr>
-            <w:lang w:val="es-ES"/>
-          </w:rPr>
-          <w:tab/>
           <w:t xml:space="preserve">Página </w:t>
         </w:r>
         <w:r>
@@ -5436,7 +5482,7 @@
 </file>
 
 <file path=word/numbering.xml><?xml version="1.0" encoding="utf-8"?>
-<w:numbering xmlns:ve="http://schemas.openxmlformats.org/markup-compatibility/2006" xmlns:o="urn:schemas-microsoft-com:office:office" xmlns:r="http://schemas.openxmlformats.org/officeDocument/2006/relationships" xmlns:m="http://schemas.openxmlformats.org/officeDocument/2006/math" xmlns:v="urn:schemas-microsoft-com:vml" xmlns:wp="http://schemas.openxmlformats.org/drawingml/2006/wordprocessingDrawing" xmlns:w10="urn:schemas-microsoft-com:office:word" xmlns:w="http://schemas.openxmlformats.org/wordprocessingml/2006/main" xmlns:wne="http://schemas.microsoft.com/office/word/2006/wordml">
+<w:numbering xmlns:wpc="http://schemas.microsoft.com/office/word/2010/wordprocessingCanvas" xmlns:mc="http://schemas.openxmlformats.org/markup-compatibility/2006" xmlns:o="urn:schemas-microsoft-com:office:office" xmlns:r="http://schemas.openxmlformats.org/officeDocument/2006/relationships" xmlns:m="http://schemas.openxmlformats.org/officeDocument/2006/math" xmlns:v="urn:schemas-microsoft-com:vml" xmlns:wp14="http://schemas.microsoft.com/office/word/2010/wordprocessingDrawing" xmlns:wp="http://schemas.openxmlformats.org/drawingml/2006/wordprocessingDrawing" xmlns:w10="urn:schemas-microsoft-com:office:word" xmlns:w="http://schemas.openxmlformats.org/wordprocessingml/2006/main" xmlns:w14="http://schemas.microsoft.com/office/word/2010/wordml" xmlns:wpg="http://schemas.microsoft.com/office/word/2010/wordprocessingGroup" xmlns:wpi="http://schemas.microsoft.com/office/word/2010/wordprocessingInk" xmlns:wne="http://schemas.microsoft.com/office/word/2006/wordml" xmlns:wps="http://schemas.microsoft.com/office/word/2010/wordprocessingShape" mc:Ignorable="w14 wp14">
   <w:abstractNum w:abstractNumId="0">
     <w:nsid w:val="042769DC"/>
     <w:multiLevelType w:val="hybridMultilevel"/>
@@ -7255,7 +7301,7 @@
 </file>
 
 <file path=word/styles.xml><?xml version="1.0" encoding="utf-8"?>
-<w:styles xmlns:r="http://schemas.openxmlformats.org/officeDocument/2006/relationships" xmlns:w="http://schemas.openxmlformats.org/wordprocessingml/2006/main">
+<w:styles xmlns:mc="http://schemas.openxmlformats.org/markup-compatibility/2006" xmlns:r="http://schemas.openxmlformats.org/officeDocument/2006/relationships" xmlns:w="http://schemas.openxmlformats.org/wordprocessingml/2006/main" xmlns:w14="http://schemas.microsoft.com/office/word/2010/wordml" mc:Ignorable="w14">
   <w:docDefaults>
     <w:rPrDefault>
       <w:rPr>
@@ -7670,7 +7716,6 @@
     <w:uiPriority w:val="99"/>
     <w:semiHidden/>
     <w:unhideWhenUsed/>
-    <w:qFormat/>
     <w:tblPr>
       <w:tblInd w:w="0" w:type="dxa"/>
       <w:tblCellMar>
@@ -8892,7 +8937,7 @@
 </file>
 
 <file path=customXml/itemProps1.xml><?xml version="1.0" encoding="utf-8"?>
-<ds:datastoreItem xmlns:ds="http://schemas.openxmlformats.org/officeDocument/2006/customXml" ds:itemID="{29A8467C-DF42-4674-A4C4-6DFF7A5FD2C8}">
+<ds:datastoreItem xmlns:ds="http://schemas.openxmlformats.org/officeDocument/2006/customXml" ds:itemID="{70751EAE-5C74-4D89-A8BB-0937DAB97B07}">
   <ds:schemaRefs>
     <ds:schemaRef ds:uri="http://schemas.openxmlformats.org/officeDocument/2006/bibliography"/>
   </ds:schemaRefs>

</xml_diff>

<commit_message>
Revisión para la entrega final
</commit_message>
<xml_diff>
--- a/doc/TPO_AplicacionesInteractivas.docx
+++ b/doc/TPO_AplicacionesInteractivas.docx
@@ -353,27 +353,576 @@
         <w:br w:type="page"/>
       </w:r>
     </w:p>
+    <w:sdt>
+      <w:sdtPr>
+        <w:rPr>
+          <w:lang w:val="es-ES"/>
+        </w:rPr>
+        <w:id w:val="970793810"/>
+        <w:docPartObj>
+          <w:docPartGallery w:val="Table of Contents"/>
+          <w:docPartUnique/>
+        </w:docPartObj>
+      </w:sdtPr>
+      <w:sdtEndPr>
+        <w:rPr>
+          <w:rFonts w:asciiTheme="minorHAnsi" w:eastAsiaTheme="minorHAnsi" w:hAnsiTheme="minorHAnsi" w:cstheme="minorBidi"/>
+          <w:color w:val="auto"/>
+          <w:sz w:val="22"/>
+          <w:szCs w:val="22"/>
+          <w:lang w:eastAsia="en-US"/>
+        </w:rPr>
+      </w:sdtEndPr>
+      <w:sdtContent>
+        <w:p>
+          <w:pPr>
+            <w:pStyle w:val="TtulodeTDC"/>
+          </w:pPr>
+          <w:r>
+            <w:rPr>
+              <w:lang w:val="es-ES"/>
+            </w:rPr>
+            <w:t>Contenido</w:t>
+          </w:r>
+        </w:p>
+        <w:p>
+          <w:pPr>
+            <w:pStyle w:val="TDC1"/>
+            <w:tabs>
+              <w:tab w:val="left" w:pos="440"/>
+              <w:tab w:val="right" w:leader="dot" w:pos="8828"/>
+            </w:tabs>
+            <w:rPr>
+              <w:rFonts w:eastAsiaTheme="minorEastAsia"/>
+              <w:noProof/>
+              <w:lang w:eastAsia="es-AR"/>
+            </w:rPr>
+          </w:pPr>
+          <w:r>
+            <w:fldChar w:fldCharType="begin"/>
+          </w:r>
+          <w:r>
+            <w:instrText xml:space="preserve"> TOC \o "1-3" \h \z \u </w:instrText>
+          </w:r>
+          <w:r>
+            <w:fldChar w:fldCharType="separate"/>
+          </w:r>
+          <w:hyperlink w:anchor="_Toc329292153" w:history="1">
+            <w:r>
+              <w:rPr>
+                <w:rStyle w:val="Hipervnculo"/>
+                <w:noProof/>
+              </w:rPr>
+              <w:t>1</w:t>
+            </w:r>
+            <w:r>
+              <w:rPr>
+                <w:rFonts w:eastAsiaTheme="minorEastAsia"/>
+                <w:noProof/>
+                <w:lang w:eastAsia="es-AR"/>
+              </w:rPr>
+              <w:tab/>
+            </w:r>
+            <w:r>
+              <w:rPr>
+                <w:rStyle w:val="Hipervnculo"/>
+                <w:noProof/>
+              </w:rPr>
+              <w:t>Requerimientos</w:t>
+            </w:r>
+            <w:r>
+              <w:rPr>
+                <w:noProof/>
+                <w:webHidden/>
+              </w:rPr>
+              <w:tab/>
+            </w:r>
+            <w:r>
+              <w:rPr>
+                <w:noProof/>
+                <w:webHidden/>
+              </w:rPr>
+              <w:fldChar w:fldCharType="begin"/>
+            </w:r>
+            <w:r>
+              <w:rPr>
+                <w:noProof/>
+                <w:webHidden/>
+              </w:rPr>
+              <w:instrText xml:space="preserve"> PAGEREF _Toc329292153 \h </w:instrText>
+            </w:r>
+            <w:r>
+              <w:rPr>
+                <w:noProof/>
+                <w:webHidden/>
+              </w:rPr>
+            </w:r>
+            <w:r>
+              <w:rPr>
+                <w:noProof/>
+                <w:webHidden/>
+              </w:rPr>
+              <w:fldChar w:fldCharType="separate"/>
+            </w:r>
+            <w:r>
+              <w:rPr>
+                <w:noProof/>
+                <w:webHidden/>
+              </w:rPr>
+              <w:t>3</w:t>
+            </w:r>
+            <w:r>
+              <w:rPr>
+                <w:noProof/>
+                <w:webHidden/>
+              </w:rPr>
+              <w:fldChar w:fldCharType="end"/>
+            </w:r>
+          </w:hyperlink>
+        </w:p>
+        <w:p>
+          <w:pPr>
+            <w:pStyle w:val="TDC1"/>
+            <w:tabs>
+              <w:tab w:val="left" w:pos="440"/>
+              <w:tab w:val="right" w:leader="dot" w:pos="8828"/>
+            </w:tabs>
+            <w:rPr>
+              <w:rFonts w:eastAsiaTheme="minorEastAsia"/>
+              <w:noProof/>
+              <w:lang w:eastAsia="es-AR"/>
+            </w:rPr>
+          </w:pPr>
+          <w:hyperlink w:anchor="_Toc329292154" w:history="1">
+            <w:r>
+              <w:rPr>
+                <w:rStyle w:val="Hipervnculo"/>
+                <w:noProof/>
+              </w:rPr>
+              <w:t>2</w:t>
+            </w:r>
+            <w:r>
+              <w:rPr>
+                <w:rFonts w:eastAsiaTheme="minorEastAsia"/>
+                <w:noProof/>
+                <w:lang w:eastAsia="es-AR"/>
+              </w:rPr>
+              <w:tab/>
+            </w:r>
+            <w:r>
+              <w:rPr>
+                <w:rStyle w:val="Hipervnculo"/>
+                <w:noProof/>
+              </w:rPr>
+              <w:t>Diagrama de casos de uso</w:t>
+            </w:r>
+            <w:r>
+              <w:rPr>
+                <w:noProof/>
+                <w:webHidden/>
+              </w:rPr>
+              <w:tab/>
+            </w:r>
+            <w:r>
+              <w:rPr>
+                <w:noProof/>
+                <w:webHidden/>
+              </w:rPr>
+              <w:fldChar w:fldCharType="begin"/>
+            </w:r>
+            <w:r>
+              <w:rPr>
+                <w:noProof/>
+                <w:webHidden/>
+              </w:rPr>
+              <w:instrText xml:space="preserve"> PAGEREF _Toc329292154 \h </w:instrText>
+            </w:r>
+            <w:r>
+              <w:rPr>
+                <w:noProof/>
+                <w:webHidden/>
+              </w:rPr>
+            </w:r>
+            <w:r>
+              <w:rPr>
+                <w:noProof/>
+                <w:webHidden/>
+              </w:rPr>
+              <w:fldChar w:fldCharType="separate"/>
+            </w:r>
+            <w:r>
+              <w:rPr>
+                <w:noProof/>
+                <w:webHidden/>
+              </w:rPr>
+              <w:t>5</w:t>
+            </w:r>
+            <w:r>
+              <w:rPr>
+                <w:noProof/>
+                <w:webHidden/>
+              </w:rPr>
+              <w:fldChar w:fldCharType="end"/>
+            </w:r>
+          </w:hyperlink>
+        </w:p>
+        <w:p>
+          <w:pPr>
+            <w:pStyle w:val="TDC1"/>
+            <w:tabs>
+              <w:tab w:val="left" w:pos="440"/>
+              <w:tab w:val="right" w:leader="dot" w:pos="8828"/>
+            </w:tabs>
+            <w:rPr>
+              <w:rFonts w:eastAsiaTheme="minorEastAsia"/>
+              <w:noProof/>
+              <w:lang w:eastAsia="es-AR"/>
+            </w:rPr>
+          </w:pPr>
+          <w:hyperlink w:anchor="_Toc329292155" w:history="1">
+            <w:r>
+              <w:rPr>
+                <w:rStyle w:val="Hipervnculo"/>
+                <w:noProof/>
+              </w:rPr>
+              <w:t>3</w:t>
+            </w:r>
+            <w:r>
+              <w:rPr>
+                <w:rFonts w:eastAsiaTheme="minorEastAsia"/>
+                <w:noProof/>
+                <w:lang w:eastAsia="es-AR"/>
+              </w:rPr>
+              <w:tab/>
+            </w:r>
+            <w:r>
+              <w:rPr>
+                <w:rStyle w:val="Hipervnculo"/>
+                <w:noProof/>
+              </w:rPr>
+              <w:t>Especificación de Casos de Uso</w:t>
+            </w:r>
+            <w:r>
+              <w:rPr>
+                <w:noProof/>
+                <w:webHidden/>
+              </w:rPr>
+              <w:tab/>
+            </w:r>
+            <w:r>
+              <w:rPr>
+                <w:noProof/>
+                <w:webHidden/>
+              </w:rPr>
+              <w:fldChar w:fldCharType="begin"/>
+            </w:r>
+            <w:r>
+              <w:rPr>
+                <w:noProof/>
+                <w:webHidden/>
+              </w:rPr>
+              <w:instrText xml:space="preserve"> PAGEREF _Toc329292155 \h </w:instrText>
+            </w:r>
+            <w:r>
+              <w:rPr>
+                <w:noProof/>
+                <w:webHidden/>
+              </w:rPr>
+            </w:r>
+            <w:r>
+              <w:rPr>
+                <w:noProof/>
+                <w:webHidden/>
+              </w:rPr>
+              <w:fldChar w:fldCharType="separate"/>
+            </w:r>
+            <w:r>
+              <w:rPr>
+                <w:noProof/>
+                <w:webHidden/>
+              </w:rPr>
+              <w:t>6</w:t>
+            </w:r>
+            <w:r>
+              <w:rPr>
+                <w:noProof/>
+                <w:webHidden/>
+              </w:rPr>
+              <w:fldChar w:fldCharType="end"/>
+            </w:r>
+          </w:hyperlink>
+        </w:p>
+        <w:p>
+          <w:pPr>
+            <w:pStyle w:val="TDC1"/>
+            <w:tabs>
+              <w:tab w:val="left" w:pos="440"/>
+              <w:tab w:val="right" w:leader="dot" w:pos="8828"/>
+            </w:tabs>
+            <w:rPr>
+              <w:rFonts w:eastAsiaTheme="minorEastAsia"/>
+              <w:noProof/>
+              <w:lang w:eastAsia="es-AR"/>
+            </w:rPr>
+          </w:pPr>
+          <w:hyperlink w:anchor="_Toc329292156" w:history="1">
+            <w:r>
+              <w:rPr>
+                <w:rStyle w:val="Hipervnculo"/>
+                <w:noProof/>
+              </w:rPr>
+              <w:t>4</w:t>
+            </w:r>
+            <w:r>
+              <w:rPr>
+                <w:rFonts w:eastAsiaTheme="minorEastAsia"/>
+                <w:noProof/>
+                <w:lang w:eastAsia="es-AR"/>
+              </w:rPr>
+              <w:tab/>
+            </w:r>
+            <w:r>
+              <w:rPr>
+                <w:rStyle w:val="Hipervnculo"/>
+                <w:noProof/>
+              </w:rPr>
+              <w:t>Diagramas de secuencia</w:t>
+            </w:r>
+            <w:r>
+              <w:rPr>
+                <w:noProof/>
+                <w:webHidden/>
+              </w:rPr>
+              <w:tab/>
+            </w:r>
+            <w:r>
+              <w:rPr>
+                <w:noProof/>
+                <w:webHidden/>
+              </w:rPr>
+              <w:fldChar w:fldCharType="begin"/>
+            </w:r>
+            <w:r>
+              <w:rPr>
+                <w:noProof/>
+                <w:webHidden/>
+              </w:rPr>
+              <w:instrText xml:space="preserve"> PAGEREF _Toc329292156 \h </w:instrText>
+            </w:r>
+            <w:r>
+              <w:rPr>
+                <w:noProof/>
+                <w:webHidden/>
+              </w:rPr>
+            </w:r>
+            <w:r>
+              <w:rPr>
+                <w:noProof/>
+                <w:webHidden/>
+              </w:rPr>
+              <w:fldChar w:fldCharType="separate"/>
+            </w:r>
+            <w:r>
+              <w:rPr>
+                <w:noProof/>
+                <w:webHidden/>
+              </w:rPr>
+              <w:t>13</w:t>
+            </w:r>
+            <w:r>
+              <w:rPr>
+                <w:noProof/>
+                <w:webHidden/>
+              </w:rPr>
+              <w:fldChar w:fldCharType="end"/>
+            </w:r>
+          </w:hyperlink>
+        </w:p>
+        <w:p>
+          <w:pPr>
+            <w:pStyle w:val="TDC1"/>
+            <w:tabs>
+              <w:tab w:val="left" w:pos="440"/>
+              <w:tab w:val="right" w:leader="dot" w:pos="8828"/>
+            </w:tabs>
+            <w:rPr>
+              <w:rFonts w:eastAsiaTheme="minorEastAsia"/>
+              <w:noProof/>
+              <w:lang w:eastAsia="es-AR"/>
+            </w:rPr>
+          </w:pPr>
+          <w:hyperlink w:anchor="_Toc329292157" w:history="1">
+            <w:r>
+              <w:rPr>
+                <w:rStyle w:val="Hipervnculo"/>
+                <w:noProof/>
+              </w:rPr>
+              <w:t>5</w:t>
+            </w:r>
+            <w:r>
+              <w:rPr>
+                <w:rFonts w:eastAsiaTheme="minorEastAsia"/>
+                <w:noProof/>
+                <w:lang w:eastAsia="es-AR"/>
+              </w:rPr>
+              <w:tab/>
+            </w:r>
+            <w:r>
+              <w:rPr>
+                <w:rStyle w:val="Hipervnculo"/>
+                <w:noProof/>
+              </w:rPr>
+              <w:t>Diagrama de clases</w:t>
+            </w:r>
+            <w:r>
+              <w:rPr>
+                <w:noProof/>
+                <w:webHidden/>
+              </w:rPr>
+              <w:tab/>
+            </w:r>
+            <w:r>
+              <w:rPr>
+                <w:noProof/>
+                <w:webHidden/>
+              </w:rPr>
+              <w:fldChar w:fldCharType="begin"/>
+            </w:r>
+            <w:r>
+              <w:rPr>
+                <w:noProof/>
+                <w:webHidden/>
+              </w:rPr>
+              <w:instrText xml:space="preserve"> PAGEREF _Toc329292157 \h </w:instrText>
+            </w:r>
+            <w:r>
+              <w:rPr>
+                <w:noProof/>
+                <w:webHidden/>
+              </w:rPr>
+            </w:r>
+            <w:r>
+              <w:rPr>
+                <w:noProof/>
+                <w:webHidden/>
+              </w:rPr>
+              <w:fldChar w:fldCharType="separate"/>
+            </w:r>
+            <w:r>
+              <w:rPr>
+                <w:noProof/>
+                <w:webHidden/>
+              </w:rPr>
+              <w:t>15</w:t>
+            </w:r>
+            <w:r>
+              <w:rPr>
+                <w:noProof/>
+                <w:webHidden/>
+              </w:rPr>
+              <w:fldChar w:fldCharType="end"/>
+            </w:r>
+          </w:hyperlink>
+        </w:p>
+        <w:p>
+          <w:pPr>
+            <w:pStyle w:val="TDC1"/>
+            <w:tabs>
+              <w:tab w:val="left" w:pos="440"/>
+              <w:tab w:val="right" w:leader="dot" w:pos="8828"/>
+            </w:tabs>
+            <w:rPr>
+              <w:rFonts w:eastAsiaTheme="minorEastAsia"/>
+              <w:noProof/>
+              <w:lang w:eastAsia="es-AR"/>
+            </w:rPr>
+          </w:pPr>
+          <w:hyperlink w:anchor="_Toc329292158" w:history="1">
+            <w:r>
+              <w:rPr>
+                <w:rStyle w:val="Hipervnculo"/>
+                <w:noProof/>
+              </w:rPr>
+              <w:t>6</w:t>
+            </w:r>
+            <w:r>
+              <w:rPr>
+                <w:rFonts w:eastAsiaTheme="minorEastAsia"/>
+                <w:noProof/>
+                <w:lang w:eastAsia="es-AR"/>
+              </w:rPr>
+              <w:tab/>
+            </w:r>
+            <w:r>
+              <w:rPr>
+                <w:rStyle w:val="Hipervnculo"/>
+                <w:noProof/>
+              </w:rPr>
+              <w:t>Diagrama de datos</w:t>
+            </w:r>
+            <w:r>
+              <w:rPr>
+                <w:noProof/>
+                <w:webHidden/>
+              </w:rPr>
+              <w:tab/>
+            </w:r>
+            <w:r>
+              <w:rPr>
+                <w:noProof/>
+                <w:webHidden/>
+              </w:rPr>
+              <w:fldChar w:fldCharType="begin"/>
+            </w:r>
+            <w:r>
+              <w:rPr>
+                <w:noProof/>
+                <w:webHidden/>
+              </w:rPr>
+              <w:instrText xml:space="preserve"> PAGEREF _Toc329292158 \h </w:instrText>
+            </w:r>
+            <w:r>
+              <w:rPr>
+                <w:noProof/>
+                <w:webHidden/>
+              </w:rPr>
+            </w:r>
+            <w:r>
+              <w:rPr>
+                <w:noProof/>
+                <w:webHidden/>
+              </w:rPr>
+              <w:fldChar w:fldCharType="separate"/>
+            </w:r>
+            <w:r>
+              <w:rPr>
+                <w:noProof/>
+                <w:webHidden/>
+              </w:rPr>
+              <w:t>16</w:t>
+            </w:r>
+            <w:r>
+              <w:rPr>
+                <w:noProof/>
+                <w:webHidden/>
+              </w:rPr>
+              <w:fldChar w:fldCharType="end"/>
+            </w:r>
+          </w:hyperlink>
+        </w:p>
+        <w:p>
+          <w:r>
+            <w:rPr>
+              <w:b/>
+              <w:bCs/>
+              <w:lang w:val="es-ES"/>
+            </w:rPr>
+            <w:fldChar w:fldCharType="end"/>
+          </w:r>
+        </w:p>
+      </w:sdtContent>
+    </w:sdt>
     <w:p>
-      <w:r>
-        <w:lastRenderedPageBreak/>
-        <w:t>NOTA</w:t>
-      </w:r>
-      <w:proofErr w:type="gramStart"/>
-      <w:r>
-        <w:t>!</w:t>
-      </w:r>
-      <w:proofErr w:type="gramEnd"/>
-      <w:r>
-        <w:t xml:space="preserve"> </w:t>
-      </w:r>
-      <w:proofErr w:type="spellStart"/>
-      <w:r>
-        <w:t>Aca</w:t>
-      </w:r>
-      <w:proofErr w:type="spellEnd"/>
-      <w:r>
-        <w:t xml:space="preserve"> va la tabla de contenidos</w:t>
-      </w:r>
       <w:r>
         <w:br w:type="page"/>
       </w:r>
@@ -382,21 +931,17 @@
       <w:pPr>
         <w:pStyle w:val="Ttulo1"/>
       </w:pPr>
+      <w:bookmarkStart w:id="0" w:name="_Toc329292153"/>
       <w:r>
         <w:lastRenderedPageBreak/>
-        <w:t xml:space="preserve">Relevamiento </w:t>
+        <w:t>Requerimientos</w:t>
+      </w:r>
+      <w:bookmarkEnd w:id="0"/>
+      <w:r>
+        <w:t xml:space="preserve"> </w:t>
       </w:r>
     </w:p>
-    <w:p>
-      <w:r>
-        <w:t>Nos han contratado para realizar un sistema que liquide mensualmente los consumos de gas de distintos municipios</w:t>
-      </w:r>
-    </w:p>
-    <w:p>
-      <w:r>
-        <w:t>El sistema debe permitir:</w:t>
-      </w:r>
-    </w:p>
+    <w:p/>
     <w:p>
       <w:pPr>
         <w:pStyle w:val="Prrafodelista"/>
@@ -406,7 +951,13 @@
         </w:numPr>
       </w:pPr>
       <w:r>
-        <w:t>Administrar  las altas, bajas y modificaciones de los usuarios. Los usuarios pueden ser de dos categorías:</w:t>
+        <w:t>El sistema debe permitir</w:t>
+      </w:r>
+      <w:r>
+        <w:t xml:space="preserve"> a</w:t>
+      </w:r>
+      <w:r>
+        <w:t>dministrar  las altas, bajas y modificaciones de los usuarios. Los usuarios pueden ser de dos categorías:</w:t>
       </w:r>
     </w:p>
     <w:p>
@@ -450,7 +1001,13 @@
         </w:numPr>
       </w:pPr>
       <w:r>
-        <w:t>Administrar las tarifas e impuestos existentes. Las tarifas relevadas al momento son:</w:t>
+        <w:t>El sistema debe permitir</w:t>
+      </w:r>
+      <w:r>
+        <w:t xml:space="preserve"> a</w:t>
+      </w:r>
+      <w:r>
+        <w:t>dministrar las tarifas e impuestos existentes. Las tarifas relevadas al momento son:</w:t>
       </w:r>
     </w:p>
     <w:p>
@@ -524,7 +1081,13 @@
         </w:numPr>
       </w:pPr>
       <w:r>
-        <w:t>Registrar las mediciones bimestrales de cada usuario. Periódicamente los inspectores recorren los medidores de cada usuario y registran el  consumo indicando el valor leído en el medidor.</w:t>
+        <w:t xml:space="preserve">El sistema debe </w:t>
+      </w:r>
+      <w:r>
+        <w:t>r</w:t>
+      </w:r>
+      <w:r>
+        <w:t>egistrar las mediciones bimestrales de cada usuario. Periódicamente los inspectores recorren los medidores de cada usuario y registran el  consumo indicando el valor leído en el medidor.</w:t>
       </w:r>
     </w:p>
     <w:p>
@@ -652,7 +1215,6 @@
         </w:numPr>
       </w:pPr>
       <w:r>
-        <w:lastRenderedPageBreak/>
         <w:t>Calcular tarifa básica: multiplicar el consumo por la tarifa de usuario Industrial.</w:t>
       </w:r>
     </w:p>
@@ -665,6 +1227,7 @@
         </w:numPr>
       </w:pPr>
       <w:r>
+        <w:lastRenderedPageBreak/>
         <w:t>Aplicar IVA según responsable inscripto.</w:t>
       </w:r>
     </w:p>
@@ -729,33 +1292,10 @@
       </w:r>
     </w:p>
     <w:p>
-      <w:r>
-        <w:t>Se pide:</w:t>
-      </w:r>
-    </w:p>
-    <w:p>
       <w:pPr>
         <w:pStyle w:val="Prrafodelista"/>
-        <w:numPr>
-          <w:ilvl w:val="0"/>
-          <w:numId w:val="10"/>
-        </w:numPr>
-      </w:pPr>
-      <w:r>
-        <w:t>Realizar el análisis y diseño del sistema con la metodología RUP</w:t>
-      </w:r>
-    </w:p>
-    <w:p>
-      <w:pPr>
-        <w:pStyle w:val="Prrafodelista"/>
-        <w:numPr>
-          <w:ilvl w:val="0"/>
-          <w:numId w:val="10"/>
-        </w:numPr>
-      </w:pPr>
-      <w:r>
-        <w:t>Implementar el sistema</w:t>
-      </w:r>
+        <w:ind w:left="1425"/>
+      </w:pPr>
       <w:r>
         <w:br/>
       </w:r>
@@ -770,125 +1310,13 @@
       <w:pPr>
         <w:pStyle w:val="Ttulo1"/>
       </w:pPr>
+      <w:bookmarkStart w:id="1" w:name="_Toc329292154"/>
       <w:r>
-        <w:t>Especificación de Requerimientos</w:t>
-      </w:r>
-      <w:r>
-        <w:br/>
-      </w:r>
-    </w:p>
-    <w:p>
-      <w:pPr>
-        <w:numPr>
-          <w:ilvl w:val="0"/>
-          <w:numId w:val="17"/>
-        </w:numPr>
-        <w:spacing w:after="0" w:line="240" w:lineRule="auto"/>
-        <w:jc w:val="both"/>
-      </w:pPr>
-      <w:r>
-        <w:t>El sistema debe permitir el alta, la baja y modificación de clientes residenciales con su nombre, apellido, domicilio (calle, altura, piso, depto., código postal, localidad, provincia).  Y de clientes industriales su razón social, CUIT, domicilio (calle, altura, piso, depto., código postal, localidad, provincia), número de Ingresos Brutos y Condición Fiscal).</w:t>
-      </w:r>
-    </w:p>
-    <w:p>
-      <w:pPr>
-        <w:numPr>
-          <w:ilvl w:val="0"/>
-          <w:numId w:val="17"/>
-        </w:numPr>
-        <w:spacing w:after="0" w:line="240" w:lineRule="auto"/>
-        <w:jc w:val="both"/>
-      </w:pPr>
-      <w:r>
-        <w:t>El sistema debe permitir la administración de los valores de las tarifas e impuestos existentes</w:t>
-      </w:r>
-      <w:r>
-        <w:t xml:space="preserve"> (concepto)</w:t>
-      </w:r>
-      <w:r>
-        <w:t>, tales como: valor del metro cúbico, impuesto al valor agregado (IVA), impuesto a los ingresos brutos, contribuciones municipales, tope para aplicar subsidio, porcentaje del subsidio, costo del transporte y máximo consumo sin transporte.</w:t>
-      </w:r>
-    </w:p>
-    <w:p>
-      <w:pPr>
-        <w:numPr>
-          <w:ilvl w:val="0"/>
-          <w:numId w:val="17"/>
-        </w:numPr>
-        <w:spacing w:after="0" w:line="240" w:lineRule="auto"/>
-        <w:jc w:val="both"/>
-      </w:pPr>
-      <w:r>
-        <w:t xml:space="preserve">El sistema debe permitir el registro de las </w:t>
-      </w:r>
-      <w:r>
-        <w:t>mediciones</w:t>
-      </w:r>
-      <w:r>
-        <w:t xml:space="preserve"> </w:t>
-      </w:r>
-      <w:r>
-        <w:t xml:space="preserve">bimestrales de cada usuario </w:t>
-      </w:r>
-      <w:r>
-        <w:t xml:space="preserve">con </w:t>
-      </w:r>
-      <w:r>
-        <w:t>el número de cliente, la fecha de medición y la cantidad de metros cúbicos consumidos.</w:t>
-      </w:r>
-      <w:r>
-        <w:t xml:space="preserve"> </w:t>
-      </w:r>
-    </w:p>
-    <w:p>
-      <w:pPr>
-        <w:numPr>
-          <w:ilvl w:val="0"/>
-          <w:numId w:val="17"/>
-        </w:numPr>
-        <w:spacing w:after="0" w:line="240" w:lineRule="auto"/>
-        <w:jc w:val="both"/>
-      </w:pPr>
-      <w:r>
-        <w:t>El sistema debe realizar el cálculo bimestral de la facturación por cliente. En el caso de los residenciales debe calcular la tarifa básica, agregarle el IVA, las contribuciones municipales y evaluar la aplicación del subsidio.  En el caso de los clientes industriales debe calcular la tarifa básica, agregarle el IVA, los ingresos brutos y evaluar los costos por transporte. Generar la factura con el detalle</w:t>
-      </w:r>
-      <w:r>
-        <w:t>.</w:t>
-      </w:r>
-      <w:r>
-        <w:t xml:space="preserve"> </w:t>
-      </w:r>
-      <w:r>
-        <w:t xml:space="preserve">Al finalizar con todos los clientes, debe </w:t>
-      </w:r>
-      <w:r>
-        <w:t>notificar al sistema contable el subsidio total.</w:t>
-      </w:r>
-    </w:p>
-    <w:p>
-      <w:pPr>
-        <w:rPr>
-          <w:rFonts w:asciiTheme="majorHAnsi" w:eastAsiaTheme="majorEastAsia" w:hAnsiTheme="majorHAnsi" w:cstheme="majorBidi"/>
-          <w:b/>
-          <w:bCs/>
-          <w:color w:val="365F91" w:themeColor="accent1" w:themeShade="BF"/>
-          <w:sz w:val="28"/>
-          <w:szCs w:val="28"/>
-        </w:rPr>
-      </w:pPr>
-      <w:r>
-        <w:br w:type="page"/>
-      </w:r>
-    </w:p>
-    <w:p>
-      <w:pPr>
-        <w:pStyle w:val="Ttulo1"/>
-      </w:pPr>
-      <w:r>
-        <w:lastRenderedPageBreak/>
         <w:t>Diagrama de casos de uso</w:t>
       </w:r>
+      <w:bookmarkEnd w:id="1"/>
     </w:p>
+    <w:p/>
     <w:p>
       <w:pPr>
         <w:ind w:left="-993" w:hanging="141"/>
@@ -899,10 +1327,10 @@
           <w:lang w:eastAsia="es-AR"/>
         </w:rPr>
         <w:drawing>
-          <wp:inline distT="0" distB="0" distL="0" distR="0">
-            <wp:extent cx="3771900" cy="3914775"/>
-            <wp:effectExtent l="0" t="0" r="0" b="9525"/>
-            <wp:docPr id="1" name="Imagen 1"/>
+          <wp:inline distT="0" distB="0" distL="0" distR="0" wp14:anchorId="12BAD533" wp14:editId="0578ECC8">
+            <wp:extent cx="3667125" cy="4133850"/>
+            <wp:effectExtent l="0" t="0" r="9525" b="0"/>
+            <wp:docPr id="8" name="Imagen 8"/>
             <wp:cNvGraphicFramePr>
               <a:graphicFrameLocks xmlns:a="http://schemas.openxmlformats.org/drawingml/2006/main" noChangeAspect="1"/>
             </wp:cNvGraphicFramePr>
@@ -914,7 +1342,7 @@
                     <pic:cNvPicPr/>
                   </pic:nvPicPr>
                   <pic:blipFill>
-                    <a:blip r:embed="rId9" cstate="print"/>
+                    <a:blip r:embed="rId9"/>
                     <a:stretch>
                       <a:fillRect/>
                     </a:stretch>
@@ -922,7 +1350,7 @@
                   <pic:spPr>
                     <a:xfrm>
                       <a:off x="0" y="0"/>
-                      <a:ext cx="3771900" cy="3914775"/>
+                      <a:ext cx="3667125" cy="4133850"/>
                     </a:xfrm>
                     <a:prstGeom prst="rect">
                       <a:avLst/>
@@ -934,31 +1362,30 @@
           </wp:inline>
         </w:drawing>
       </w:r>
+      <w:r>
+        <w:rPr>
+          <w:noProof/>
+          <w:lang w:eastAsia="es-AR"/>
+        </w:rPr>
+        <w:t xml:space="preserve"> </w:t>
+      </w:r>
     </w:p>
     <w:p>
+      <w:pPr>
+        <w:pStyle w:val="Ttulo1"/>
+      </w:pPr>
       <w:r>
         <w:br w:type="page"/>
       </w:r>
       <w:r>
         <w:lastRenderedPageBreak/>
-        <w:t>NOTA</w:t>
+        <w:t xml:space="preserve"> </w:t>
       </w:r>
-      <w:proofErr w:type="gramStart"/>
-      <w:r>
-        <w:t>!</w:t>
-      </w:r>
-      <w:proofErr w:type="gramEnd"/>
-      <w:r>
-        <w:t xml:space="preserve"> Le cambiamos el nombre al caso de uso grueso</w:t>
-      </w:r>
-    </w:p>
-    <w:p>
-      <w:pPr>
-        <w:pStyle w:val="Ttulo1"/>
-      </w:pPr>
+      <w:bookmarkStart w:id="2" w:name="_Toc329292155"/>
       <w:r>
         <w:t>Especificación de Casos de Uso</w:t>
       </w:r>
+      <w:bookmarkEnd w:id="2"/>
     </w:p>
     <w:p>
       <w:pPr>
@@ -1683,14 +2110,7 @@
               <w:rPr>
                 <w:rFonts w:ascii="Arial" w:hAnsi="Arial" w:cs="Arial"/>
               </w:rPr>
-              <w:t xml:space="preserve">El operador ingresa a la </w:t>
-            </w:r>
-            <w:r>
-              <w:rPr>
-                <w:rFonts w:ascii="Arial" w:hAnsi="Arial" w:cs="Arial"/>
-              </w:rPr>
-              <w:lastRenderedPageBreak/>
-              <w:t>opción “Registrar Medición”</w:t>
+              <w:t>El operador ingresa a la opción “Registrar Medición”</w:t>
             </w:r>
           </w:p>
         </w:tc>
@@ -2429,14 +2849,7 @@
               <w:rPr>
                 <w:rFonts w:ascii="Arial" w:hAnsi="Arial" w:cs="Arial"/>
               </w:rPr>
-              <w:t xml:space="preserve">No </w:t>
-            </w:r>
-            <w:r>
-              <w:rPr>
-                <w:rFonts w:ascii="Arial" w:hAnsi="Arial" w:cs="Arial"/>
-              </w:rPr>
-              <w:lastRenderedPageBreak/>
-              <w:t>Funcionales</w:t>
+              <w:t>No Funcionales</w:t>
             </w:r>
           </w:p>
         </w:tc>
@@ -2456,7 +2869,6 @@
               <w:rPr>
                 <w:rFonts w:ascii="Arial" w:hAnsi="Arial" w:cs="Arial"/>
               </w:rPr>
-              <w:lastRenderedPageBreak/>
               <w:t>Actor</w:t>
             </w:r>
           </w:p>
@@ -5079,10 +5491,12 @@
       <w:pPr>
         <w:pStyle w:val="Ttulo1"/>
       </w:pPr>
+      <w:bookmarkStart w:id="3" w:name="_Toc329292156"/>
       <w:r>
         <w:lastRenderedPageBreak/>
         <w:t>Diagramas de secuencia</w:t>
       </w:r>
+      <w:bookmarkEnd w:id="3"/>
     </w:p>
     <w:p/>
     <w:p>
@@ -5216,18 +5630,20 @@
       <w:pPr>
         <w:pStyle w:val="Ttulo1"/>
       </w:pPr>
+      <w:bookmarkStart w:id="4" w:name="_Toc329292157"/>
       <w:r>
         <w:lastRenderedPageBreak/>
         <w:t>Diagrama de clases</w:t>
       </w:r>
+      <w:bookmarkEnd w:id="4"/>
     </w:p>
     <w:p>
       <w:r>
         <w:drawing>
-          <wp:inline distT="0" distB="0" distL="0" distR="0" wp14:anchorId="76C19E31" wp14:editId="34349C14">
-            <wp:extent cx="7141209" cy="5486400"/>
+          <wp:inline distT="0" distB="0" distL="0" distR="0" wp14:anchorId="35A2494B" wp14:editId="24712BFC">
+            <wp:extent cx="6411433" cy="5472715"/>
             <wp:effectExtent l="0" t="0" r="0" b="0"/>
-            <wp:docPr id="4" name="Imagen 4"/>
+            <wp:docPr id="7" name="Imagen 7"/>
             <wp:cNvGraphicFramePr>
               <a:graphicFrameLocks xmlns:a="http://schemas.openxmlformats.org/drawingml/2006/main" noChangeAspect="1"/>
             </wp:cNvGraphicFramePr>
@@ -5247,7 +5663,7 @@
                   <pic:spPr>
                     <a:xfrm>
                       <a:off x="0" y="0"/>
-                      <a:ext cx="7141209" cy="5486400"/>
+                      <a:ext cx="6411433" cy="5472715"/>
                     </a:xfrm>
                     <a:prstGeom prst="rect">
                       <a:avLst/>
@@ -5259,8 +5675,102 @@
           </wp:inline>
         </w:drawing>
       </w:r>
-      <w:bookmarkStart w:id="0" w:name="_GoBack"/>
-      <w:bookmarkEnd w:id="0"/>
+      <w:bookmarkStart w:id="5" w:name="_GoBack"/>
+      <w:bookmarkEnd w:id="5"/>
+    </w:p>
+    <w:p>
+      <w:pPr>
+        <w:pStyle w:val="Ttulo1"/>
+      </w:pPr>
+      <w:bookmarkStart w:id="6" w:name="_Toc329292158"/>
+      <w:r>
+        <w:lastRenderedPageBreak/>
+        <w:t>Diagrama de datos</w:t>
+      </w:r>
+      <w:bookmarkEnd w:id="6"/>
+    </w:p>
+    <w:p>
+      <w:r>
+        <w:rPr>
+          <w:noProof/>
+          <w:lang w:eastAsia="es-AR"/>
+        </w:rPr>
+        <w:drawing>
+          <wp:inline distT="0" distB="0" distL="0" distR="0" wp14:anchorId="19A6E8B1" wp14:editId="4C6862DD">
+            <wp:extent cx="5612130" cy="4160520"/>
+            <wp:effectExtent l="0" t="0" r="7620" b="0"/>
+            <wp:docPr id="5" name="Imagen 5"/>
+            <wp:cNvGraphicFramePr>
+              <a:graphicFrameLocks xmlns:a="http://schemas.openxmlformats.org/drawingml/2006/main" noChangeAspect="1"/>
+            </wp:cNvGraphicFramePr>
+            <a:graphic xmlns:a="http://schemas.openxmlformats.org/drawingml/2006/main">
+              <a:graphicData uri="http://schemas.openxmlformats.org/drawingml/2006/picture">
+                <pic:pic xmlns:pic="http://schemas.openxmlformats.org/drawingml/2006/picture">
+                  <pic:nvPicPr>
+                    <pic:cNvPr id="0" name=""/>
+                    <pic:cNvPicPr/>
+                  </pic:nvPicPr>
+                  <pic:blipFill>
+                    <a:blip r:embed="rId15"/>
+                    <a:stretch>
+                      <a:fillRect/>
+                    </a:stretch>
+                  </pic:blipFill>
+                  <pic:spPr>
+                    <a:xfrm>
+                      <a:off x="0" y="0"/>
+                      <a:ext cx="5612130" cy="4160520"/>
+                    </a:xfrm>
+                    <a:prstGeom prst="rect">
+                      <a:avLst/>
+                    </a:prstGeom>
+                  </pic:spPr>
+                </pic:pic>
+              </a:graphicData>
+            </a:graphic>
+          </wp:inline>
+        </w:drawing>
+      </w:r>
+    </w:p>
+    <w:p>
+      <w:r>
+        <w:lastRenderedPageBreak/>
+        <w:drawing>
+          <wp:inline distT="0" distB="0" distL="0" distR="0" wp14:anchorId="3B2ED252" wp14:editId="63A2CB4A">
+            <wp:extent cx="5612130" cy="4175760"/>
+            <wp:effectExtent l="0" t="0" r="7620" b="0"/>
+            <wp:docPr id="6" name="Imagen 6"/>
+            <wp:cNvGraphicFramePr>
+              <a:graphicFrameLocks xmlns:a="http://schemas.openxmlformats.org/drawingml/2006/main" noChangeAspect="1"/>
+            </wp:cNvGraphicFramePr>
+            <a:graphic xmlns:a="http://schemas.openxmlformats.org/drawingml/2006/main">
+              <a:graphicData uri="http://schemas.openxmlformats.org/drawingml/2006/picture">
+                <pic:pic xmlns:pic="http://schemas.openxmlformats.org/drawingml/2006/picture">
+                  <pic:nvPicPr>
+                    <pic:cNvPr id="0" name=""/>
+                    <pic:cNvPicPr/>
+                  </pic:nvPicPr>
+                  <pic:blipFill>
+                    <a:blip r:embed="rId16"/>
+                    <a:stretch>
+                      <a:fillRect/>
+                    </a:stretch>
+                  </pic:blipFill>
+                  <pic:spPr>
+                    <a:xfrm>
+                      <a:off x="0" y="0"/>
+                      <a:ext cx="5612130" cy="4175760"/>
+                    </a:xfrm>
+                    <a:prstGeom prst="rect">
+                      <a:avLst/>
+                    </a:prstGeom>
+                  </pic:spPr>
+                </pic:pic>
+              </a:graphicData>
+            </a:graphic>
+          </wp:inline>
+        </w:drawing>
+      </w:r>
     </w:p>
     <w:sectPr>
       <w:pgSz w:w="15840" w:h="12240" w:orient="landscape"/>
@@ -5425,7 +5935,7 @@
             <w:noProof/>
             <w:lang w:val="es-ES"/>
           </w:rPr>
-          <w:t>16</w:t>
+          <w:t>17</w:t>
         </w:r>
         <w:r>
           <w:rPr>
@@ -5462,7 +5972,7 @@
             <w:noProof/>
             <w:lang w:val="es-ES"/>
           </w:rPr>
-          <w:t>16</w:t>
+          <w:t>17</w:t>
         </w:r>
         <w:r>
           <w:rPr>
@@ -7295,6 +7805,15 @@
     <w:abstractNumId w:val="9"/>
   </w:num>
   <w:num w:numId="19">
+    <w:abstractNumId w:val="9"/>
+  </w:num>
+  <w:num w:numId="20">
+    <w:abstractNumId w:val="9"/>
+  </w:num>
+  <w:num w:numId="21">
+    <w:abstractNumId w:val="9"/>
+  </w:num>
+  <w:num w:numId="22">
     <w:abstractNumId w:val="9"/>
   </w:num>
 </w:numbering>
@@ -7970,6 +8489,48 @@
     <w:link w:val="Piedepgina"/>
     <w:uiPriority w:val="99"/>
     <w:rsid w:val="003E3537"/>
+  </w:style>
+  <w:style w:type="paragraph" w:styleId="TtulodeTDC">
+    <w:name w:val="TOC Heading"/>
+    <w:basedOn w:val="Ttulo1"/>
+    <w:next w:val="Normal"/>
+    <w:uiPriority w:val="39"/>
+    <w:semiHidden/>
+    <w:unhideWhenUsed/>
+    <w:qFormat/>
+    <w:rsid w:val="00C24FFC"/>
+    <w:pPr>
+      <w:numPr>
+        <w:numId w:val="0"/>
+      </w:numPr>
+      <w:outlineLvl w:val="9"/>
+    </w:pPr>
+    <w:rPr>
+      <w:lang w:eastAsia="es-AR"/>
+    </w:rPr>
+  </w:style>
+  <w:style w:type="paragraph" w:styleId="TDC1">
+    <w:name w:val="toc 1"/>
+    <w:basedOn w:val="Normal"/>
+    <w:next w:val="Normal"/>
+    <w:autoRedefine/>
+    <w:uiPriority w:val="39"/>
+    <w:unhideWhenUsed/>
+    <w:rsid w:val="00C24FFC"/>
+    <w:pPr>
+      <w:spacing w:after="100"/>
+    </w:pPr>
+  </w:style>
+  <w:style w:type="character" w:styleId="Hipervnculo">
+    <w:name w:val="Hyperlink"/>
+    <w:basedOn w:val="Fuentedeprrafopredeter"/>
+    <w:uiPriority w:val="99"/>
+    <w:unhideWhenUsed/>
+    <w:rsid w:val="00C24FFC"/>
+    <w:rPr>
+      <w:color w:val="0000FF" w:themeColor="hyperlink"/>
+      <w:u w:val="single"/>
+    </w:rPr>
   </w:style>
 </w:styles>
 </file>
@@ -8937,7 +9498,7 @@
 </file>
 
 <file path=customXml/itemProps1.xml><?xml version="1.0" encoding="utf-8"?>
-<ds:datastoreItem xmlns:ds="http://schemas.openxmlformats.org/officeDocument/2006/customXml" ds:itemID="{70751EAE-5C74-4D89-A8BB-0937DAB97B07}">
+<ds:datastoreItem xmlns:ds="http://schemas.openxmlformats.org/officeDocument/2006/customXml" ds:itemID="{B3D1EAE7-D392-4143-A1FE-F8757B87CE56}">
   <ds:schemaRefs>
     <ds:schemaRef ds:uri="http://schemas.openxmlformats.org/officeDocument/2006/bibliography"/>
   </ds:schemaRefs>

</xml_diff>